<commit_message>
documentacion añadir diagrama de casos de uso, y casos de uso
</commit_message>
<xml_diff>
--- a/Documentation/Documentacion TFG.docx
+++ b/Documentation/Documentacion TFG.docx
@@ -857,14 +857,27 @@
       <w:r>
         <w:t xml:space="preserve">Figura </w:t>
       </w:r>
-      <w:fldSimple w:instr=" SEQ Figura \* ARABIC ">
-        <w:r>
-          <w:rPr>
-            <w:noProof/>
-          </w:rPr>
-          <w:t>1</w:t>
-        </w:r>
-      </w:fldSimple>
+      <w:r>
+        <w:fldChar w:fldCharType="begin"/>
+      </w:r>
+      <w:r>
+        <w:instrText xml:space="preserve"> SEQ Figura \* ARABIC </w:instrText>
+      </w:r>
+      <w:r>
+        <w:fldChar w:fldCharType="separate"/>
+      </w:r>
+      <w:r>
+        <w:rPr>
+          <w:noProof/>
+        </w:rPr>
+        <w:t>1</w:t>
+      </w:r>
+      <w:r>
+        <w:rPr>
+          <w:noProof/>
+        </w:rPr>
+        <w:fldChar w:fldCharType="end"/>
+      </w:r>
       <w:r>
         <w:t xml:space="preserve"> Esquema básico del funcionamiento de la aplicación</w:t>
       </w:r>
@@ -11350,14 +11363,27 @@
       <w:r>
         <w:t xml:space="preserve">Figura </w:t>
       </w:r>
-      <w:fldSimple w:instr=" SEQ Figura \* ARABIC ">
-        <w:r>
-          <w:rPr>
-            <w:noProof/>
-          </w:rPr>
-          <w:t>2</w:t>
-        </w:r>
-      </w:fldSimple>
+      <w:r>
+        <w:fldChar w:fldCharType="begin"/>
+      </w:r>
+      <w:r>
+        <w:instrText xml:space="preserve"> SEQ Figura \* ARABIC </w:instrText>
+      </w:r>
+      <w:r>
+        <w:fldChar w:fldCharType="separate"/>
+      </w:r>
+      <w:r>
+        <w:rPr>
+          <w:noProof/>
+        </w:rPr>
+        <w:t>2</w:t>
+      </w:r>
+      <w:r>
+        <w:rPr>
+          <w:noProof/>
+        </w:rPr>
+        <w:fldChar w:fldCharType="end"/>
+      </w:r>
       <w:r>
         <w:t xml:space="preserve"> </w:t>
       </w:r>
@@ -11448,14 +11474,27 @@
       <w:r>
         <w:t xml:space="preserve">Figura </w:t>
       </w:r>
-      <w:fldSimple w:instr=" SEQ Figura \* ARABIC ">
-        <w:r>
-          <w:rPr>
-            <w:noProof/>
-          </w:rPr>
-          <w:t>3</w:t>
-        </w:r>
-      </w:fldSimple>
+      <w:r>
+        <w:fldChar w:fldCharType="begin"/>
+      </w:r>
+      <w:r>
+        <w:instrText xml:space="preserve"> SEQ Figura \* ARABIC </w:instrText>
+      </w:r>
+      <w:r>
+        <w:fldChar w:fldCharType="separate"/>
+      </w:r>
+      <w:r>
+        <w:rPr>
+          <w:noProof/>
+        </w:rPr>
+        <w:t>3</w:t>
+      </w:r>
+      <w:r>
+        <w:rPr>
+          <w:noProof/>
+        </w:rPr>
+        <w:fldChar w:fldCharType="end"/>
+      </w:r>
       <w:r>
         <w:t xml:space="preserve"> índice de compatibilidad de las diferentes versiones d</w:t>
       </w:r>
@@ -11892,27 +11931,14 @@
       <w:r>
         <w:t xml:space="preserve">Figura </w:t>
       </w:r>
-      <w:r>
-        <w:fldChar w:fldCharType="begin"/>
-      </w:r>
-      <w:r>
-        <w:instrText xml:space="preserve"> SEQ Figura \* ARABIC </w:instrText>
-      </w:r>
-      <w:r>
-        <w:fldChar w:fldCharType="separate"/>
-      </w:r>
-      <w:r>
-        <w:rPr>
-          <w:noProof/>
-        </w:rPr>
-        <w:t>4</w:t>
-      </w:r>
-      <w:r>
-        <w:rPr>
-          <w:noProof/>
-        </w:rPr>
-        <w:fldChar w:fldCharType="end"/>
-      </w:r>
+      <w:fldSimple w:instr=" SEQ Figura \* ARABIC ">
+        <w:r>
+          <w:rPr>
+            <w:noProof/>
+          </w:rPr>
+          <w:t>4</w:t>
+        </w:r>
+      </w:fldSimple>
       <w:r>
         <w:t xml:space="preserve"> Captura de pantalla </w:t>
       </w:r>
@@ -12504,13 +12530,7 @@
           </w:tcPr>
           <w:p>
             <w:r>
-              <w:t xml:space="preserve">Los bonos </w:t>
-            </w:r>
-            <w:r>
-              <w:t xml:space="preserve">referidos en RBonos1 </w:t>
-            </w:r>
-            <w:r>
-              <w:t>se podrán comprar en packs de un número de bonos, modificable por el administrador, e inicialmente serán packs de 10, hasta un máximo de 50.</w:t>
+              <w:t>Los bonos referidos en RBonos1 se podrán comprar en packs de un número de bonos, modificable por el administrador, e inicialmente serán packs de 10, hasta un máximo de 50.</w:t>
             </w:r>
           </w:p>
         </w:tc>
@@ -12990,10 +13010,7 @@
         <w:t xml:space="preserve"> El sistema solo podrá funcionar en dispositivos Android en una versión </w:t>
       </w:r>
       <w:r>
-        <w:t>Android</w:t>
-      </w:r>
-      <w:r>
-        <w:t xml:space="preserve"> 6 </w:t>
+        <w:t xml:space="preserve">Android 6 </w:t>
       </w:r>
       <w:r>
         <w:t>M</w:t>
@@ -13112,172 +13129,20 @@
         <w:rPr>
           <w:lang w:eastAsia="es-ES"/>
         </w:rPr>
-        <w:t>Un actor es algo o alguien que reside fu</w:t>
+        <w:t xml:space="preserve">Como ya se ha mencionado, el proyecto consta de dos aplicaciones, la aplicación que irá instalada en los dispositivos Android de los vehículos (autobuses y trenes), y la que irá </w:t>
       </w:r>
       <w:r>
         <w:rPr>
           <w:lang w:eastAsia="es-ES"/>
         </w:rPr>
-        <w:t>era del sistema y que interactú</w:t>
+        <w:lastRenderedPageBreak/>
+        <w:t>instalada en los dispositivos Android de los pasajeros. No obstante, ambos comparten la misma base de datos. Dicho lo cual, l</w:t>
       </w:r>
       <w:r>
         <w:rPr>
           <w:lang w:eastAsia="es-ES"/>
         </w:rPr>
-        <w:t>a</w:t>
-      </w:r>
-      <w:r>
-        <w:rPr>
-          <w:lang w:eastAsia="es-ES"/>
-        </w:rPr>
-        <w:t xml:space="preserve"> con el mismo (actor prima</w:t>
-      </w:r>
-      <w:r>
-        <w:rPr>
-          <w:lang w:eastAsia="es-ES"/>
-        </w:rPr>
-        <w:t xml:space="preserve">rio) o </w:t>
-      </w:r>
-      <w:r>
-        <w:rPr>
-          <w:lang w:eastAsia="es-ES"/>
-        </w:rPr>
-        <w:t xml:space="preserve">bien es algo o alguien </w:t>
-      </w:r>
-      <w:r>
-        <w:rPr>
-          <w:lang w:eastAsia="es-ES"/>
-        </w:rPr>
-        <w:t xml:space="preserve">sobre el que el sistema actúa (actor secundario). Un actor puede ser una persona, un dispositivo, otro sistema o un subsistema. </w:t>
-      </w:r>
-    </w:p>
-    <w:p>
-      <w:pPr>
-        <w:rPr>
-          <w:lang w:eastAsia="es-ES"/>
-        </w:rPr>
-      </w:pPr>
-      <w:r>
-        <w:rPr>
-          <w:lang w:eastAsia="es-ES"/>
-        </w:rPr>
-        <w:lastRenderedPageBreak/>
-        <w:t>Los actores representan los roles que tienen entidades ajenas al sistema pero que se relacionan con el mismo: Un mismo individuo físico puede estar representado p</w:t>
-      </w:r>
-      <w:r>
-        <w:rPr>
-          <w:lang w:eastAsia="es-ES"/>
-        </w:rPr>
-        <w:t>or varios actores en el sistema</w:t>
-      </w:r>
-      <w:r>
-        <w:rPr>
-          <w:lang w:eastAsia="es-ES"/>
-        </w:rPr>
-        <w:t xml:space="preserve"> si </w:t>
-      </w:r>
-      <w:r>
-        <w:rPr>
-          <w:lang w:eastAsia="es-ES"/>
-        </w:rPr>
-        <w:t>dicho</w:t>
-      </w:r>
-      <w:r>
-        <w:rPr>
-          <w:lang w:eastAsia="es-ES"/>
-        </w:rPr>
-        <w:t xml:space="preserve"> individuo tiene varios roles en el mismo.</w:t>
-      </w:r>
-      <w:r>
-        <w:rPr>
-          <w:lang w:eastAsia="es-ES"/>
-        </w:rPr>
-        <w:t xml:space="preserve">  Los actores se usarán luego en la especificación de los casos de uso.</w:t>
-      </w:r>
-    </w:p>
-    <w:p>
-      <w:r>
-        <w:t>A la hora de identificar actores debe analizarse la aplicación y sus usos. Ejemplos de posibles actores son: Usuario anónimo, usuario registrado, administrador,...</w:t>
-      </w:r>
-    </w:p>
-    <w:p>
-      <w:pPr>
-        <w:pStyle w:val="Ttulo3"/>
-      </w:pPr>
-      <w:bookmarkStart w:id="21" w:name="_Toc249788114"/>
-      <w:r>
-        <w:t>Especificación de Casos de Uso</w:t>
-      </w:r>
-      <w:bookmarkEnd w:id="21"/>
-    </w:p>
-    <w:p>
-      <w:r>
-        <w:t>Un caso de uso es una descripción del comportamiento de un sistema cuando responde a una petición que se origina fuera del mismo (por parte de los actores del sistema). Un caso de uso describe "quién" puede hacer "qué" con el sistema. La creación de casos de uso se utiliza para capturar los requisitos funcionales del sistema y su comportamiento</w:t>
-      </w:r>
-      <w:r>
-        <w:t>,</w:t>
-      </w:r>
-      <w:r>
-        <w:t xml:space="preserve"> </w:t>
-      </w:r>
-      <w:r>
-        <w:t xml:space="preserve">haciéndose esto último </w:t>
-      </w:r>
-      <w:r>
-        <w:t>a través de los escenarios que forman parte del mismo.</w:t>
-      </w:r>
-    </w:p>
-    <w:p>
-      <w:r>
-        <w:t>Un caso de uso se representa como una secuencia de pasos simples iniciadas por un actor</w:t>
-      </w:r>
-      <w:r>
-        <w:t xml:space="preserve"> de los identificados en la sección anterior</w:t>
-      </w:r>
-      <w:r>
-        <w:t>, el cual interactúa con el sistema para llevar a cabo algún objetivo específico. A modo de ejemplo se pueden citar casos de uso como "</w:t>
-      </w:r>
-      <w:r>
-        <w:rPr>
-          <w:i/>
-        </w:rPr>
-        <w:t>Hacer una búsqued</w:t>
-      </w:r>
-      <w:r>
-        <w:t>a", "</w:t>
-      </w:r>
-      <w:r>
-        <w:rPr>
-          <w:i/>
-        </w:rPr>
-        <w:t>Enviar datos de Compras</w:t>
-      </w:r>
-      <w:r>
-        <w:t>", "</w:t>
-      </w:r>
-      <w:r>
-        <w:rPr>
-          <w:i/>
-        </w:rPr>
-        <w:t>Abandonar Operación en curso</w:t>
-      </w:r>
-      <w:r>
-        <w:t xml:space="preserve">", etc. Podemos encontrar ejemplos de caso de uso adicionales y de los diagramas </w:t>
-      </w:r>
-      <w:r>
-        <w:rPr>
-          <w:i/>
-        </w:rPr>
-        <w:t>UML</w:t>
-      </w:r>
-      <w:r>
-        <w:t xml:space="preserve"> que representan gráficamente los casos de uso </w:t>
-      </w:r>
-      <w:r>
-        <w:t>aquí</w:t>
-      </w:r>
-      <w:r>
-        <w:t>: </w:t>
+        <w:t>os actores del sistema son los siguientes:</w:t>
       </w:r>
     </w:p>
     <w:p>
@@ -13285,100 +13150,92 @@
         <w:pStyle w:val="Prrafodelista"/>
         <w:numPr>
           <w:ilvl w:val="0"/>
-          <w:numId w:val="43"/>
+          <w:numId w:val="54"/>
         </w:numPr>
       </w:pPr>
-      <w:hyperlink r:id="rId27" w:tooltip="http://www.agilemodeling.com/artifacts/useCaseDiagram.htm" w:history="1">
-        <w:r>
-          <w:rPr>
-            <w:rStyle w:val="Hipervnculo"/>
-            <w:rFonts w:ascii="Verdana" w:hAnsi="Verdana"/>
-            <w:color w:val="551A8B"/>
-            <w:sz w:val="20"/>
-            <w:szCs w:val="20"/>
-          </w:rPr>
-          <w:t>http://www.agilemodeling.com/artifacts/useCaseDiagram.htm</w:t>
-        </w:r>
-      </w:hyperlink>
+      <w:r>
+        <w:t>Usuario pasajero no identificado</w:t>
+      </w:r>
     </w:p>
     <w:p>
       <w:pPr>
         <w:pStyle w:val="Prrafodelista"/>
         <w:numPr>
           <w:ilvl w:val="0"/>
-          <w:numId w:val="43"/>
+          <w:numId w:val="54"/>
         </w:numPr>
       </w:pPr>
-      <w:hyperlink r:id="rId28" w:tooltip="http://www.visualcase.com/kbase/use_case_sample.htm" w:history="1">
-        <w:r>
-          <w:rPr>
-            <w:rStyle w:val="Hipervnculo"/>
-            <w:rFonts w:ascii="Verdana" w:hAnsi="Verdana"/>
-            <w:color w:val="551A8B"/>
-            <w:sz w:val="20"/>
-            <w:szCs w:val="20"/>
-          </w:rPr>
-          <w:t>http://www.visualcase.com/kbase/use_case_sample.htm</w:t>
-        </w:r>
-      </w:hyperlink>
-    </w:p>
-    <w:p>
-      <w:r>
-        <w:t xml:space="preserve">Cada caso de uso puede generar uno o varios escenarios, que </w:t>
-      </w:r>
-      <w:r>
-        <w:t>describen detalladamente</w:t>
-      </w:r>
-      <w:r>
-        <w:t xml:space="preserve"> cada posible vía </w:t>
-      </w:r>
-      <w:r>
-        <w:t>para</w:t>
-      </w:r>
-      <w:r>
-        <w:t xml:space="preserve"> alcanzar el objetivo del caso de uso y que serán descritos </w:t>
-      </w:r>
-      <w:r>
-        <w:t>en una sección posterior</w:t>
-      </w:r>
-      <w:r>
-        <w:t xml:space="preserve">. A la hora de describir casos de uso no es necesario recurrir a terminología técnica, sino que es posible usar lenguaje cercano al usuario final. Además, un caso de uso puede derivar en más </w:t>
-      </w:r>
-      <w:proofErr w:type="spellStart"/>
-      <w:r>
-        <w:t>subcasos</w:t>
-      </w:r>
-      <w:proofErr w:type="spellEnd"/>
-      <w:r>
-        <w:t xml:space="preserve"> de uso si es necesario describir el comportamiento del sistema con un detalle mayor.</w:t>
-      </w:r>
-    </w:p>
-    <w:p>
-      <w:r>
-        <w:t>Esta sección debe incluir el clásico diagrama de casos de uso de la aplicación. Si el número de casos de uso fuese muy elevado, se pueden crear múltiples diagramas para que quede todo de forma más clara. A modo de ejemplo, se presentan los siguientes diagramas de un sistema para la creación y corrección de exámenes de tipo test</w:t>
-      </w:r>
-      <w:r>
-        <w:t>:</w:t>
-      </w:r>
-      <w:r>
-        <w:t xml:space="preserve"> </w:t>
-      </w:r>
-    </w:p>
-    <w:p>
-      <w:pPr>
-        <w:jc w:val="center"/>
-      </w:pPr>
+      <w:r>
+        <w:t>Usuario pasajero identificado</w:t>
+      </w:r>
+    </w:p>
+    <w:p>
+      <w:pPr>
+        <w:pStyle w:val="Prrafodelista"/>
+        <w:numPr>
+          <w:ilvl w:val="0"/>
+          <w:numId w:val="54"/>
+        </w:numPr>
+      </w:pPr>
+      <w:r>
+        <w:t>Usuario de vehículo (autobús o tren) no identificado</w:t>
+      </w:r>
+    </w:p>
+    <w:p>
+      <w:pPr>
+        <w:pStyle w:val="Prrafodelista"/>
+        <w:numPr>
+          <w:ilvl w:val="0"/>
+          <w:numId w:val="54"/>
+        </w:numPr>
+      </w:pPr>
+      <w:r>
+        <w:t xml:space="preserve">Usuario de vehículo </w:t>
+      </w:r>
+      <w:r>
+        <w:t>(autobús o tren)</w:t>
+      </w:r>
+      <w:r>
+        <w:t xml:space="preserve"> identificado</w:t>
+      </w:r>
+    </w:p>
+    <w:p>
+      <w:pPr>
+        <w:pStyle w:val="Prrafodelista"/>
+        <w:numPr>
+          <w:ilvl w:val="0"/>
+          <w:numId w:val="54"/>
+        </w:numPr>
+      </w:pPr>
+      <w:r>
+        <w:t>Administradores de la base de datos.</w:t>
+      </w:r>
+    </w:p>
+    <w:p>
+      <w:pPr>
+        <w:pStyle w:val="Ttulo3"/>
+      </w:pPr>
+      <w:bookmarkStart w:id="21" w:name="_Toc249788114"/>
+      <w:r>
+        <w:t>Especificación de Casos de Uso</w:t>
+      </w:r>
+      <w:bookmarkEnd w:id="21"/>
+    </w:p>
+    <w:p>
+      <w:r>
+        <w:t>El diagrama de casos de uso del sistema es el siguiente:</w:t>
+      </w:r>
+    </w:p>
+    <w:p>
       <w:r>
         <w:rPr>
           <w:noProof/>
-          <w:lang w:eastAsia="es-ES"/>
-        </w:rPr>
-        <w:lastRenderedPageBreak/>
+        </w:rPr>
         <w:drawing>
-          <wp:inline distT="0" distB="0" distL="0" distR="0" wp14:anchorId="65C84055" wp14:editId="4E58F9DC">
-            <wp:extent cx="3066667" cy="2219048"/>
-            <wp:effectExtent l="190500" t="152400" r="171833" b="124102"/>
-            <wp:docPr id="9" name="7 Imagen" descr="casoDeUso1.png"/>
+          <wp:inline distT="0" distB="0" distL="0" distR="0" wp14:anchorId="40AA0D09" wp14:editId="2B2F7459">
+            <wp:extent cx="5400040" cy="1816735"/>
+            <wp:effectExtent l="0" t="0" r="0" b="0"/>
+            <wp:docPr id="4" name="Imagen 4" descr="Diagrama&#10;&#10;Descripción generada automáticamente"/>
             <wp:cNvGraphicFramePr>
               <a:graphicFrameLocks xmlns:a="http://schemas.openxmlformats.org/drawingml/2006/main" noChangeAspect="1"/>
             </wp:cNvGraphicFramePr>
@@ -13386,35 +13243,36 @@
               <a:graphicData uri="http://schemas.openxmlformats.org/drawingml/2006/picture">
                 <pic:pic xmlns:pic="http://schemas.openxmlformats.org/drawingml/2006/picture">
                   <pic:nvPicPr>
-                    <pic:cNvPr id="0" name="casoDeUso1.png"/>
-                    <pic:cNvPicPr/>
+                    <pic:cNvPr id="4" name="Imagen 4" descr="Diagrama&#10;&#10;Descripción generada automáticamente"/>
+                    <pic:cNvPicPr>
+                      <a:picLocks noChangeAspect="1" noChangeArrowheads="1"/>
+                    </pic:cNvPicPr>
                   </pic:nvPicPr>
                   <pic:blipFill>
-                    <a:blip r:embed="rId29" cstate="print">
-                      <a:grayscl/>
+                    <a:blip r:embed="rId27">
+                      <a:extLst>
+                        <a:ext uri="{28A0092B-C50C-407E-A947-70E740481C1C}">
+                          <a14:useLocalDpi xmlns:a14="http://schemas.microsoft.com/office/drawing/2010/main" val="0"/>
+                        </a:ext>
+                      </a:extLst>
                     </a:blip>
+                    <a:srcRect/>
                     <a:stretch>
                       <a:fillRect/>
                     </a:stretch>
                   </pic:blipFill>
-                  <pic:spPr>
+                  <pic:spPr bwMode="auto">
                     <a:xfrm>
                       <a:off x="0" y="0"/>
-                      <a:ext cx="3066667" cy="2219048"/>
+                      <a:ext cx="5400040" cy="1816735"/>
                     </a:xfrm>
                     <a:prstGeom prst="rect">
                       <a:avLst/>
                     </a:prstGeom>
+                    <a:noFill/>
                     <a:ln>
                       <a:noFill/>
                     </a:ln>
-                    <a:effectLst>
-                      <a:outerShdw blurRad="190500" algn="tl" rotWithShape="0">
-                        <a:srgbClr val="000000">
-                          <a:alpha val="70000"/>
-                        </a:srgbClr>
-                      </a:outerShdw>
-                    </a:effectLst>
                   </pic:spPr>
                 </pic:pic>
               </a:graphicData>
@@ -13424,146 +13282,8 @@
       </w:r>
     </w:p>
     <w:p>
-      <w:pPr>
-        <w:pStyle w:val="Descripcin"/>
-      </w:pPr>
-      <w:bookmarkStart w:id="22" w:name="_Toc249020093"/>
-      <w:r>
-        <w:t>Figura 5.1. Ejemplo de caso de uso 1</w:t>
-      </w:r>
-      <w:bookmarkEnd w:id="22"/>
-    </w:p>
-    <w:p>
-      <w:pPr>
-        <w:jc w:val="center"/>
-      </w:pPr>
-      <w:r>
-        <w:rPr>
-          <w:noProof/>
-          <w:lang w:eastAsia="es-ES"/>
-        </w:rPr>
-        <w:drawing>
-          <wp:inline distT="0" distB="0" distL="0" distR="0" wp14:anchorId="467645DD" wp14:editId="4262FA10">
-            <wp:extent cx="5038724" cy="2976195"/>
-            <wp:effectExtent l="190500" t="152400" r="161926" b="128955"/>
-            <wp:docPr id="11" name="9 Imagen" descr="casoDeUso2.png"/>
-            <wp:cNvGraphicFramePr>
-              <a:graphicFrameLocks xmlns:a="http://schemas.openxmlformats.org/drawingml/2006/main" noChangeAspect="1"/>
-            </wp:cNvGraphicFramePr>
-            <a:graphic xmlns:a="http://schemas.openxmlformats.org/drawingml/2006/main">
-              <a:graphicData uri="http://schemas.openxmlformats.org/drawingml/2006/picture">
-                <pic:pic xmlns:pic="http://schemas.openxmlformats.org/drawingml/2006/picture">
-                  <pic:nvPicPr>
-                    <pic:cNvPr id="0" name="casoDeUso2.png"/>
-                    <pic:cNvPicPr/>
-                  </pic:nvPicPr>
-                  <pic:blipFill>
-                    <a:blip r:embed="rId30" cstate="print">
-                      <a:grayscl/>
-                    </a:blip>
-                    <a:stretch>
-                      <a:fillRect/>
-                    </a:stretch>
-                  </pic:blipFill>
-                  <pic:spPr>
-                    <a:xfrm>
-                      <a:off x="0" y="0"/>
-                      <a:ext cx="5038095" cy="2975824"/>
-                    </a:xfrm>
-                    <a:prstGeom prst="rect">
-                      <a:avLst/>
-                    </a:prstGeom>
-                    <a:ln>
-                      <a:noFill/>
-                    </a:ln>
-                    <a:effectLst>
-                      <a:outerShdw blurRad="190500" algn="tl" rotWithShape="0">
-                        <a:srgbClr val="000000">
-                          <a:alpha val="70000"/>
-                        </a:srgbClr>
-                      </a:outerShdw>
-                    </a:effectLst>
-                  </pic:spPr>
-                </pic:pic>
-              </a:graphicData>
-            </a:graphic>
-          </wp:inline>
-        </w:drawing>
-      </w:r>
-    </w:p>
-    <w:p>
-      <w:pPr>
-        <w:pStyle w:val="Descripcin"/>
-      </w:pPr>
-      <w:bookmarkStart w:id="23" w:name="_Toc249020094"/>
-      <w:r>
-        <w:t>Figura 5.2. Ejemplo de caso de uso 2</w:t>
-      </w:r>
-      <w:bookmarkEnd w:id="23"/>
-    </w:p>
-    <w:p>
-      <w:r>
-        <w:t>Posteriormente, en esta</w:t>
-      </w:r>
-      <w:r>
-        <w:rPr>
-          <w:b/>
-        </w:rPr>
-        <w:t xml:space="preserve"> </w:t>
-      </w:r>
-      <w:r>
-        <w:t>sección de especificación</w:t>
-      </w:r>
-      <w:r>
-        <w:rPr>
-          <w:b/>
-        </w:rPr>
-        <w:t xml:space="preserve"> se deberá describir </w:t>
-      </w:r>
-      <w:r>
-        <w:rPr>
-          <w:b/>
-        </w:rPr>
-        <w:t xml:space="preserve">también </w:t>
-      </w:r>
-      <w:r>
-        <w:rPr>
-          <w:b/>
-        </w:rPr>
-        <w:t>brevemente con texto el fin u objetivo de cada caso de uso</w:t>
-      </w:r>
-      <w:r>
-        <w:t xml:space="preserve"> </w:t>
-      </w:r>
-      <w:r>
-        <w:t xml:space="preserve">de los diagramas anteriores </w:t>
-      </w:r>
-      <w:r>
-        <w:t>usando</w:t>
-      </w:r>
-      <w:r>
-        <w:t>,</w:t>
-      </w:r>
-      <w:r>
-        <w:t xml:space="preserve"> </w:t>
-      </w:r>
-      <w:r>
-        <w:t>por ejemplo</w:t>
-      </w:r>
-      <w:r>
-        <w:t>,</w:t>
-      </w:r>
-      <w:r>
-        <w:t xml:space="preserve"> </w:t>
-      </w:r>
-      <w:r>
-        <w:t xml:space="preserve">una tabla como </w:t>
-      </w:r>
-      <w:r>
-        <w:t xml:space="preserve">la siguiente. </w:t>
-      </w:r>
-      <w:r>
-        <w:t>En ella se especifica el nombre único del caso de uso (se suelen nombrar según el objetivo que describen) y una descripción breve de lo que intenta hacer el usuario con este caso de uso (aunque breve, no obstante debemos asegurarnos de que es suficientemente completa y clara).</w:t>
+      <w:r>
+        <w:t>A continuación se detalla una descripción de cada caso de uso</w:t>
       </w:r>
     </w:p>
     <w:tbl>
@@ -13631,10 +13351,7 @@
           </w:tcPr>
           <w:p>
             <w:r>
-              <w:t>Nombre</w:t>
-            </w:r>
-            <w:r>
-              <w:t xml:space="preserve"> único</w:t>
+              <w:t>Registrarse</w:t>
             </w:r>
           </w:p>
         </w:tc>
@@ -13672,171 +13389,7 @@
           </w:tcPr>
           <w:p>
             <w:r>
-              <w:t>Descripción breve de lo que intenta hacer el usuario con este caso de uso</w:t>
-            </w:r>
-          </w:p>
-        </w:tc>
-      </w:tr>
-    </w:tbl>
-    <w:p/>
-    <w:p>
-      <w:r>
-        <w:lastRenderedPageBreak/>
-        <w:t>A continuación se incluyen un par de ejemplos</w:t>
-      </w:r>
-      <w:r>
-        <w:t xml:space="preserve"> correspondientes a los diagramas de casos de uso de ejemplo anteriores</w:t>
-      </w:r>
-      <w:r>
-        <w:t>:</w:t>
-      </w:r>
-    </w:p>
-    <w:tbl>
-      <w:tblPr>
-        <w:tblStyle w:val="Tablaconcuadrcula"/>
-        <w:tblW w:w="0" w:type="auto"/>
-        <w:tblLook w:val="04A0" w:firstRow="1" w:lastRow="0" w:firstColumn="1" w:lastColumn="0" w:noHBand="0" w:noVBand="1"/>
-      </w:tblPr>
-      <w:tblGrid>
-        <w:gridCol w:w="4928"/>
-        <w:gridCol w:w="3716"/>
-      </w:tblGrid>
-      <w:tr>
-        <w:trPr>
-          <w:gridAfter w:val="1"/>
-          <w:wAfter w:w="3716" w:type="dxa"/>
-        </w:trPr>
-        <w:tc>
-          <w:tcPr>
-            <w:tcW w:w="4928" w:type="dxa"/>
-            <w:shd w:val="clear" w:color="auto" w:fill="F8F8F8" w:themeFill="background2"/>
-          </w:tcPr>
-          <w:p>
-            <w:pPr>
-              <w:rPr>
-                <w:b/>
-                <w:u w:val="single"/>
-              </w:rPr>
-            </w:pPr>
-            <w:r>
-              <w:rPr>
-                <w:b/>
-                <w:u w:val="single"/>
-              </w:rPr>
-              <w:t xml:space="preserve">Nombre </w:t>
-            </w:r>
-            <w:r>
-              <w:rPr>
-                <w:b/>
-                <w:u w:val="single"/>
-              </w:rPr>
-              <w:t>de</w:t>
-            </w:r>
-            <w:r>
-              <w:rPr>
-                <w:b/>
-                <w:u w:val="single"/>
-              </w:rPr>
-              <w:t>l Caso de Uso</w:t>
-            </w:r>
-          </w:p>
-        </w:tc>
-      </w:tr>
-      <w:tr>
-        <w:trPr>
-          <w:gridAfter w:val="1"/>
-          <w:wAfter w:w="3716" w:type="dxa"/>
-        </w:trPr>
-        <w:tc>
-          <w:tcPr>
-            <w:tcW w:w="4928" w:type="dxa"/>
-            <w:tcBorders>
-              <w:bottom w:val="single" w:sz="4" w:space="0" w:color="000000" w:themeColor="text1"/>
-            </w:tcBorders>
-          </w:tcPr>
-          <w:p>
-            <w:r>
-              <w:t>Crear examen</w:t>
-            </w:r>
-          </w:p>
-        </w:tc>
-      </w:tr>
-      <w:tr>
-        <w:tc>
-          <w:tcPr>
-            <w:tcW w:w="8644" w:type="dxa"/>
-            <w:gridSpan w:val="2"/>
-            <w:shd w:val="clear" w:color="auto" w:fill="F8F8F8" w:themeFill="background2"/>
-          </w:tcPr>
-          <w:p>
-            <w:pPr>
-              <w:rPr>
-                <w:b/>
-              </w:rPr>
-            </w:pPr>
-            <w:r>
-              <w:rPr>
-                <w:b/>
-              </w:rPr>
-              <w:t>Descripción</w:t>
-            </w:r>
-          </w:p>
-        </w:tc>
-      </w:tr>
-      <w:tr>
-        <w:tc>
-          <w:tcPr>
-            <w:tcW w:w="8644" w:type="dxa"/>
-            <w:gridSpan w:val="2"/>
-            <w:tcBorders>
-              <w:bottom w:val="single" w:sz="4" w:space="0" w:color="000000" w:themeColor="text1"/>
-            </w:tcBorders>
-          </w:tcPr>
-          <w:p>
-            <w:r>
-              <w:t xml:space="preserve">El profesor creará un examen para que los alumnos lo hagan. El programa mostrará una pantalla que permitirá al profesor introducir las preguntas y ordenarlas, además de ver </w:t>
-            </w:r>
-            <w:r>
-              <w:t>cómo</w:t>
-            </w:r>
-            <w:r>
-              <w:t xml:space="preserve"> va quedando el examen a medida que las introduce. Los exámenes que se pueden crear serán de uno de los tipos siguiente:</w:t>
-            </w:r>
-          </w:p>
-          <w:p>
-            <w:pPr>
-              <w:pStyle w:val="Prrafodelista"/>
-              <w:numPr>
-                <w:ilvl w:val="0"/>
-                <w:numId w:val="48"/>
-              </w:numPr>
-            </w:pPr>
-            <w:r>
-              <w:t>Tipo test</w:t>
-            </w:r>
-          </w:p>
-          <w:p>
-            <w:pPr>
-              <w:pStyle w:val="Prrafodelista"/>
-              <w:numPr>
-                <w:ilvl w:val="0"/>
-                <w:numId w:val="48"/>
-              </w:numPr>
-            </w:pPr>
-            <w:r>
-              <w:t>Respuestas cortas</w:t>
-            </w:r>
-          </w:p>
-          <w:p>
-            <w:pPr>
-              <w:pStyle w:val="Prrafodelista"/>
-              <w:numPr>
-                <w:ilvl w:val="0"/>
-                <w:numId w:val="48"/>
-              </w:numPr>
-            </w:pPr>
-            <w:r>
-              <w:t>Emparejamiento</w:t>
+              <w:t>Tanto un usuario de VehicleApp como de PassengerApp puede registrarse usando bien su email y una contraseña, o bien utilizando su cuenta de Google. Una vez registrado se le creará un registro para él en la base de datos y podrá iniciar sesión posteriormente.</w:t>
             </w:r>
           </w:p>
         </w:tc>
@@ -13908,7 +13461,7 @@
           </w:tcPr>
           <w:p>
             <w:r>
-              <w:t>Hacer examen</w:t>
+              <w:t>Iniciar sesión</w:t>
             </w:r>
           </w:p>
         </w:tc>
@@ -13946,102 +13499,850 @@
           </w:tcPr>
           <w:p>
             <w:r>
-              <w:t>El programa cargará y mostrará el examen al alumno y dará las indicaciones oportunas para su realización. Anteriormente, el alumno podrá elegir uno de los exámenes disponibles que la aplicación le ofrecerá.</w:t>
+              <w:t xml:space="preserve">Tanto un usuario de VehicleApp como de PassengerApp puede </w:t>
+            </w:r>
+            <w:r>
+              <w:t>iniciar sesión en la aplicación. Si se ha registrado utilizando correo electrónico y contraseña deberá iniciar sesión utilizando ese método, y si se ha registrado utilizando su cuenta de Google deberá iniciar sesión con ella.</w:t>
             </w:r>
           </w:p>
         </w:tc>
       </w:tr>
     </w:tbl>
     <w:p/>
-    <w:p>
-      <w:r>
-        <w:t>Podemos encontrar más información en:</w:t>
-      </w:r>
-    </w:p>
-    <w:p>
-      <w:pPr>
-        <w:pStyle w:val="Prrafodelista"/>
-        <w:numPr>
-          <w:ilvl w:val="0"/>
-          <w:numId w:val="44"/>
-        </w:numPr>
-      </w:pPr>
-      <w:hyperlink r:id="rId31" w:history="1">
-        <w:r>
-          <w:rPr>
-            <w:rStyle w:val="Hipervnculo"/>
-            <w:rFonts w:ascii="Verdana" w:hAnsi="Verdana"/>
-            <w:color w:val="551A8B"/>
-            <w:sz w:val="20"/>
-            <w:szCs w:val="20"/>
-          </w:rPr>
-          <w:t>http://en.wikipedia.org/wiki/Use_case</w:t>
-        </w:r>
-      </w:hyperlink>
-    </w:p>
-    <w:p>
-      <w:pPr>
-        <w:pStyle w:val="Prrafodelista"/>
-        <w:numPr>
-          <w:ilvl w:val="0"/>
-          <w:numId w:val="44"/>
-        </w:numPr>
-      </w:pPr>
-      <w:hyperlink r:id="rId32" w:history="1">
-        <w:r>
-          <w:rPr>
-            <w:rStyle w:val="Hipervnculo"/>
-            <w:rFonts w:ascii="Verdana" w:hAnsi="Verdana"/>
-            <w:color w:val="551A8B"/>
-            <w:sz w:val="20"/>
-            <w:szCs w:val="20"/>
-          </w:rPr>
-          <w:t>http://www.gatherspace.com/static/use_case_example.html</w:t>
-        </w:r>
-      </w:hyperlink>
-    </w:p>
-    <w:p>
-      <w:pPr>
-        <w:pStyle w:val="Prrafodelista"/>
-        <w:numPr>
-          <w:ilvl w:val="0"/>
-          <w:numId w:val="44"/>
-        </w:numPr>
-      </w:pPr>
-      <w:hyperlink r:id="rId33" w:history="1">
-        <w:r>
-          <w:rPr>
-            <w:rStyle w:val="Hipervnculo"/>
-            <w:rFonts w:ascii="Verdana" w:hAnsi="Verdana"/>
-            <w:color w:val="551A8B"/>
-            <w:sz w:val="20"/>
-            <w:szCs w:val="20"/>
-          </w:rPr>
-          <w:t>http://www.visualcase.com/tutorials/use-case-diagram.htm</w:t>
-        </w:r>
-      </w:hyperlink>
-    </w:p>
-    <w:p>
-      <w:pPr>
-        <w:pStyle w:val="Prrafodelista"/>
-        <w:numPr>
-          <w:ilvl w:val="0"/>
-          <w:numId w:val="44"/>
-        </w:numPr>
-      </w:pPr>
-      <w:hyperlink r:id="rId34" w:history="1">
-        <w:r>
-          <w:rPr>
-            <w:rStyle w:val="Hipervnculo"/>
-            <w:rFonts w:ascii="Verdana" w:hAnsi="Verdana"/>
-            <w:color w:val="551A8B"/>
-            <w:sz w:val="20"/>
-            <w:szCs w:val="20"/>
-          </w:rPr>
-          <w:t>http://www.wilsonmar.com/1usecase.htm</w:t>
-        </w:r>
-      </w:hyperlink>
-    </w:p>
+    <w:tbl>
+      <w:tblPr>
+        <w:tblStyle w:val="Tablaconcuadrcula"/>
+        <w:tblW w:w="0" w:type="auto"/>
+        <w:tblLook w:val="04A0" w:firstRow="1" w:lastRow="0" w:firstColumn="1" w:lastColumn="0" w:noHBand="0" w:noVBand="1"/>
+      </w:tblPr>
+      <w:tblGrid>
+        <w:gridCol w:w="4928"/>
+        <w:gridCol w:w="3716"/>
+      </w:tblGrid>
+      <w:tr>
+        <w:trPr>
+          <w:gridAfter w:val="1"/>
+          <w:wAfter w:w="3716" w:type="dxa"/>
+        </w:trPr>
+        <w:tc>
+          <w:tcPr>
+            <w:tcW w:w="4928" w:type="dxa"/>
+            <w:shd w:val="clear" w:color="auto" w:fill="F8F8F8" w:themeFill="background2"/>
+          </w:tcPr>
+          <w:p>
+            <w:pPr>
+              <w:rPr>
+                <w:b/>
+                <w:u w:val="single"/>
+              </w:rPr>
+            </w:pPr>
+            <w:r>
+              <w:rPr>
+                <w:b/>
+                <w:u w:val="single"/>
+              </w:rPr>
+              <w:t xml:space="preserve">Nombre </w:t>
+            </w:r>
+            <w:r>
+              <w:rPr>
+                <w:b/>
+                <w:u w:val="single"/>
+              </w:rPr>
+              <w:t>de</w:t>
+            </w:r>
+            <w:r>
+              <w:rPr>
+                <w:b/>
+                <w:u w:val="single"/>
+              </w:rPr>
+              <w:t>l Caso de Uso</w:t>
+            </w:r>
+          </w:p>
+        </w:tc>
+      </w:tr>
+      <w:tr>
+        <w:trPr>
+          <w:gridAfter w:val="1"/>
+          <w:wAfter w:w="3716" w:type="dxa"/>
+        </w:trPr>
+        <w:tc>
+          <w:tcPr>
+            <w:tcW w:w="4928" w:type="dxa"/>
+            <w:tcBorders>
+              <w:bottom w:val="single" w:sz="4" w:space="0" w:color="000000" w:themeColor="text1"/>
+            </w:tcBorders>
+          </w:tcPr>
+          <w:p>
+            <w:r>
+              <w:t>Establecer nombre del vehículo</w:t>
+            </w:r>
+          </w:p>
+        </w:tc>
+      </w:tr>
+      <w:tr>
+        <w:tc>
+          <w:tcPr>
+            <w:tcW w:w="8644" w:type="dxa"/>
+            <w:gridSpan w:val="2"/>
+            <w:shd w:val="clear" w:color="auto" w:fill="F8F8F8" w:themeFill="background2"/>
+          </w:tcPr>
+          <w:p>
+            <w:pPr>
+              <w:rPr>
+                <w:b/>
+              </w:rPr>
+            </w:pPr>
+            <w:r>
+              <w:rPr>
+                <w:b/>
+              </w:rPr>
+              <w:t>Descripción</w:t>
+            </w:r>
+          </w:p>
+        </w:tc>
+      </w:tr>
+      <w:tr>
+        <w:tc>
+          <w:tcPr>
+            <w:tcW w:w="8644" w:type="dxa"/>
+            <w:gridSpan w:val="2"/>
+            <w:tcBorders>
+              <w:bottom w:val="single" w:sz="4" w:space="0" w:color="000000" w:themeColor="text1"/>
+            </w:tcBorders>
+          </w:tcPr>
+          <w:p>
+            <w:r>
+              <w:t>Un usuario de VehicleApp registrado podrá cambiar el nombre del vehículo que esté conduciendo. El nombre influirá en cómo se mostrará a los pasajeros cuando detecten el vehículo por bluetooth.</w:t>
+            </w:r>
+          </w:p>
+        </w:tc>
+      </w:tr>
+    </w:tbl>
+    <w:p/>
+    <w:tbl>
+      <w:tblPr>
+        <w:tblStyle w:val="Tablaconcuadrcula"/>
+        <w:tblW w:w="0" w:type="auto"/>
+        <w:tblLook w:val="04A0" w:firstRow="1" w:lastRow="0" w:firstColumn="1" w:lastColumn="0" w:noHBand="0" w:noVBand="1"/>
+      </w:tblPr>
+      <w:tblGrid>
+        <w:gridCol w:w="4928"/>
+        <w:gridCol w:w="3716"/>
+      </w:tblGrid>
+      <w:tr>
+        <w:trPr>
+          <w:gridAfter w:val="1"/>
+          <w:wAfter w:w="3716" w:type="dxa"/>
+        </w:trPr>
+        <w:tc>
+          <w:tcPr>
+            <w:tcW w:w="4928" w:type="dxa"/>
+            <w:shd w:val="clear" w:color="auto" w:fill="F8F8F8" w:themeFill="background2"/>
+          </w:tcPr>
+          <w:p>
+            <w:pPr>
+              <w:rPr>
+                <w:b/>
+                <w:u w:val="single"/>
+              </w:rPr>
+            </w:pPr>
+            <w:r>
+              <w:rPr>
+                <w:b/>
+                <w:u w:val="single"/>
+              </w:rPr>
+              <w:t xml:space="preserve">Nombre </w:t>
+            </w:r>
+            <w:r>
+              <w:rPr>
+                <w:b/>
+                <w:u w:val="single"/>
+              </w:rPr>
+              <w:t>de</w:t>
+            </w:r>
+            <w:r>
+              <w:rPr>
+                <w:b/>
+                <w:u w:val="single"/>
+              </w:rPr>
+              <w:t>l Caso de Uso</w:t>
+            </w:r>
+          </w:p>
+        </w:tc>
+      </w:tr>
+      <w:tr>
+        <w:trPr>
+          <w:gridAfter w:val="1"/>
+          <w:wAfter w:w="3716" w:type="dxa"/>
+        </w:trPr>
+        <w:tc>
+          <w:tcPr>
+            <w:tcW w:w="4928" w:type="dxa"/>
+            <w:tcBorders>
+              <w:bottom w:val="single" w:sz="4" w:space="0" w:color="000000" w:themeColor="text1"/>
+            </w:tcBorders>
+          </w:tcPr>
+          <w:p>
+            <w:r>
+              <w:lastRenderedPageBreak/>
+              <w:t xml:space="preserve">Establecer </w:t>
+            </w:r>
+            <w:r>
+              <w:t>matrícula</w:t>
+            </w:r>
+            <w:r>
+              <w:t xml:space="preserve"> del vehículo</w:t>
+            </w:r>
+          </w:p>
+        </w:tc>
+      </w:tr>
+      <w:tr>
+        <w:tc>
+          <w:tcPr>
+            <w:tcW w:w="8644" w:type="dxa"/>
+            <w:gridSpan w:val="2"/>
+            <w:shd w:val="clear" w:color="auto" w:fill="F8F8F8" w:themeFill="background2"/>
+          </w:tcPr>
+          <w:p>
+            <w:pPr>
+              <w:rPr>
+                <w:b/>
+              </w:rPr>
+            </w:pPr>
+            <w:r>
+              <w:rPr>
+                <w:b/>
+              </w:rPr>
+              <w:t>Descripción</w:t>
+            </w:r>
+          </w:p>
+        </w:tc>
+      </w:tr>
+      <w:tr>
+        <w:tc>
+          <w:tcPr>
+            <w:tcW w:w="8644" w:type="dxa"/>
+            <w:gridSpan w:val="2"/>
+            <w:tcBorders>
+              <w:bottom w:val="single" w:sz="4" w:space="0" w:color="000000" w:themeColor="text1"/>
+            </w:tcBorders>
+          </w:tcPr>
+          <w:p>
+            <w:r>
+              <w:t xml:space="preserve">Un usuario de VehicleApp registrado podrá cambiar </w:t>
+            </w:r>
+            <w:r>
+              <w:t xml:space="preserve">la </w:t>
+            </w:r>
+            <w:r>
+              <w:t xml:space="preserve">matrícula del vehículo que esté conduciendo. </w:t>
+            </w:r>
+            <w:r>
+              <w:t>La matrícula no</w:t>
+            </w:r>
+            <w:r>
+              <w:t xml:space="preserve"> influirá en cómo se mostrará a los pasajeros cuando detecten el vehículo por bluetooth</w:t>
+            </w:r>
+            <w:r>
+              <w:t>, pero se registra por motivos de control desde el administrador de la base de datos.</w:t>
+            </w:r>
+          </w:p>
+        </w:tc>
+      </w:tr>
+    </w:tbl>
+    <w:p/>
+    <w:tbl>
+      <w:tblPr>
+        <w:tblStyle w:val="Tablaconcuadrcula"/>
+        <w:tblW w:w="0" w:type="auto"/>
+        <w:tblLook w:val="04A0" w:firstRow="1" w:lastRow="0" w:firstColumn="1" w:lastColumn="0" w:noHBand="0" w:noVBand="1"/>
+      </w:tblPr>
+      <w:tblGrid>
+        <w:gridCol w:w="4928"/>
+        <w:gridCol w:w="3716"/>
+      </w:tblGrid>
+      <w:tr>
+        <w:trPr>
+          <w:gridAfter w:val="1"/>
+          <w:wAfter w:w="3716" w:type="dxa"/>
+        </w:trPr>
+        <w:tc>
+          <w:tcPr>
+            <w:tcW w:w="4928" w:type="dxa"/>
+            <w:shd w:val="clear" w:color="auto" w:fill="F8F8F8" w:themeFill="background2"/>
+          </w:tcPr>
+          <w:p>
+            <w:pPr>
+              <w:rPr>
+                <w:b/>
+                <w:u w:val="single"/>
+              </w:rPr>
+            </w:pPr>
+            <w:r>
+              <w:rPr>
+                <w:b/>
+                <w:u w:val="single"/>
+              </w:rPr>
+              <w:t xml:space="preserve">Nombre </w:t>
+            </w:r>
+            <w:r>
+              <w:rPr>
+                <w:b/>
+                <w:u w:val="single"/>
+              </w:rPr>
+              <w:t>de</w:t>
+            </w:r>
+            <w:r>
+              <w:rPr>
+                <w:b/>
+                <w:u w:val="single"/>
+              </w:rPr>
+              <w:t>l Caso de Uso</w:t>
+            </w:r>
+          </w:p>
+        </w:tc>
+      </w:tr>
+      <w:tr>
+        <w:trPr>
+          <w:gridAfter w:val="1"/>
+          <w:wAfter w:w="3716" w:type="dxa"/>
+        </w:trPr>
+        <w:tc>
+          <w:tcPr>
+            <w:tcW w:w="4928" w:type="dxa"/>
+            <w:tcBorders>
+              <w:bottom w:val="single" w:sz="4" w:space="0" w:color="000000" w:themeColor="text1"/>
+            </w:tcBorders>
+          </w:tcPr>
+          <w:p>
+            <w:r>
+              <w:t xml:space="preserve">Establecer </w:t>
+            </w:r>
+            <w:r>
+              <w:t>número de zonas</w:t>
+            </w:r>
+            <w:r>
+              <w:t xml:space="preserve"> del vehículo</w:t>
+            </w:r>
+          </w:p>
+        </w:tc>
+      </w:tr>
+      <w:tr>
+        <w:tc>
+          <w:tcPr>
+            <w:tcW w:w="8644" w:type="dxa"/>
+            <w:gridSpan w:val="2"/>
+            <w:shd w:val="clear" w:color="auto" w:fill="F8F8F8" w:themeFill="background2"/>
+          </w:tcPr>
+          <w:p>
+            <w:pPr>
+              <w:rPr>
+                <w:b/>
+              </w:rPr>
+            </w:pPr>
+            <w:r>
+              <w:rPr>
+                <w:b/>
+              </w:rPr>
+              <w:t>Descripción</w:t>
+            </w:r>
+          </w:p>
+        </w:tc>
+      </w:tr>
+      <w:tr>
+        <w:tc>
+          <w:tcPr>
+            <w:tcW w:w="8644" w:type="dxa"/>
+            <w:gridSpan w:val="2"/>
+            <w:tcBorders>
+              <w:bottom w:val="single" w:sz="4" w:space="0" w:color="000000" w:themeColor="text1"/>
+            </w:tcBorders>
+          </w:tcPr>
+          <w:p>
+            <w:r>
+              <w:t xml:space="preserve">Un usuario de VehicleApp registrado podrá cambiar el </w:t>
+            </w:r>
+            <w:r>
+              <w:t>número de zonas</w:t>
+            </w:r>
+            <w:r>
+              <w:t xml:space="preserve"> del vehículo que esté conduciendo. El </w:t>
+            </w:r>
+            <w:r>
+              <w:t>número de zonas</w:t>
+            </w:r>
+            <w:r>
+              <w:t xml:space="preserve"> influirá en cómo se mostrará a los pasajeros cuando detecten el vehículo por bluetooth</w:t>
+            </w:r>
+            <w:r>
+              <w:t xml:space="preserve">, así como en el tipo de bono que se le restará al usuario cuando suba al autobús o tren. Por ejemplo, si el vehículo es de 2 zonas, se le restará al usuario uno de los bonos de 2 zonas que tenga comprados. </w:t>
+            </w:r>
+          </w:p>
+        </w:tc>
+      </w:tr>
+    </w:tbl>
+    <w:p/>
+    <w:tbl>
+      <w:tblPr>
+        <w:tblStyle w:val="Tablaconcuadrcula"/>
+        <w:tblW w:w="0" w:type="auto"/>
+        <w:tblLook w:val="04A0" w:firstRow="1" w:lastRow="0" w:firstColumn="1" w:lastColumn="0" w:noHBand="0" w:noVBand="1"/>
+      </w:tblPr>
+      <w:tblGrid>
+        <w:gridCol w:w="4928"/>
+        <w:gridCol w:w="3716"/>
+      </w:tblGrid>
+      <w:tr>
+        <w:trPr>
+          <w:gridAfter w:val="1"/>
+          <w:wAfter w:w="3716" w:type="dxa"/>
+        </w:trPr>
+        <w:tc>
+          <w:tcPr>
+            <w:tcW w:w="4928" w:type="dxa"/>
+            <w:shd w:val="clear" w:color="auto" w:fill="F8F8F8" w:themeFill="background2"/>
+          </w:tcPr>
+          <w:p>
+            <w:pPr>
+              <w:rPr>
+                <w:b/>
+                <w:u w:val="single"/>
+              </w:rPr>
+            </w:pPr>
+            <w:r>
+              <w:rPr>
+                <w:b/>
+                <w:u w:val="single"/>
+              </w:rPr>
+              <w:t xml:space="preserve">Nombre </w:t>
+            </w:r>
+            <w:r>
+              <w:rPr>
+                <w:b/>
+                <w:u w:val="single"/>
+              </w:rPr>
+              <w:t>de</w:t>
+            </w:r>
+            <w:r>
+              <w:rPr>
+                <w:b/>
+                <w:u w:val="single"/>
+              </w:rPr>
+              <w:t>l Caso de Uso</w:t>
+            </w:r>
+          </w:p>
+        </w:tc>
+      </w:tr>
+      <w:tr>
+        <w:trPr>
+          <w:gridAfter w:val="1"/>
+          <w:wAfter w:w="3716" w:type="dxa"/>
+        </w:trPr>
+        <w:tc>
+          <w:tcPr>
+            <w:tcW w:w="4928" w:type="dxa"/>
+            <w:tcBorders>
+              <w:bottom w:val="single" w:sz="4" w:space="0" w:color="000000" w:themeColor="text1"/>
+            </w:tcBorders>
+          </w:tcPr>
+          <w:p>
+            <w:r>
+              <w:t>Comprar bonos</w:t>
+            </w:r>
+          </w:p>
+        </w:tc>
+      </w:tr>
+      <w:tr>
+        <w:tc>
+          <w:tcPr>
+            <w:tcW w:w="8644" w:type="dxa"/>
+            <w:gridSpan w:val="2"/>
+            <w:shd w:val="clear" w:color="auto" w:fill="F8F8F8" w:themeFill="background2"/>
+          </w:tcPr>
+          <w:p>
+            <w:pPr>
+              <w:rPr>
+                <w:b/>
+              </w:rPr>
+            </w:pPr>
+            <w:r>
+              <w:rPr>
+                <w:b/>
+              </w:rPr>
+              <w:t>Descripción</w:t>
+            </w:r>
+          </w:p>
+        </w:tc>
+      </w:tr>
+      <w:tr>
+        <w:tc>
+          <w:tcPr>
+            <w:tcW w:w="8644" w:type="dxa"/>
+            <w:gridSpan w:val="2"/>
+            <w:tcBorders>
+              <w:bottom w:val="single" w:sz="4" w:space="0" w:color="000000" w:themeColor="text1"/>
+            </w:tcBorders>
+          </w:tcPr>
+          <w:p>
+            <w:r>
+              <w:t>Un usuario de PassengerApp registrado</w:t>
+            </w:r>
+            <w:r>
+              <w:t xml:space="preserve"> </w:t>
+            </w:r>
+            <w:r>
+              <w:t>podrá comprar bonos. Podrá comprarlos en packs de 10 (hasta llegar a 50) y de un número de zonas desde 1 zona hasta 7 zonas. Tanto los números de zonas como la cantidad de los packs y el límite podrá ser modificado por el administrador.</w:t>
+            </w:r>
+          </w:p>
+        </w:tc>
+      </w:tr>
+    </w:tbl>
+    <w:p/>
+    <w:tbl>
+      <w:tblPr>
+        <w:tblStyle w:val="Tablaconcuadrcula"/>
+        <w:tblW w:w="0" w:type="auto"/>
+        <w:tblLook w:val="04A0" w:firstRow="1" w:lastRow="0" w:firstColumn="1" w:lastColumn="0" w:noHBand="0" w:noVBand="1"/>
+      </w:tblPr>
+      <w:tblGrid>
+        <w:gridCol w:w="4928"/>
+        <w:gridCol w:w="3716"/>
+      </w:tblGrid>
+      <w:tr>
+        <w:trPr>
+          <w:gridAfter w:val="1"/>
+          <w:wAfter w:w="3716" w:type="dxa"/>
+        </w:trPr>
+        <w:tc>
+          <w:tcPr>
+            <w:tcW w:w="4928" w:type="dxa"/>
+            <w:shd w:val="clear" w:color="auto" w:fill="F8F8F8" w:themeFill="background2"/>
+          </w:tcPr>
+          <w:p>
+            <w:pPr>
+              <w:rPr>
+                <w:b/>
+                <w:u w:val="single"/>
+              </w:rPr>
+            </w:pPr>
+            <w:r>
+              <w:rPr>
+                <w:b/>
+                <w:u w:val="single"/>
+              </w:rPr>
+              <w:t xml:space="preserve">Nombre </w:t>
+            </w:r>
+            <w:r>
+              <w:rPr>
+                <w:b/>
+                <w:u w:val="single"/>
+              </w:rPr>
+              <w:t>de</w:t>
+            </w:r>
+            <w:r>
+              <w:rPr>
+                <w:b/>
+                <w:u w:val="single"/>
+              </w:rPr>
+              <w:t>l Caso de Uso</w:t>
+            </w:r>
+          </w:p>
+        </w:tc>
+      </w:tr>
+      <w:tr>
+        <w:trPr>
+          <w:gridAfter w:val="1"/>
+          <w:wAfter w:w="3716" w:type="dxa"/>
+        </w:trPr>
+        <w:tc>
+          <w:tcPr>
+            <w:tcW w:w="4928" w:type="dxa"/>
+            <w:tcBorders>
+              <w:bottom w:val="single" w:sz="4" w:space="0" w:color="000000" w:themeColor="text1"/>
+            </w:tcBorders>
+          </w:tcPr>
+          <w:p>
+            <w:r>
+              <w:t>Ver</w:t>
+            </w:r>
+            <w:r>
+              <w:t xml:space="preserve"> bonos</w:t>
+            </w:r>
+            <w:r>
+              <w:t xml:space="preserve"> comprados</w:t>
+            </w:r>
+          </w:p>
+        </w:tc>
+      </w:tr>
+      <w:tr>
+        <w:tc>
+          <w:tcPr>
+            <w:tcW w:w="8644" w:type="dxa"/>
+            <w:gridSpan w:val="2"/>
+            <w:shd w:val="clear" w:color="auto" w:fill="F8F8F8" w:themeFill="background2"/>
+          </w:tcPr>
+          <w:p>
+            <w:pPr>
+              <w:rPr>
+                <w:b/>
+              </w:rPr>
+            </w:pPr>
+            <w:r>
+              <w:rPr>
+                <w:b/>
+              </w:rPr>
+              <w:t>Descripción</w:t>
+            </w:r>
+          </w:p>
+        </w:tc>
+      </w:tr>
+      <w:tr>
+        <w:tc>
+          <w:tcPr>
+            <w:tcW w:w="8644" w:type="dxa"/>
+            <w:gridSpan w:val="2"/>
+            <w:tcBorders>
+              <w:bottom w:val="single" w:sz="4" w:space="0" w:color="000000" w:themeColor="text1"/>
+            </w:tcBorders>
+          </w:tcPr>
+          <w:p>
+            <w:r>
+              <w:t xml:space="preserve">Un usuario de PassengerApp registrado podrá </w:t>
+            </w:r>
+            <w:r>
+              <w:t>ver qué bonos tiene comprados.</w:t>
+            </w:r>
+          </w:p>
+        </w:tc>
+      </w:tr>
+    </w:tbl>
+    <w:p/>
+    <w:tbl>
+      <w:tblPr>
+        <w:tblStyle w:val="Tablaconcuadrcula"/>
+        <w:tblW w:w="0" w:type="auto"/>
+        <w:tblLook w:val="04A0" w:firstRow="1" w:lastRow="0" w:firstColumn="1" w:lastColumn="0" w:noHBand="0" w:noVBand="1"/>
+      </w:tblPr>
+      <w:tblGrid>
+        <w:gridCol w:w="4928"/>
+        <w:gridCol w:w="3716"/>
+      </w:tblGrid>
+      <w:tr>
+        <w:trPr>
+          <w:gridAfter w:val="1"/>
+          <w:wAfter w:w="3716" w:type="dxa"/>
+        </w:trPr>
+        <w:tc>
+          <w:tcPr>
+            <w:tcW w:w="4928" w:type="dxa"/>
+            <w:shd w:val="clear" w:color="auto" w:fill="F8F8F8" w:themeFill="background2"/>
+          </w:tcPr>
+          <w:p>
+            <w:pPr>
+              <w:rPr>
+                <w:b/>
+                <w:u w:val="single"/>
+              </w:rPr>
+            </w:pPr>
+            <w:r>
+              <w:rPr>
+                <w:b/>
+                <w:u w:val="single"/>
+              </w:rPr>
+              <w:t xml:space="preserve">Nombre </w:t>
+            </w:r>
+            <w:r>
+              <w:rPr>
+                <w:b/>
+                <w:u w:val="single"/>
+              </w:rPr>
+              <w:t>de</w:t>
+            </w:r>
+            <w:r>
+              <w:rPr>
+                <w:b/>
+                <w:u w:val="single"/>
+              </w:rPr>
+              <w:t>l Caso de Uso</w:t>
+            </w:r>
+          </w:p>
+        </w:tc>
+      </w:tr>
+      <w:tr>
+        <w:trPr>
+          <w:gridAfter w:val="1"/>
+          <w:wAfter w:w="3716" w:type="dxa"/>
+        </w:trPr>
+        <w:tc>
+          <w:tcPr>
+            <w:tcW w:w="4928" w:type="dxa"/>
+            <w:tcBorders>
+              <w:bottom w:val="single" w:sz="4" w:space="0" w:color="000000" w:themeColor="text1"/>
+            </w:tcBorders>
+          </w:tcPr>
+          <w:p>
+            <w:r>
+              <w:t>Utilizar</w:t>
+            </w:r>
+            <w:r>
+              <w:t xml:space="preserve"> bonos</w:t>
+            </w:r>
+          </w:p>
+        </w:tc>
+      </w:tr>
+      <w:tr>
+        <w:tc>
+          <w:tcPr>
+            <w:tcW w:w="8644" w:type="dxa"/>
+            <w:gridSpan w:val="2"/>
+            <w:shd w:val="clear" w:color="auto" w:fill="F8F8F8" w:themeFill="background2"/>
+          </w:tcPr>
+          <w:p>
+            <w:pPr>
+              <w:rPr>
+                <w:b/>
+              </w:rPr>
+            </w:pPr>
+            <w:r>
+              <w:rPr>
+                <w:b/>
+              </w:rPr>
+              <w:t>Descripción</w:t>
+            </w:r>
+          </w:p>
+        </w:tc>
+      </w:tr>
+      <w:tr>
+        <w:tc>
+          <w:tcPr>
+            <w:tcW w:w="8644" w:type="dxa"/>
+            <w:gridSpan w:val="2"/>
+            <w:tcBorders>
+              <w:bottom w:val="single" w:sz="4" w:space="0" w:color="000000" w:themeColor="text1"/>
+            </w:tcBorders>
+          </w:tcPr>
+          <w:p>
+            <w:r>
+              <w:t xml:space="preserve">Un usuario de PassengerApp registrado podrá </w:t>
+            </w:r>
+            <w:r>
+              <w:t>utilizar los bonos que tenga comprados en los vehículos que estén lo suficientemente cerca como para ser detectados por bluetooth. Solo podrá utilizar bonos en vehículos de su mismo número de zonas, por ejemplo, no podrá subir en un autobús de 2 zonas si solo tiene bonos de 1 zona.</w:t>
+            </w:r>
+          </w:p>
+        </w:tc>
+      </w:tr>
+    </w:tbl>
+    <w:p/>
+    <w:tbl>
+      <w:tblPr>
+        <w:tblStyle w:val="Tablaconcuadrcula"/>
+        <w:tblW w:w="0" w:type="auto"/>
+        <w:tblLook w:val="04A0" w:firstRow="1" w:lastRow="0" w:firstColumn="1" w:lastColumn="0" w:noHBand="0" w:noVBand="1"/>
+      </w:tblPr>
+      <w:tblGrid>
+        <w:gridCol w:w="4928"/>
+        <w:gridCol w:w="3716"/>
+      </w:tblGrid>
+      <w:tr>
+        <w:trPr>
+          <w:gridAfter w:val="1"/>
+          <w:wAfter w:w="3716" w:type="dxa"/>
+        </w:trPr>
+        <w:tc>
+          <w:tcPr>
+            <w:tcW w:w="4928" w:type="dxa"/>
+            <w:shd w:val="clear" w:color="auto" w:fill="F8F8F8" w:themeFill="background2"/>
+          </w:tcPr>
+          <w:p>
+            <w:pPr>
+              <w:rPr>
+                <w:b/>
+                <w:u w:val="single"/>
+              </w:rPr>
+            </w:pPr>
+            <w:r>
+              <w:rPr>
+                <w:b/>
+                <w:u w:val="single"/>
+              </w:rPr>
+              <w:t xml:space="preserve">Nombre </w:t>
+            </w:r>
+            <w:r>
+              <w:rPr>
+                <w:b/>
+                <w:u w:val="single"/>
+              </w:rPr>
+              <w:t>de</w:t>
+            </w:r>
+            <w:r>
+              <w:rPr>
+                <w:b/>
+                <w:u w:val="single"/>
+              </w:rPr>
+              <w:t>l Caso de Uso</w:t>
+            </w:r>
+          </w:p>
+        </w:tc>
+      </w:tr>
+      <w:tr>
+        <w:trPr>
+          <w:gridAfter w:val="1"/>
+          <w:wAfter w:w="3716" w:type="dxa"/>
+        </w:trPr>
+        <w:tc>
+          <w:tcPr>
+            <w:tcW w:w="4928" w:type="dxa"/>
+            <w:tcBorders>
+              <w:bottom w:val="single" w:sz="4" w:space="0" w:color="000000" w:themeColor="text1"/>
+            </w:tcBorders>
+          </w:tcPr>
+          <w:p>
+            <w:r>
+              <w:t>Cerrar sesión</w:t>
+            </w:r>
+          </w:p>
+        </w:tc>
+      </w:tr>
+      <w:tr>
+        <w:tc>
+          <w:tcPr>
+            <w:tcW w:w="8644" w:type="dxa"/>
+            <w:gridSpan w:val="2"/>
+            <w:shd w:val="clear" w:color="auto" w:fill="F8F8F8" w:themeFill="background2"/>
+          </w:tcPr>
+          <w:p>
+            <w:pPr>
+              <w:rPr>
+                <w:b/>
+              </w:rPr>
+            </w:pPr>
+            <w:r>
+              <w:rPr>
+                <w:b/>
+              </w:rPr>
+              <w:t>Descripción</w:t>
+            </w:r>
+          </w:p>
+        </w:tc>
+      </w:tr>
+      <w:tr>
+        <w:tc>
+          <w:tcPr>
+            <w:tcW w:w="8644" w:type="dxa"/>
+            <w:gridSpan w:val="2"/>
+            <w:tcBorders>
+              <w:bottom w:val="single" w:sz="4" w:space="0" w:color="000000" w:themeColor="text1"/>
+            </w:tcBorders>
+          </w:tcPr>
+          <w:p>
+            <w:r>
+              <w:t>Cualquier usuario tanto de PassengerApp como de VehicleApp podrá cerrar sesión. Una vez cerrada la sesión, si quiere volver a utilizar la aplicación deberá volver a autenticarse ya sea con esa o con otra cuenta.</w:t>
+            </w:r>
+          </w:p>
+        </w:tc>
+      </w:tr>
+    </w:tbl>
+    <w:p/>
     <w:p>
       <w:pPr>
         <w:jc w:val="left"/>
@@ -14054,51 +14355,51 @@
       <w:pPr>
         <w:pStyle w:val="Ttulo2"/>
       </w:pPr>
-      <w:bookmarkStart w:id="24" w:name="_Toc217882536"/>
-      <w:bookmarkStart w:id="25" w:name="_Toc249788115"/>
+      <w:bookmarkStart w:id="22" w:name="_Toc217882536"/>
+      <w:bookmarkStart w:id="23" w:name="_Toc249788115"/>
       <w:r>
         <w:lastRenderedPageBreak/>
         <w:t>Identificación de los Subsistemas en la Fase de Análisis</w:t>
       </w:r>
+      <w:bookmarkEnd w:id="22"/>
+      <w:bookmarkEnd w:id="23"/>
+    </w:p>
+    <w:p>
+      <w:r>
+        <w:t>El objetivo de esta sección es analizar el sistema para poder descomponerlo en sistemas más pequeños (subsistemas) que faciliten su posterior análisis.</w:t>
+      </w:r>
+    </w:p>
+    <w:p>
+      <w:pPr>
+        <w:pStyle w:val="Ttulo3"/>
+      </w:pPr>
+      <w:bookmarkStart w:id="24" w:name="_Toc217882537"/>
+      <w:bookmarkStart w:id="25" w:name="_Toc249788116"/>
+      <w:r>
+        <w:t>Descripción de los Subsistemas</w:t>
+      </w:r>
       <w:bookmarkEnd w:id="24"/>
       <w:bookmarkEnd w:id="25"/>
     </w:p>
     <w:p>
       <w:r>
-        <w:t>El objetivo de esta sección es analizar el sistema para poder descomponerlo en sistemas más pequeños (subsistemas) que faciliten su posterior análisis.</w:t>
+        <w:t>En esta sección debemos enumerar todos los subsistemas que identifiquemos inicialmente en la aplicación. Los subsistemas son agrupaciones de paquetes y clases que tienen un objetivo propósito común. Ejemplos de subsistemas pueden ser todas las clases que manejen la base de datos (subsistema “base de datos”), clases que agrupen un conjunto de servicios relacionados, clases del cliente de esos servicios, etc.</w:t>
       </w:r>
     </w:p>
     <w:p>
       <w:pPr>
         <w:pStyle w:val="Ttulo3"/>
       </w:pPr>
-      <w:bookmarkStart w:id="26" w:name="_Toc217882537"/>
-      <w:bookmarkStart w:id="27" w:name="_Toc249788116"/>
-      <w:r>
-        <w:t>Descripción de los Subsistemas</w:t>
+      <w:bookmarkStart w:id="26" w:name="_Toc217882538"/>
+      <w:bookmarkStart w:id="27" w:name="_Toc249788117"/>
+      <w:r>
+        <w:t>Descripción de los Interfaces entre Subsistemas</w:t>
       </w:r>
       <w:bookmarkEnd w:id="26"/>
       <w:bookmarkEnd w:id="27"/>
     </w:p>
     <w:p>
       <w:r>
-        <w:t>En esta sección debemos enumerar todos los subsistemas que identifiquemos inicialmente en la aplicación. Los subsistemas son agrupaciones de paquetes y clases que tienen un objetivo propósito común. Ejemplos de subsistemas pueden ser todas las clases que manejen la base de datos (subsistema “base de datos”), clases que agrupen un conjunto de servicios relacionados, clases del cliente de esos servicios, etc.</w:t>
-      </w:r>
-    </w:p>
-    <w:p>
-      <w:pPr>
-        <w:pStyle w:val="Ttulo3"/>
-      </w:pPr>
-      <w:bookmarkStart w:id="28" w:name="_Toc217882538"/>
-      <w:bookmarkStart w:id="29" w:name="_Toc249788117"/>
-      <w:r>
-        <w:t>Descripción de los Interfaces entre Subsistemas</w:t>
-      </w:r>
-      <w:bookmarkEnd w:id="28"/>
-      <w:bookmarkEnd w:id="29"/>
-    </w:p>
-    <w:p>
-      <w:r>
         <w:t>Una vez identificados los subsistemas, debemos también describir cómo será la comunicación entre los mismos. Ejemplos de ello son por ejemplo el uso de un protocolo (IP, SOAP) o una API o Interfaz de operaciones. En general conviene destacar si estos subsistemas se comunicarán localmente (dentro de la propia máquina) o por red.</w:t>
       </w:r>
     </w:p>
@@ -14114,7 +14415,7 @@
       <w:pPr>
         <w:pStyle w:val="Ttulo2"/>
       </w:pPr>
-      <w:bookmarkStart w:id="30" w:name="_Toc249788118"/>
+      <w:bookmarkStart w:id="28" w:name="_Toc249788118"/>
       <w:r>
         <w:lastRenderedPageBreak/>
         <w:t>Diagrama</w:t>
@@ -14131,7 +14432,7 @@
       <w:r>
         <w:t xml:space="preserve"> Análisis</w:t>
       </w:r>
-      <w:bookmarkEnd w:id="30"/>
+      <w:bookmarkEnd w:id="28"/>
     </w:p>
     <w:p>
       <w:r>
@@ -14254,7 +14555,7 @@
       <w:pPr>
         <w:pStyle w:val="Ttulo3"/>
       </w:pPr>
-      <w:bookmarkStart w:id="31" w:name="_Toc249788119"/>
+      <w:bookmarkStart w:id="29" w:name="_Toc249788119"/>
       <w:r>
         <w:t>D</w:t>
       </w:r>
@@ -14270,7 +14571,7 @@
       <w:r>
         <w:t>lases</w:t>
       </w:r>
-      <w:bookmarkEnd w:id="31"/>
+      <w:bookmarkEnd w:id="29"/>
     </w:p>
     <w:p>
       <w:r>
@@ -14362,7 +14663,7 @@
                     <pic:cNvPicPr/>
                   </pic:nvPicPr>
                   <pic:blipFill>
-                    <a:blip r:embed="rId35" cstate="print"/>
+                    <a:blip r:embed="rId28" cstate="print"/>
                     <a:stretch>
                       <a:fillRect/>
                     </a:stretch>
@@ -14397,24 +14698,24 @@
       <w:pPr>
         <w:pStyle w:val="Descripcin"/>
       </w:pPr>
-      <w:bookmarkStart w:id="32" w:name="_Toc249020095"/>
+      <w:bookmarkStart w:id="30" w:name="_Toc249020095"/>
       <w:r>
         <w:t>Figura 5.3. Diagrama de clases de ejemplo</w:t>
       </w:r>
-      <w:bookmarkEnd w:id="32"/>
+      <w:bookmarkEnd w:id="30"/>
     </w:p>
     <w:p>
       <w:pPr>
         <w:pStyle w:val="Ttulo3"/>
       </w:pPr>
-      <w:bookmarkStart w:id="33" w:name="_Toc249788120"/>
+      <w:bookmarkStart w:id="31" w:name="_Toc249788120"/>
       <w:r>
         <w:t>Descripción de las C</w:t>
       </w:r>
       <w:r>
         <w:t>lases</w:t>
       </w:r>
-      <w:bookmarkEnd w:id="33"/>
+      <w:bookmarkEnd w:id="31"/>
     </w:p>
     <w:p>
       <w:r>
@@ -14876,12 +15177,12 @@
       <w:pPr>
         <w:pStyle w:val="Ttulo2"/>
       </w:pPr>
-      <w:bookmarkStart w:id="34" w:name="_Toc249788121"/>
+      <w:bookmarkStart w:id="32" w:name="_Toc249788121"/>
       <w:r>
         <w:lastRenderedPageBreak/>
         <w:t>Análisis de Casos de Uso y Escenarios</w:t>
       </w:r>
-      <w:bookmarkEnd w:id="34"/>
+      <w:bookmarkEnd w:id="32"/>
     </w:p>
     <w:p>
       <w:r>
@@ -15670,11 +15971,11 @@
       <w:pPr>
         <w:pStyle w:val="Ttulo3"/>
       </w:pPr>
-      <w:bookmarkStart w:id="35" w:name="_Toc249788122"/>
+      <w:bookmarkStart w:id="33" w:name="_Toc249788122"/>
       <w:r>
         <w:t>Caso de Uso 1</w:t>
       </w:r>
-      <w:bookmarkEnd w:id="35"/>
+      <w:bookmarkEnd w:id="33"/>
     </w:p>
     <w:p>
       <w:r>
@@ -15765,7 +16066,7 @@
                     <pic:cNvPicPr/>
                   </pic:nvPicPr>
                   <pic:blipFill>
-                    <a:blip r:embed="rId36" cstate="print"/>
+                    <a:blip r:embed="rId29" cstate="print"/>
                     <a:stretch>
                       <a:fillRect/>
                     </a:stretch>
@@ -15800,7 +16101,7 @@
       <w:pPr>
         <w:pStyle w:val="Descripcin"/>
       </w:pPr>
-      <w:bookmarkStart w:id="36" w:name="_Toc249020096"/>
+      <w:bookmarkStart w:id="34" w:name="_Toc249020096"/>
       <w:r>
         <w:t>Figura 5.4</w:t>
       </w:r>
@@ -15813,7 +16114,7 @@
       <w:r>
         <w:t>escripción de las actividades de un escenario con un diagrama de robustez (I)</w:t>
       </w:r>
-      <w:bookmarkEnd w:id="36"/>
+      <w:bookmarkEnd w:id="34"/>
     </w:p>
     <w:tbl>
       <w:tblPr>
@@ -16205,7 +16506,6 @@
                 <w:b/>
                 <w:bCs/>
               </w:rPr>
-              <w:lastRenderedPageBreak/>
               <w:t>Excepciones</w:t>
             </w:r>
           </w:p>
@@ -16292,11 +16592,11 @@
       <w:pPr>
         <w:pStyle w:val="Ttulo3"/>
       </w:pPr>
-      <w:bookmarkStart w:id="37" w:name="_Toc249788123"/>
+      <w:bookmarkStart w:id="35" w:name="_Toc249788123"/>
       <w:r>
         <w:t>Caso de Uso 2</w:t>
       </w:r>
-      <w:bookmarkEnd w:id="37"/>
+      <w:bookmarkEnd w:id="35"/>
     </w:p>
     <w:p>
       <w:pPr>
@@ -16369,7 +16669,7 @@
                     <pic:cNvPicPr/>
                   </pic:nvPicPr>
                   <pic:blipFill>
-                    <a:blip r:embed="rId37" cstate="print"/>
+                    <a:blip r:embed="rId30" cstate="print"/>
                     <a:stretch>
                       <a:fillRect/>
                     </a:stretch>
@@ -16404,7 +16704,7 @@
       <w:pPr>
         <w:pStyle w:val="Descripcin"/>
       </w:pPr>
-      <w:bookmarkStart w:id="38" w:name="_Toc249020097"/>
+      <w:bookmarkStart w:id="36" w:name="_Toc249020097"/>
       <w:r>
         <w:t>Figura 5.5</w:t>
       </w:r>
@@ -16417,7 +16717,7 @@
       <w:r>
         <w:t>escripción de las actividades de un escenario con un diagrama de robustez (II)</w:t>
       </w:r>
-      <w:bookmarkEnd w:id="38"/>
+      <w:bookmarkEnd w:id="36"/>
     </w:p>
     <w:tbl>
       <w:tblPr>
@@ -16901,7 +17201,6 @@
                 <w:b/>
                 <w:bCs/>
               </w:rPr>
-              <w:lastRenderedPageBreak/>
               <w:t>Excepciones</w:t>
             </w:r>
           </w:p>
@@ -17050,7 +17349,7 @@
         </w:rPr>
         <w:t>: </w:t>
       </w:r>
-      <w:hyperlink r:id="rId38" w:history="1">
+      <w:hyperlink r:id="rId31" w:history="1">
         <w:r>
           <w:rPr>
             <w:rStyle w:val="Hipervnculo"/>
@@ -17687,7 +17986,7 @@
           <w:numId w:val="47"/>
         </w:numPr>
       </w:pPr>
-      <w:hyperlink r:id="rId39" w:history="1">
+      <w:hyperlink r:id="rId32" w:history="1">
         <w:r>
           <w:rPr>
             <w:rStyle w:val="Hipervnculo"/>
@@ -17704,7 +18003,7 @@
           <w:numId w:val="47"/>
         </w:numPr>
       </w:pPr>
-      <w:hyperlink r:id="rId40" w:history="1">
+      <w:hyperlink r:id="rId33" w:history="1">
         <w:r>
           <w:rPr>
             <w:rStyle w:val="Hipervnculo"/>
@@ -17816,12 +18115,12 @@
       <w:pPr>
         <w:pStyle w:val="Ttulo2"/>
       </w:pPr>
-      <w:bookmarkStart w:id="39" w:name="_Toc249788124"/>
+      <w:bookmarkStart w:id="37" w:name="_Toc249788124"/>
       <w:r>
         <w:lastRenderedPageBreak/>
         <w:t>Análisis de Interfaces de Usuario</w:t>
       </w:r>
-      <w:bookmarkEnd w:id="39"/>
+      <w:bookmarkEnd w:id="37"/>
     </w:p>
     <w:p>
       <w:r>
@@ -17845,7 +18144,7 @@
       <w:r>
         <w:t xml:space="preserve"> aplicación es el siguiente: </w:t>
       </w:r>
-      <w:hyperlink r:id="rId41" w:history="1">
+      <w:hyperlink r:id="rId34" w:history="1">
         <w:r>
           <w:rPr>
             <w:rStyle w:val="Hipervnculo"/>
@@ -17861,11 +18160,11 @@
       <w:pPr>
         <w:pStyle w:val="Ttulo3"/>
       </w:pPr>
-      <w:bookmarkStart w:id="40" w:name="_Toc249788125"/>
+      <w:bookmarkStart w:id="38" w:name="_Toc249788125"/>
       <w:r>
         <w:t>Descripción de la Interfaz</w:t>
       </w:r>
-      <w:bookmarkEnd w:id="40"/>
+      <w:bookmarkEnd w:id="38"/>
     </w:p>
     <w:p>
       <w:r>
@@ -17938,7 +18237,7 @@
                     <pic:cNvPicPr/>
                   </pic:nvPicPr>
                   <pic:blipFill>
-                    <a:blip r:embed="rId42" cstate="print"/>
+                    <a:blip r:embed="rId35" cstate="print"/>
                     <a:stretch>
                       <a:fillRect/>
                     </a:stretch>
@@ -17963,7 +18262,7 @@
       <w:pPr>
         <w:pStyle w:val="Descripcin"/>
       </w:pPr>
-      <w:bookmarkStart w:id="41" w:name="_Toc249020098"/>
+      <w:bookmarkStart w:id="39" w:name="_Toc249020098"/>
       <w:r>
         <w:t xml:space="preserve">Figura </w:t>
       </w:r>
@@ -17982,7 +18281,7 @@
       <w:r>
         <w:t xml:space="preserve"> Boceto de una interfaz</w:t>
       </w:r>
-      <w:bookmarkEnd w:id="41"/>
+      <w:bookmarkEnd w:id="39"/>
     </w:p>
     <w:p>
       <w:r>
@@ -18002,12 +18301,12 @@
       <w:pPr>
         <w:pStyle w:val="Ttulo3"/>
       </w:pPr>
-      <w:bookmarkStart w:id="42" w:name="_Toc249788126"/>
+      <w:bookmarkStart w:id="40" w:name="_Toc249788126"/>
       <w:r>
         <w:lastRenderedPageBreak/>
         <w:t>Descripción del Comportamiento de la Interfaz</w:t>
       </w:r>
-      <w:bookmarkEnd w:id="42"/>
+      <w:bookmarkEnd w:id="40"/>
     </w:p>
     <w:p>
       <w:r>
@@ -18018,11 +18317,11 @@
       <w:pPr>
         <w:pStyle w:val="Ttulo3"/>
       </w:pPr>
-      <w:bookmarkStart w:id="43" w:name="_Toc249788127"/>
+      <w:bookmarkStart w:id="41" w:name="_Toc249788127"/>
       <w:r>
         <w:t>Diagrama de Navegabilidad</w:t>
       </w:r>
-      <w:bookmarkEnd w:id="43"/>
+      <w:bookmarkEnd w:id="41"/>
     </w:p>
     <w:p>
       <w:r>
@@ -18058,7 +18357,7 @@
           <w:numId w:val="53"/>
         </w:numPr>
       </w:pPr>
-      <w:hyperlink r:id="rId43" w:history="1">
+      <w:hyperlink r:id="rId36" w:history="1">
         <w:r>
           <w:rPr>
             <w:rStyle w:val="Hipervnculo"/>
@@ -18084,12 +18383,12 @@
       <w:pPr>
         <w:pStyle w:val="Ttulo2"/>
       </w:pPr>
-      <w:bookmarkStart w:id="44" w:name="_Toc249788128"/>
+      <w:bookmarkStart w:id="42" w:name="_Toc249788128"/>
       <w:r>
         <w:lastRenderedPageBreak/>
         <w:t>Especificación del Plan de Pruebas</w:t>
       </w:r>
-      <w:bookmarkEnd w:id="44"/>
+      <w:bookmarkEnd w:id="42"/>
     </w:p>
     <w:p>
       <w:r>
@@ -18641,112 +18940,112 @@
       <w:pPr>
         <w:pStyle w:val="Ttulo1"/>
       </w:pPr>
-      <w:bookmarkStart w:id="45" w:name="_Toc249788129"/>
+      <w:bookmarkStart w:id="43" w:name="_Toc249788129"/>
       <w:r>
         <w:lastRenderedPageBreak/>
         <w:t>Diseño del Sistema</w:t>
       </w:r>
+      <w:bookmarkEnd w:id="43"/>
+    </w:p>
+    <w:p>
+      <w:pPr>
+        <w:pStyle w:val="Ttulo2"/>
+      </w:pPr>
+      <w:bookmarkStart w:id="44" w:name="_Toc249788130"/>
+      <w:r>
+        <w:t>Arquitectura del Sistema</w:t>
+      </w:r>
+      <w:bookmarkEnd w:id="44"/>
+    </w:p>
+    <w:p>
+      <w:pPr>
+        <w:pStyle w:val="Ttulo3"/>
+      </w:pPr>
+      <w:bookmarkStart w:id="45" w:name="_Toc249788131"/>
+      <w:r>
+        <w:t>Diagramas de Paquetes</w:t>
+      </w:r>
       <w:bookmarkEnd w:id="45"/>
     </w:p>
     <w:p>
-      <w:pPr>
-        <w:pStyle w:val="Ttulo2"/>
-      </w:pPr>
-      <w:bookmarkStart w:id="46" w:name="_Toc249788130"/>
-      <w:r>
-        <w:t>Arquitectura del Sistema</w:t>
+      <w:r>
+        <w:t xml:space="preserve">Aunque el concepto de paquete se puede aplicar a </w:t>
+      </w:r>
+      <w:r>
+        <w:t>varios</w:t>
+      </w:r>
+      <w:r>
+        <w:t xml:space="preserve"> elemento</w:t>
+      </w:r>
+      <w:r>
+        <w:t>s</w:t>
+      </w:r>
+      <w:r>
+        <w:t xml:space="preserve"> del modelo, lo más típico en un </w:t>
+      </w:r>
+      <w:r>
+        <w:t>TFG</w:t>
+      </w:r>
+      <w:r>
+        <w:t xml:space="preserve"> es agrupar clases con ellos. Los paquetes agruparán clases que estén relacionadas con una determinada funcionalidad y este diagrama debe mostrar también las relaciones existentes entre dichos paquetes (por ejemplo, dos paquetes estarán relacionados si algunas de sus clases se usan entre ellas o se envían mensajes). En esencia se trata de mostrar la organización lógica de la aplicación (en contraposición con la organización física, que aparecerá en los diagramas posteriores), presentando como se agrupan las clases de dicha aplicación en paquetes y la relación existente entre los mismos. Más información sobre estos diagramas se puede encontrar en:</w:t>
+      </w:r>
+    </w:p>
+    <w:p>
+      <w:hyperlink r:id="rId37" w:history="1">
+        <w:r>
+          <w:rPr>
+            <w:rStyle w:val="Hipervnculo"/>
+          </w:rPr>
+          <w:t>http://www.agilemodeling.com/artifacts/packageDiagram.htm</w:t>
+        </w:r>
+      </w:hyperlink>
+    </w:p>
+    <w:p>
+      <w:hyperlink r:id="rId38" w:history="1">
+        <w:r>
+          <w:rPr>
+            <w:rStyle w:val="Hipervnculo"/>
+          </w:rPr>
+          <w:t>http://www.sparxsystems.com.au/resources/uml2_tutorial/uml2_packagediagram.html</w:t>
+        </w:r>
+      </w:hyperlink>
+    </w:p>
+    <w:p>
+      <w:r>
+        <w:t>Los diagramas de paquetes son especialmente útiles cuando el diagrama de clases de todo el sistema es demasiado grande para visualizarse correctamente. Podemos entonces hacer un diagrama de paquetes (cada paquete contendrá N clases del sistema) y luego detallar individualmente cada uno de ellos donde corresponda.</w:t>
+      </w:r>
+    </w:p>
+    <w:p>
+      <w:pPr>
+        <w:pStyle w:val="Ttulo4"/>
+      </w:pPr>
+      <w:r>
+        <w:t>Paquete 1</w:t>
+      </w:r>
+    </w:p>
+    <w:p>
+      <w:r>
+        <w:t>Descripción de los paquetes del diagrama (que tipo de elementos contiene, para qué sirven los mismos,…).</w:t>
+      </w:r>
+    </w:p>
+    <w:p>
+      <w:pPr>
+        <w:pStyle w:val="Ttulo4"/>
+      </w:pPr>
+      <w:r>
+        <w:t>Paquete 2</w:t>
+      </w:r>
+    </w:p>
+    <w:p/>
+    <w:p>
+      <w:pPr>
+        <w:pStyle w:val="Ttulo3"/>
+      </w:pPr>
+      <w:bookmarkStart w:id="46" w:name="_Toc249788132"/>
+      <w:r>
+        <w:t>Diagramas de Componentes</w:t>
       </w:r>
       <w:bookmarkEnd w:id="46"/>
-    </w:p>
-    <w:p>
-      <w:pPr>
-        <w:pStyle w:val="Ttulo3"/>
-      </w:pPr>
-      <w:bookmarkStart w:id="47" w:name="_Toc249788131"/>
-      <w:r>
-        <w:t>Diagramas de Paquetes</w:t>
-      </w:r>
-      <w:bookmarkEnd w:id="47"/>
-    </w:p>
-    <w:p>
-      <w:r>
-        <w:t xml:space="preserve">Aunque el concepto de paquete se puede aplicar a </w:t>
-      </w:r>
-      <w:r>
-        <w:t>varios</w:t>
-      </w:r>
-      <w:r>
-        <w:t xml:space="preserve"> elemento</w:t>
-      </w:r>
-      <w:r>
-        <w:t>s</w:t>
-      </w:r>
-      <w:r>
-        <w:t xml:space="preserve"> del modelo, lo más típico en un </w:t>
-      </w:r>
-      <w:r>
-        <w:t>TFG</w:t>
-      </w:r>
-      <w:r>
-        <w:t xml:space="preserve"> es agrupar clases con ellos. Los paquetes agruparán clases que estén relacionadas con una determinada funcionalidad y este diagrama debe mostrar también las relaciones existentes entre dichos paquetes (por ejemplo, dos paquetes estarán relacionados si algunas de sus clases se usan entre ellas o se envían mensajes). En esencia se trata de mostrar la organización lógica de la aplicación (en contraposición con la organización física, que aparecerá en los diagramas posteriores), presentando como se agrupan las clases de dicha aplicación en paquetes y la relación existente entre los mismos. Más información sobre estos diagramas se puede encontrar en:</w:t>
-      </w:r>
-    </w:p>
-    <w:p>
-      <w:hyperlink r:id="rId44" w:history="1">
-        <w:r>
-          <w:rPr>
-            <w:rStyle w:val="Hipervnculo"/>
-          </w:rPr>
-          <w:t>http://www.agilemodeling.com/artifacts/packageDiagram.htm</w:t>
-        </w:r>
-      </w:hyperlink>
-    </w:p>
-    <w:p>
-      <w:hyperlink r:id="rId45" w:history="1">
-        <w:r>
-          <w:rPr>
-            <w:rStyle w:val="Hipervnculo"/>
-          </w:rPr>
-          <w:t>http://www.sparxsystems.com.au/resources/uml2_tutorial/uml2_packagediagram.html</w:t>
-        </w:r>
-      </w:hyperlink>
-    </w:p>
-    <w:p>
-      <w:r>
-        <w:t>Los diagramas de paquetes son especialmente útiles cuando el diagrama de clases de todo el sistema es demasiado grande para visualizarse correctamente. Podemos entonces hacer un diagrama de paquetes (cada paquete contendrá N clases del sistema) y luego detallar individualmente cada uno de ellos donde corresponda.</w:t>
-      </w:r>
-    </w:p>
-    <w:p>
-      <w:pPr>
-        <w:pStyle w:val="Ttulo4"/>
-      </w:pPr>
-      <w:r>
-        <w:t>Paquete 1</w:t>
-      </w:r>
-    </w:p>
-    <w:p>
-      <w:r>
-        <w:t>Descripción de los paquetes del diagrama (que tipo de elementos contiene, para qué sirven los mismos,…).</w:t>
-      </w:r>
-    </w:p>
-    <w:p>
-      <w:pPr>
-        <w:pStyle w:val="Ttulo4"/>
-      </w:pPr>
-      <w:r>
-        <w:t>Paquete 2</w:t>
-      </w:r>
-    </w:p>
-    <w:p/>
-    <w:p>
-      <w:pPr>
-        <w:pStyle w:val="Ttulo3"/>
-      </w:pPr>
-      <w:bookmarkStart w:id="48" w:name="_Toc249788132"/>
-      <w:r>
-        <w:t>Diagramas de Componentes</w:t>
-      </w:r>
-      <w:bookmarkEnd w:id="48"/>
     </w:p>
     <w:p>
       <w:r>
@@ -18765,7 +19064,7 @@
       </w:r>
     </w:p>
     <w:p>
-      <w:hyperlink r:id="rId46" w:history="1">
+      <w:hyperlink r:id="rId39" w:history="1">
         <w:r>
           <w:rPr>
             <w:rStyle w:val="Hipervnculo"/>
@@ -18775,7 +19074,7 @@
       </w:hyperlink>
     </w:p>
     <w:p>
-      <w:hyperlink r:id="rId47" w:history="1">
+      <w:hyperlink r:id="rId40" w:history="1">
         <w:r>
           <w:rPr>
             <w:rStyle w:val="Hipervnculo"/>
@@ -18785,7 +19084,7 @@
       </w:hyperlink>
     </w:p>
     <w:p>
-      <w:hyperlink r:id="rId48" w:history="1">
+      <w:hyperlink r:id="rId41" w:history="1">
         <w:r>
           <w:rPr>
             <w:rStyle w:val="Hipervnculo"/>
@@ -18804,11 +19103,11 @@
       <w:pPr>
         <w:pStyle w:val="Ttulo3"/>
       </w:pPr>
-      <w:bookmarkStart w:id="49" w:name="_Toc249788133"/>
+      <w:bookmarkStart w:id="47" w:name="_Toc249788133"/>
       <w:r>
         <w:t>Diagramas de Despliegue</w:t>
       </w:r>
-      <w:bookmarkEnd w:id="49"/>
+      <w:bookmarkEnd w:id="47"/>
     </w:p>
     <w:p>
       <w:r>
@@ -18874,7 +19173,7 @@
                     <pic:cNvPicPr/>
                   </pic:nvPicPr>
                   <pic:blipFill>
-                    <a:blip r:embed="rId49" cstate="print"/>
+                    <a:blip r:embed="rId42" cstate="print"/>
                     <a:stretch>
                       <a:fillRect/>
                     </a:stretch>
@@ -18899,7 +19198,7 @@
       <w:pPr>
         <w:pStyle w:val="Descripcin"/>
       </w:pPr>
-      <w:bookmarkStart w:id="50" w:name="_Toc249020099"/>
+      <w:bookmarkStart w:id="48" w:name="_Toc249020099"/>
       <w:r>
         <w:t xml:space="preserve">Figura </w:t>
       </w:r>
@@ -18915,7 +19214,7 @@
       <w:r>
         <w:t xml:space="preserve"> Ejemplo simple de arquitectura del sistema</w:t>
       </w:r>
-      <w:bookmarkEnd w:id="50"/>
+      <w:bookmarkEnd w:id="48"/>
     </w:p>
     <w:p>
       <w:r>
@@ -18923,7 +19222,7 @@
       </w:r>
     </w:p>
     <w:p>
-      <w:hyperlink r:id="rId50" w:history="1">
+      <w:hyperlink r:id="rId43" w:history="1">
         <w:r>
           <w:rPr>
             <w:rStyle w:val="Hipervnculo"/>
@@ -18933,7 +19232,7 @@
       </w:hyperlink>
     </w:p>
     <w:p>
-      <w:hyperlink r:id="rId51" w:history="1">
+      <w:hyperlink r:id="rId44" w:history="1">
         <w:r>
           <w:rPr>
             <w:rStyle w:val="Hipervnculo"/>
@@ -18975,7 +19274,7 @@
       <w:pPr>
         <w:pStyle w:val="Ttulo2"/>
       </w:pPr>
-      <w:bookmarkStart w:id="51" w:name="_Toc249788134"/>
+      <w:bookmarkStart w:id="49" w:name="_Toc249788134"/>
       <w:r>
         <w:lastRenderedPageBreak/>
         <w:t>Diseño de</w:t>
@@ -18983,7 +19282,7 @@
       <w:r>
         <w:t xml:space="preserve"> Clases</w:t>
       </w:r>
-      <w:bookmarkEnd w:id="51"/>
+      <w:bookmarkEnd w:id="49"/>
     </w:p>
     <w:p>
       <w:r>
@@ -19141,11 +19440,11 @@
       <w:pPr>
         <w:pStyle w:val="Ttulo3"/>
       </w:pPr>
-      <w:bookmarkStart w:id="52" w:name="_Toc249788135"/>
+      <w:bookmarkStart w:id="50" w:name="_Toc249788135"/>
       <w:r>
         <w:t>Diagrama de Clases</w:t>
       </w:r>
-      <w:bookmarkEnd w:id="52"/>
+      <w:bookmarkEnd w:id="50"/>
     </w:p>
     <w:p>
       <w:r>
@@ -19192,7 +19491,7 @@
       <w:r>
         <w:br w:type="page"/>
       </w:r>
-      <w:bookmarkStart w:id="53" w:name="_Toc249788136"/>
+      <w:bookmarkStart w:id="51" w:name="_Toc249788136"/>
       <w:r>
         <w:lastRenderedPageBreak/>
         <w:t xml:space="preserve">Diagramas de </w:t>
@@ -19203,7 +19502,7 @@
       <w:r>
         <w:t xml:space="preserve"> y Estados</w:t>
       </w:r>
-      <w:bookmarkEnd w:id="53"/>
+      <w:bookmarkEnd w:id="51"/>
     </w:p>
     <w:p>
       <w:r>
@@ -19356,14 +19655,14 @@
       <w:pPr>
         <w:pStyle w:val="Ttulo3"/>
       </w:pPr>
-      <w:bookmarkStart w:id="54" w:name="_Toc249788137"/>
+      <w:bookmarkStart w:id="52" w:name="_Toc249788137"/>
       <w:r>
         <w:t>Caso de Uso</w:t>
       </w:r>
       <w:r>
         <w:t xml:space="preserve"> 1.1</w:t>
       </w:r>
-      <w:bookmarkEnd w:id="54"/>
+      <w:bookmarkEnd w:id="52"/>
     </w:p>
     <w:p>
       <w:pPr>
@@ -19391,7 +19690,7 @@
       </w:r>
     </w:p>
     <w:p>
-      <w:hyperlink r:id="rId52" w:history="1">
+      <w:hyperlink r:id="rId45" w:history="1">
         <w:r>
           <w:rPr>
             <w:rStyle w:val="Hipervnculo"/>
@@ -19406,7 +19705,7 @@
       </w:r>
     </w:p>
     <w:p>
-      <w:hyperlink r:id="rId53" w:history="1">
+      <w:hyperlink r:id="rId46" w:history="1">
         <w:r>
           <w:rPr>
             <w:rStyle w:val="Hipervnculo"/>
@@ -19433,7 +19732,7 @@
       </w:r>
     </w:p>
     <w:p>
-      <w:hyperlink r:id="rId54" w:history="1">
+      <w:hyperlink r:id="rId47" w:history="1">
         <w:r>
           <w:rPr>
             <w:rStyle w:val="Hipervnculo"/>
@@ -19446,7 +19745,7 @@
       <w:pPr>
         <w:pStyle w:val="Ttulo3"/>
       </w:pPr>
-      <w:bookmarkStart w:id="55" w:name="_Toc249788138"/>
+      <w:bookmarkStart w:id="53" w:name="_Toc249788138"/>
       <w:r>
         <w:t>Caso de Uso</w:t>
       </w:r>
@@ -19462,7 +19761,7 @@
       <w:r>
         <w:t>2</w:t>
       </w:r>
-      <w:bookmarkEnd w:id="55"/>
+      <w:bookmarkEnd w:id="53"/>
     </w:p>
     <w:p/>
     <w:p>
@@ -19472,12 +19771,12 @@
       <w:r>
         <w:br w:type="page"/>
       </w:r>
-      <w:bookmarkStart w:id="56" w:name="_Toc249788139"/>
+      <w:bookmarkStart w:id="54" w:name="_Toc249788139"/>
       <w:r>
         <w:lastRenderedPageBreak/>
         <w:t>Diagramas de Actividades</w:t>
       </w:r>
-      <w:bookmarkEnd w:id="56"/>
+      <w:bookmarkEnd w:id="54"/>
     </w:p>
     <w:p>
       <w:r>
@@ -19485,7 +19784,7 @@
       </w:r>
     </w:p>
     <w:p>
-      <w:hyperlink r:id="rId55" w:anchor="activity-diagrams" w:history="1">
+      <w:hyperlink r:id="rId48" w:anchor="activity-diagrams" w:history="1">
         <w:r>
           <w:rPr>
             <w:rStyle w:val="Hipervnculo"/>
@@ -19495,7 +19794,7 @@
       </w:hyperlink>
     </w:p>
     <w:p>
-      <w:hyperlink r:id="rId56" w:history="1">
+      <w:hyperlink r:id="rId49" w:history="1">
         <w:r>
           <w:rPr>
             <w:rStyle w:val="Hipervnculo"/>
@@ -19524,157 +19823,157 @@
       <w:pPr>
         <w:pStyle w:val="Ttulo2"/>
       </w:pPr>
-      <w:bookmarkStart w:id="57" w:name="_Toc249788140"/>
+      <w:bookmarkStart w:id="55" w:name="_Toc249788140"/>
       <w:r>
         <w:lastRenderedPageBreak/>
         <w:t>Diseño de la Base de Datos</w:t>
       </w:r>
+      <w:bookmarkEnd w:id="55"/>
+    </w:p>
+    <w:p>
+      <w:r>
+        <w:t xml:space="preserve">Para el desarrollo del back-end de la aplicación se ha utilizado Firebase de Google. La documentación de Firebase se puede encontrar </w:t>
+      </w:r>
+      <w:hyperlink r:id="rId50" w:history="1">
+        <w:r>
+          <w:rPr>
+            <w:rStyle w:val="Hipervnculo"/>
+          </w:rPr>
+          <w:t>aquí</w:t>
+        </w:r>
+      </w:hyperlink>
+      <w:r>
+        <w:t>.</w:t>
+      </w:r>
+    </w:p>
+    <w:p>
+      <w:r>
+        <w:t>Firebase permite sincronizar información en tiempo real con la aplicación Android, de manera que, al ser modificados los datos de la base de datos, se actualicen en tiempo real en la aplicación, y viceversa.</w:t>
+      </w:r>
+    </w:p>
+    <w:p>
+      <w:r>
+        <w:t>Para la identificación de los usuarios con la base de datos se ha utilizado la dependencia: “</w:t>
+      </w:r>
+      <w:r>
+        <w:t>com.google.android.gms:play-services-auth:19.2.0</w:t>
+      </w:r>
+      <w:r>
+        <w:t>”</w:t>
+      </w:r>
+    </w:p>
+    <w:p>
+      <w:r>
+        <w:t>Respecto a la versión de FireBase, se ha utilizado la última versión a 24 de octubre de 2021.</w:t>
+      </w:r>
+    </w:p>
+    <w:p>
+      <w:pPr>
+        <w:pStyle w:val="Ttulo3"/>
+      </w:pPr>
+      <w:bookmarkStart w:id="56" w:name="_Toc249788141"/>
+      <w:r>
+        <w:t>Descripción del SGBD Usado</w:t>
+      </w:r>
+      <w:bookmarkEnd w:id="56"/>
+    </w:p>
+    <w:p>
+      <w:r>
+        <w:t xml:space="preserve">Firebase tiene dos principales tipos de bases de datos, </w:t>
+      </w:r>
+      <w:proofErr w:type="spellStart"/>
+      <w:r>
+        <w:t>Firestore</w:t>
+      </w:r>
+      <w:proofErr w:type="spellEnd"/>
+      <w:r>
+        <w:t xml:space="preserve"> y </w:t>
+      </w:r>
+      <w:proofErr w:type="spellStart"/>
+      <w:r>
+        <w:t>Realtime</w:t>
+      </w:r>
+      <w:proofErr w:type="spellEnd"/>
+      <w:r>
+        <w:t xml:space="preserve"> </w:t>
+      </w:r>
+      <w:proofErr w:type="spellStart"/>
+      <w:r>
+        <w:t>Database</w:t>
+      </w:r>
+      <w:proofErr w:type="spellEnd"/>
+      <w:r>
+        <w:t>.</w:t>
+      </w:r>
+    </w:p>
+    <w:p>
+      <w:r>
+        <w:t xml:space="preserve">Se ha optado por </w:t>
+      </w:r>
+      <w:proofErr w:type="spellStart"/>
+      <w:r>
+        <w:t>Firestore</w:t>
+      </w:r>
+      <w:proofErr w:type="spellEnd"/>
+      <w:r>
+        <w:t xml:space="preserve"> por ser el tipo de base de datos más reciente de Firebase, habiendo dejado prácticamente obsoleta a </w:t>
+      </w:r>
+      <w:proofErr w:type="spellStart"/>
+      <w:r>
+        <w:t>Realtime</w:t>
+      </w:r>
+      <w:proofErr w:type="spellEnd"/>
+      <w:r>
+        <w:t xml:space="preserve"> </w:t>
+      </w:r>
+      <w:proofErr w:type="spellStart"/>
+      <w:r>
+        <w:t>Database</w:t>
+      </w:r>
+      <w:proofErr w:type="spellEnd"/>
+      <w:r>
+        <w:t xml:space="preserve">, puesto que </w:t>
+      </w:r>
+      <w:proofErr w:type="spellStart"/>
+      <w:r>
+        <w:t>Firestore</w:t>
+      </w:r>
+      <w:proofErr w:type="spellEnd"/>
+      <w:r>
+        <w:t xml:space="preserve"> provee actualizaciones de datos en tiempo real, al igual que </w:t>
+      </w:r>
+      <w:proofErr w:type="spellStart"/>
+      <w:r>
+        <w:t>Realtime</w:t>
+      </w:r>
+      <w:proofErr w:type="spellEnd"/>
+      <w:r>
+        <w:t xml:space="preserve"> </w:t>
+      </w:r>
+      <w:proofErr w:type="spellStart"/>
+      <w:r>
+        <w:t>Database</w:t>
+      </w:r>
+      <w:proofErr w:type="spellEnd"/>
+      <w:r>
+        <w:t>, pero con más ventajas.</w:t>
+      </w:r>
+    </w:p>
+    <w:p>
+      <w:pPr>
+        <w:pStyle w:val="Ttulo3"/>
+      </w:pPr>
+      <w:bookmarkStart w:id="57" w:name="_Toc249788142"/>
+      <w:r>
+        <w:t xml:space="preserve">Integración del SGBD en </w:t>
+      </w:r>
+      <w:r>
+        <w:t>Nuestro</w:t>
+      </w:r>
+      <w:r>
+        <w:t xml:space="preserve"> Sistema</w:t>
+      </w:r>
       <w:bookmarkEnd w:id="57"/>
-    </w:p>
-    <w:p>
-      <w:r>
-        <w:t xml:space="preserve">Para el desarrollo del back-end de la aplicación se ha utilizado Firebase de Google. La documentación de Firebase se puede encontrar </w:t>
-      </w:r>
-      <w:hyperlink r:id="rId57" w:history="1">
-        <w:r>
-          <w:rPr>
-            <w:rStyle w:val="Hipervnculo"/>
-          </w:rPr>
-          <w:t>aquí</w:t>
-        </w:r>
-      </w:hyperlink>
-      <w:r>
-        <w:t>.</w:t>
-      </w:r>
-    </w:p>
-    <w:p>
-      <w:r>
-        <w:t>Firebase permite sincronizar información en tiempo real con la aplicación Android, de manera que, al ser modificados los datos de la base de datos, se actualicen en tiempo real en la aplicación, y viceversa.</w:t>
-      </w:r>
-    </w:p>
-    <w:p>
-      <w:r>
-        <w:t>Para la identificación de los usuarios con la base de datos se ha utilizado la dependencia: “</w:t>
-      </w:r>
-      <w:r>
-        <w:t>com.google.android.gms:play-services-auth:19.2.0</w:t>
-      </w:r>
-      <w:r>
-        <w:t>”</w:t>
-      </w:r>
-    </w:p>
-    <w:p>
-      <w:r>
-        <w:t>Respecto a la versión de FireBase, se ha utilizado la última versión a 24 de octubre de 2021.</w:t>
-      </w:r>
-    </w:p>
-    <w:p>
-      <w:pPr>
-        <w:pStyle w:val="Ttulo3"/>
-      </w:pPr>
-      <w:bookmarkStart w:id="58" w:name="_Toc249788141"/>
-      <w:r>
-        <w:t>Descripción del SGBD Usado</w:t>
-      </w:r>
-      <w:bookmarkEnd w:id="58"/>
-    </w:p>
-    <w:p>
-      <w:r>
-        <w:t xml:space="preserve">Firebase tiene dos principales tipos de bases de datos, </w:t>
-      </w:r>
-      <w:proofErr w:type="spellStart"/>
-      <w:r>
-        <w:t>Firestore</w:t>
-      </w:r>
-      <w:proofErr w:type="spellEnd"/>
-      <w:r>
-        <w:t xml:space="preserve"> y </w:t>
-      </w:r>
-      <w:proofErr w:type="spellStart"/>
-      <w:r>
-        <w:t>Realtime</w:t>
-      </w:r>
-      <w:proofErr w:type="spellEnd"/>
-      <w:r>
-        <w:t xml:space="preserve"> </w:t>
-      </w:r>
-      <w:proofErr w:type="spellStart"/>
-      <w:r>
-        <w:t>Database</w:t>
-      </w:r>
-      <w:proofErr w:type="spellEnd"/>
-      <w:r>
-        <w:t>.</w:t>
-      </w:r>
-    </w:p>
-    <w:p>
-      <w:r>
-        <w:t xml:space="preserve">Se ha optado por </w:t>
-      </w:r>
-      <w:proofErr w:type="spellStart"/>
-      <w:r>
-        <w:t>Firestore</w:t>
-      </w:r>
-      <w:proofErr w:type="spellEnd"/>
-      <w:r>
-        <w:t xml:space="preserve"> por ser el tipo de base de datos más reciente de Firebase, habiendo dejado prácticamente obsoleta a </w:t>
-      </w:r>
-      <w:proofErr w:type="spellStart"/>
-      <w:r>
-        <w:t>Realtime</w:t>
-      </w:r>
-      <w:proofErr w:type="spellEnd"/>
-      <w:r>
-        <w:t xml:space="preserve"> </w:t>
-      </w:r>
-      <w:proofErr w:type="spellStart"/>
-      <w:r>
-        <w:t>Database</w:t>
-      </w:r>
-      <w:proofErr w:type="spellEnd"/>
-      <w:r>
-        <w:t xml:space="preserve">, puesto que </w:t>
-      </w:r>
-      <w:proofErr w:type="spellStart"/>
-      <w:r>
-        <w:t>Firestore</w:t>
-      </w:r>
-      <w:proofErr w:type="spellEnd"/>
-      <w:r>
-        <w:t xml:space="preserve"> provee actualizaciones de datos en tiempo real, al igual que </w:t>
-      </w:r>
-      <w:proofErr w:type="spellStart"/>
-      <w:r>
-        <w:t>Realtime</w:t>
-      </w:r>
-      <w:proofErr w:type="spellEnd"/>
-      <w:r>
-        <w:t xml:space="preserve"> </w:t>
-      </w:r>
-      <w:proofErr w:type="spellStart"/>
-      <w:r>
-        <w:t>Database</w:t>
-      </w:r>
-      <w:proofErr w:type="spellEnd"/>
-      <w:r>
-        <w:t>, pero con más ventajas.</w:t>
-      </w:r>
-    </w:p>
-    <w:p>
-      <w:pPr>
-        <w:pStyle w:val="Ttulo3"/>
-      </w:pPr>
-      <w:bookmarkStart w:id="59" w:name="_Toc249788142"/>
-      <w:r>
-        <w:t xml:space="preserve">Integración del SGBD en </w:t>
-      </w:r>
-      <w:r>
-        <w:t>Nuestro</w:t>
-      </w:r>
-      <w:r>
-        <w:t xml:space="preserve"> Sistema</w:t>
-      </w:r>
-      <w:bookmarkEnd w:id="59"/>
     </w:p>
     <w:p>
       <w:r>
@@ -19721,7 +20020,7 @@
                     <pic:cNvPicPr/>
                   </pic:nvPicPr>
                   <pic:blipFill>
-                    <a:blip r:embed="rId58"/>
+                    <a:blip r:embed="rId51"/>
                     <a:stretch>
                       <a:fillRect/>
                     </a:stretch>
@@ -19750,27 +20049,14 @@
       <w:r>
         <w:t xml:space="preserve">Figura </w:t>
       </w:r>
-      <w:r>
-        <w:fldChar w:fldCharType="begin"/>
-      </w:r>
-      <w:r>
-        <w:instrText xml:space="preserve"> SEQ Figura \* ARABIC </w:instrText>
-      </w:r>
-      <w:r>
-        <w:fldChar w:fldCharType="separate"/>
-      </w:r>
-      <w:r>
-        <w:rPr>
-          <w:noProof/>
-        </w:rPr>
-        <w:t>5</w:t>
-      </w:r>
-      <w:r>
-        <w:rPr>
-          <w:noProof/>
-        </w:rPr>
-        <w:fldChar w:fldCharType="end"/>
-      </w:r>
+      <w:fldSimple w:instr=" SEQ Figura \* ARABIC ">
+        <w:r>
+          <w:rPr>
+            <w:noProof/>
+          </w:rPr>
+          <w:t>5</w:t>
+        </w:r>
+      </w:fldSimple>
       <w:r>
         <w:t xml:space="preserve"> </w:t>
       </w:r>
@@ -19790,7 +20076,7 @@
       <w:r>
         <w:t xml:space="preserve"> se almacenan los usuarios pasajeros. Cada usuario pasajero se identifica por su email, que será su clave. Cada usuario pasajero tiene almacenados los viajes que tiene comprados para cada tipo de bono. Por ejemplo, </w:t>
       </w:r>
-      <w:hyperlink r:id="rId59" w:history="1">
+      <w:hyperlink r:id="rId52" w:history="1">
         <w:r>
           <w:rPr>
             <w:rStyle w:val="Hipervnculo"/>
@@ -19827,7 +20113,7 @@
                     <pic:cNvPicPr/>
                   </pic:nvPicPr>
                   <pic:blipFill>
-                    <a:blip r:embed="rId60"/>
+                    <a:blip r:embed="rId53"/>
                     <a:stretch>
                       <a:fillRect/>
                     </a:stretch>
@@ -19856,27 +20142,14 @@
       <w:r>
         <w:t xml:space="preserve">Figura </w:t>
       </w:r>
-      <w:r>
-        <w:fldChar w:fldCharType="begin"/>
-      </w:r>
-      <w:r>
-        <w:instrText xml:space="preserve"> SEQ Figura \* ARABIC </w:instrText>
-      </w:r>
-      <w:r>
-        <w:fldChar w:fldCharType="separate"/>
-      </w:r>
-      <w:r>
-        <w:rPr>
-          <w:noProof/>
-        </w:rPr>
-        <w:t>6</w:t>
-      </w:r>
-      <w:r>
-        <w:rPr>
-          <w:noProof/>
-        </w:rPr>
-        <w:fldChar w:fldCharType="end"/>
-      </w:r>
+      <w:fldSimple w:instr=" SEQ Figura \* ARABIC ">
+        <w:r>
+          <w:rPr>
+            <w:noProof/>
+          </w:rPr>
+          <w:t>6</w:t>
+        </w:r>
+      </w:fldSimple>
       <w:r>
         <w:t xml:space="preserve"> Captura de pantalla de la colección “</w:t>
       </w:r>
@@ -19942,7 +20215,7 @@
                     <pic:cNvPicPr/>
                   </pic:nvPicPr>
                   <pic:blipFill>
-                    <a:blip r:embed="rId61"/>
+                    <a:blip r:embed="rId54"/>
                     <a:stretch>
                       <a:fillRect/>
                     </a:stretch>
@@ -19971,27 +20244,14 @@
       <w:r>
         <w:t xml:space="preserve">Figura </w:t>
       </w:r>
-      <w:r>
-        <w:fldChar w:fldCharType="begin"/>
-      </w:r>
-      <w:r>
-        <w:instrText xml:space="preserve"> SEQ Figura \* ARABIC </w:instrText>
-      </w:r>
-      <w:r>
-        <w:fldChar w:fldCharType="separate"/>
-      </w:r>
-      <w:r>
-        <w:rPr>
-          <w:noProof/>
-        </w:rPr>
-        <w:t>7</w:t>
-      </w:r>
-      <w:r>
-        <w:rPr>
-          <w:noProof/>
-        </w:rPr>
-        <w:fldChar w:fldCharType="end"/>
-      </w:r>
+      <w:fldSimple w:instr=" SEQ Figura \* ARABIC ">
+        <w:r>
+          <w:rPr>
+            <w:noProof/>
+          </w:rPr>
+          <w:t>7</w:t>
+        </w:r>
+      </w:fldSimple>
       <w:r>
         <w:t xml:space="preserve"> Captura de pantalla de los usuarios de la base de datos</w:t>
       </w:r>
@@ -20025,7 +20285,7 @@
                     <pic:cNvPicPr/>
                   </pic:nvPicPr>
                   <pic:blipFill>
-                    <a:blip r:embed="rId62"/>
+                    <a:blip r:embed="rId55"/>
                     <a:stretch>
                       <a:fillRect/>
                     </a:stretch>
@@ -20054,27 +20314,14 @@
       <w:r>
         <w:t xml:space="preserve">Figura </w:t>
       </w:r>
-      <w:r>
-        <w:fldChar w:fldCharType="begin"/>
-      </w:r>
-      <w:r>
-        <w:instrText xml:space="preserve"> SEQ Figura \* ARABIC </w:instrText>
-      </w:r>
-      <w:r>
-        <w:fldChar w:fldCharType="separate"/>
-      </w:r>
-      <w:r>
-        <w:rPr>
-          <w:noProof/>
-        </w:rPr>
-        <w:t>8</w:t>
-      </w:r>
-      <w:r>
-        <w:rPr>
-          <w:noProof/>
-        </w:rPr>
-        <w:fldChar w:fldCharType="end"/>
-      </w:r>
+      <w:fldSimple w:instr=" SEQ Figura \* ARABIC ">
+        <w:r>
+          <w:rPr>
+            <w:noProof/>
+          </w:rPr>
+          <w:t>8</w:t>
+        </w:r>
+      </w:fldSimple>
       <w:r>
         <w:t xml:space="preserve"> Formas de inicio de sesión permitidas por la base de datos</w:t>
       </w:r>
@@ -20083,11 +20330,11 @@
       <w:pPr>
         <w:pStyle w:val="Ttulo3"/>
       </w:pPr>
-      <w:bookmarkStart w:id="60" w:name="_Toc249788143"/>
+      <w:bookmarkStart w:id="58" w:name="_Toc249788143"/>
       <w:r>
         <w:t>Diagrama E-R</w:t>
       </w:r>
-      <w:bookmarkEnd w:id="60"/>
+      <w:bookmarkEnd w:id="58"/>
     </w:p>
     <w:p>
       <w:r>
@@ -20163,7 +20410,7 @@
                     </pic:cNvPicPr>
                   </pic:nvPicPr>
                   <pic:blipFill>
-                    <a:blip r:embed="rId63">
+                    <a:blip r:embed="rId56">
                       <a:extLst>
                         <a:ext uri="{28A0092B-C50C-407E-A947-70E740481C1C}">
                           <a14:useLocalDpi xmlns:a14="http://schemas.microsoft.com/office/drawing/2010/main" val="0"/>
@@ -20203,27 +20450,14 @@
       <w:r>
         <w:t xml:space="preserve">Figura </w:t>
       </w:r>
-      <w:r>
-        <w:fldChar w:fldCharType="begin"/>
-      </w:r>
-      <w:r>
-        <w:instrText xml:space="preserve"> SEQ Figura \* ARABIC </w:instrText>
-      </w:r>
-      <w:r>
-        <w:fldChar w:fldCharType="separate"/>
-      </w:r>
-      <w:r>
-        <w:rPr>
-          <w:noProof/>
-        </w:rPr>
-        <w:t>9</w:t>
-      </w:r>
-      <w:r>
-        <w:rPr>
-          <w:noProof/>
-        </w:rPr>
-        <w:fldChar w:fldCharType="end"/>
-      </w:r>
+      <w:fldSimple w:instr=" SEQ Figura \* ARABIC ">
+        <w:r>
+          <w:rPr>
+            <w:noProof/>
+          </w:rPr>
+          <w:t>9</w:t>
+        </w:r>
+      </w:fldSimple>
       <w:r>
         <w:t xml:space="preserve"> Diagrama de la base de datos</w:t>
       </w:r>
@@ -20248,12 +20482,12 @@
       <w:pPr>
         <w:pStyle w:val="Ttulo2"/>
       </w:pPr>
-      <w:bookmarkStart w:id="61" w:name="_Toc249788144"/>
+      <w:bookmarkStart w:id="59" w:name="_Toc249788144"/>
       <w:r>
         <w:lastRenderedPageBreak/>
         <w:t>Diseño de la Interfaz</w:t>
       </w:r>
-      <w:bookmarkEnd w:id="61"/>
+      <w:bookmarkEnd w:id="59"/>
     </w:p>
     <w:p>
       <w:r>
@@ -20304,7 +20538,7 @@
       <w:pPr>
         <w:pStyle w:val="Ttulo2"/>
       </w:pPr>
-      <w:bookmarkStart w:id="62" w:name="_Toc249788145"/>
+      <w:bookmarkStart w:id="60" w:name="_Toc249788145"/>
       <w:r>
         <w:lastRenderedPageBreak/>
         <w:t>Especificación Técnica del Plan de Prueba</w:t>
@@ -20312,7 +20546,7 @@
       <w:r>
         <w:t>s</w:t>
       </w:r>
-      <w:bookmarkEnd w:id="62"/>
+      <w:bookmarkEnd w:id="60"/>
     </w:p>
     <w:p>
       <w:r>
@@ -20361,11 +20595,11 @@
       <w:pPr>
         <w:pStyle w:val="Ttulo3"/>
       </w:pPr>
-      <w:bookmarkStart w:id="63" w:name="_Toc249788146"/>
+      <w:bookmarkStart w:id="61" w:name="_Toc249788146"/>
       <w:r>
         <w:t>Pruebas Unitarias</w:t>
       </w:r>
-      <w:bookmarkEnd w:id="63"/>
+      <w:bookmarkEnd w:id="61"/>
     </w:p>
     <w:p>
       <w:r>
@@ -20474,14 +20708,14 @@
       <w:pPr>
         <w:pStyle w:val="Ttulo3"/>
       </w:pPr>
-      <w:bookmarkStart w:id="64" w:name="_Toc249788147"/>
+      <w:bookmarkStart w:id="62" w:name="_Toc249788147"/>
       <w:r>
         <w:t xml:space="preserve">Pruebas </w:t>
       </w:r>
       <w:r>
         <w:t>de Integración y del Sistema</w:t>
       </w:r>
-      <w:bookmarkEnd w:id="64"/>
+      <w:bookmarkEnd w:id="62"/>
     </w:p>
     <w:p>
       <w:r>
@@ -20594,7 +20828,7 @@
       <w:pPr>
         <w:pStyle w:val="Ttulo3"/>
       </w:pPr>
-      <w:bookmarkStart w:id="65" w:name="_Toc249788148"/>
+      <w:bookmarkStart w:id="63" w:name="_Toc249788148"/>
       <w:r>
         <w:lastRenderedPageBreak/>
         <w:t>Pruebas de Usabilidad</w:t>
@@ -20602,7 +20836,7 @@
       <w:r>
         <w:t xml:space="preserve">  y Accesibilidad</w:t>
       </w:r>
-      <w:bookmarkEnd w:id="65"/>
+      <w:bookmarkEnd w:id="63"/>
     </w:p>
     <w:p>
       <w:r>
@@ -22893,7 +23127,7 @@
       <w:r>
         <w:t xml:space="preserve">). Puede encontrarse más información en: </w:t>
       </w:r>
-      <w:hyperlink r:id="rId64" w:history="1">
+      <w:hyperlink r:id="rId57" w:history="1">
         <w:r>
           <w:rPr>
             <w:rStyle w:val="Hipervnculo"/>
@@ -22936,11 +23170,11 @@
       <w:pPr>
         <w:pStyle w:val="Ttulo3"/>
       </w:pPr>
-      <w:bookmarkStart w:id="66" w:name="_Toc249788149"/>
+      <w:bookmarkStart w:id="64" w:name="_Toc249788149"/>
       <w:r>
         <w:t>Pruebas de Rendimiento</w:t>
       </w:r>
-      <w:bookmarkEnd w:id="66"/>
+      <w:bookmarkEnd w:id="64"/>
     </w:p>
     <w:p>
       <w:r>
@@ -23067,7 +23301,7 @@
       <w:r>
         <w:t xml:space="preserve"> (</w:t>
       </w:r>
-      <w:hyperlink r:id="rId65" w:history="1">
+      <w:hyperlink r:id="rId58" w:history="1">
         <w:r>
           <w:rPr>
             <w:rStyle w:val="Hipervnculo"/>
@@ -23095,22 +23329,22 @@
       <w:pPr>
         <w:pStyle w:val="Ttulo1"/>
       </w:pPr>
-      <w:bookmarkStart w:id="67" w:name="_Toc249788150"/>
+      <w:bookmarkStart w:id="65" w:name="_Toc249788150"/>
       <w:r>
         <w:lastRenderedPageBreak/>
         <w:t>Implementación del Sistema</w:t>
       </w:r>
-      <w:bookmarkEnd w:id="67"/>
+      <w:bookmarkEnd w:id="65"/>
     </w:p>
     <w:p>
       <w:pPr>
         <w:pStyle w:val="Ttulo2"/>
       </w:pPr>
-      <w:bookmarkStart w:id="68" w:name="_Toc249788151"/>
+      <w:bookmarkStart w:id="66" w:name="_Toc249788151"/>
       <w:r>
         <w:t>Estándares y Normas Seguidos</w:t>
       </w:r>
-      <w:bookmarkEnd w:id="68"/>
+      <w:bookmarkEnd w:id="66"/>
     </w:p>
     <w:p>
       <w:r>
@@ -23139,7 +23373,7 @@
       <w:pPr>
         <w:pStyle w:val="Ttulo2"/>
       </w:pPr>
-      <w:bookmarkStart w:id="69" w:name="_Toc249788152"/>
+      <w:bookmarkStart w:id="67" w:name="_Toc249788152"/>
       <w:r>
         <w:lastRenderedPageBreak/>
         <w:t>Lenguaje</w:t>
@@ -23150,7 +23384,7 @@
       <w:r>
         <w:t xml:space="preserve"> de Programación</w:t>
       </w:r>
-      <w:bookmarkEnd w:id="69"/>
+      <w:bookmarkEnd w:id="67"/>
     </w:p>
     <w:p>
       <w:r>
@@ -23230,44 +23464,44 @@
       <w:pPr>
         <w:pStyle w:val="Ttulo2"/>
       </w:pPr>
-      <w:bookmarkStart w:id="70" w:name="_Toc249788153"/>
+      <w:bookmarkStart w:id="68" w:name="_Toc249788153"/>
       <w:r>
         <w:lastRenderedPageBreak/>
         <w:t>Herramientas y Programas Usados para el Desarrollo</w:t>
       </w:r>
+      <w:bookmarkEnd w:id="68"/>
+    </w:p>
+    <w:p>
+      <w:r>
+        <w:t>Descripción de todas las herramientas de desarrollo</w:t>
+      </w:r>
+      <w:r>
+        <w:t xml:space="preserve"> (Eclipse, Visual Studio, etc.)</w:t>
+      </w:r>
+      <w:r>
+        <w:t>, sistemas adicionales existentes, complementos y otros productos software que necesitemos para la implementación de nuestro sistema. Debemos dejar claro que versión usamos, para qué y cómo interactuará con nuestro sistema.</w:t>
+      </w:r>
+    </w:p>
+    <w:p>
+      <w:pPr>
+        <w:pStyle w:val="Ttulo3"/>
+      </w:pPr>
+      <w:bookmarkStart w:id="69" w:name="_Toc249788154"/>
+      <w:r>
+        <w:t>Programa 1</w:t>
+      </w:r>
+      <w:bookmarkEnd w:id="69"/>
+    </w:p>
+    <w:p/>
+    <w:p>
+      <w:pPr>
+        <w:pStyle w:val="Ttulo3"/>
+      </w:pPr>
+      <w:bookmarkStart w:id="70" w:name="_Toc249788155"/>
+      <w:r>
+        <w:t>Programa 2</w:t>
+      </w:r>
       <w:bookmarkEnd w:id="70"/>
-    </w:p>
-    <w:p>
-      <w:r>
-        <w:t>Descripción de todas las herramientas de desarrollo</w:t>
-      </w:r>
-      <w:r>
-        <w:t xml:space="preserve"> (Eclipse, Visual Studio, etc.)</w:t>
-      </w:r>
-      <w:r>
-        <w:t>, sistemas adicionales existentes, complementos y otros productos software que necesitemos para la implementación de nuestro sistema. Debemos dejar claro que versión usamos, para qué y cómo interactuará con nuestro sistema.</w:t>
-      </w:r>
-    </w:p>
-    <w:p>
-      <w:pPr>
-        <w:pStyle w:val="Ttulo3"/>
-      </w:pPr>
-      <w:bookmarkStart w:id="71" w:name="_Toc249788154"/>
-      <w:r>
-        <w:t>Programa 1</w:t>
-      </w:r>
-      <w:bookmarkEnd w:id="71"/>
-    </w:p>
-    <w:p/>
-    <w:p>
-      <w:pPr>
-        <w:pStyle w:val="Ttulo3"/>
-      </w:pPr>
-      <w:bookmarkStart w:id="72" w:name="_Toc249788155"/>
-      <w:r>
-        <w:t>Programa 2</w:t>
-      </w:r>
-      <w:bookmarkEnd w:id="72"/>
     </w:p>
     <w:p/>
     <w:p>
@@ -23289,66 +23523,66 @@
       <w:pPr>
         <w:pStyle w:val="Ttulo2"/>
       </w:pPr>
-      <w:bookmarkStart w:id="73" w:name="_Toc249788156"/>
+      <w:bookmarkStart w:id="71" w:name="_Toc249788156"/>
       <w:r>
         <w:lastRenderedPageBreak/>
         <w:t>Creación del Sistema</w:t>
       </w:r>
+      <w:bookmarkEnd w:id="71"/>
+    </w:p>
+    <w:p>
+      <w:r>
+        <w:t>Todos los aspectos con los que nos hemos encontrado durante la implementación debemos describirlos aquí.</w:t>
+      </w:r>
+    </w:p>
+    <w:p>
+      <w:pPr>
+        <w:pStyle w:val="Ttulo3"/>
+      </w:pPr>
+      <w:bookmarkStart w:id="72" w:name="_Toc249788157"/>
+      <w:r>
+        <w:t>Problemas Encontrados</w:t>
+      </w:r>
+      <w:bookmarkEnd w:id="72"/>
+    </w:p>
+    <w:p>
+      <w:r>
+        <w:t>Enumeramos los problemas encontrados</w:t>
+      </w:r>
+      <w:r>
+        <w:fldChar w:fldCharType="begin"/>
+      </w:r>
+      <w:r>
+        <w:instrText xml:space="preserve"> XE "</w:instrText>
+      </w:r>
+      <w:r>
+        <w:instrText>problemas encontrados</w:instrText>
+      </w:r>
+      <w:r>
+        <w:instrText xml:space="preserve">" </w:instrText>
+      </w:r>
+      <w:r>
+        <w:fldChar w:fldCharType="end"/>
+      </w:r>
+      <w:r>
+        <w:t xml:space="preserve"> en el desarrollo y la solución que le hemos dado</w:t>
+      </w:r>
+      <w:r>
+        <w:t>, si hubo alguno que merezca la pena destacar</w:t>
+      </w:r>
+      <w:r>
+        <w:t>.</w:t>
+      </w:r>
+    </w:p>
+    <w:p>
+      <w:pPr>
+        <w:pStyle w:val="Ttulo3"/>
+      </w:pPr>
+      <w:bookmarkStart w:id="73" w:name="_Toc249788158"/>
+      <w:r>
+        <w:t>Descripción Detallada de las Clases</w:t>
+      </w:r>
       <w:bookmarkEnd w:id="73"/>
-    </w:p>
-    <w:p>
-      <w:r>
-        <w:t>Todos los aspectos con los que nos hemos encontrado durante la implementación debemos describirlos aquí.</w:t>
-      </w:r>
-    </w:p>
-    <w:p>
-      <w:pPr>
-        <w:pStyle w:val="Ttulo3"/>
-      </w:pPr>
-      <w:bookmarkStart w:id="74" w:name="_Toc249788157"/>
-      <w:r>
-        <w:t>Problemas Encontrados</w:t>
-      </w:r>
-      <w:bookmarkEnd w:id="74"/>
-    </w:p>
-    <w:p>
-      <w:r>
-        <w:t>Enumeramos los problemas encontrados</w:t>
-      </w:r>
-      <w:r>
-        <w:fldChar w:fldCharType="begin"/>
-      </w:r>
-      <w:r>
-        <w:instrText xml:space="preserve"> XE "</w:instrText>
-      </w:r>
-      <w:r>
-        <w:instrText>problemas encontrados</w:instrText>
-      </w:r>
-      <w:r>
-        <w:instrText xml:space="preserve">" </w:instrText>
-      </w:r>
-      <w:r>
-        <w:fldChar w:fldCharType="end"/>
-      </w:r>
-      <w:r>
-        <w:t xml:space="preserve"> en el desarrollo y la solución que le hemos dado</w:t>
-      </w:r>
-      <w:r>
-        <w:t>, si hubo alguno que merezca la pena destacar</w:t>
-      </w:r>
-      <w:r>
-        <w:t>.</w:t>
-      </w:r>
-    </w:p>
-    <w:p>
-      <w:pPr>
-        <w:pStyle w:val="Ttulo3"/>
-      </w:pPr>
-      <w:bookmarkStart w:id="75" w:name="_Toc249788158"/>
-      <w:r>
-        <w:t>Descripción Detallada de las Clases</w:t>
-      </w:r>
-      <w:bookmarkEnd w:id="75"/>
     </w:p>
     <w:p>
       <w:r>
@@ -24274,22 +24508,22 @@
       <w:pPr>
         <w:pStyle w:val="Ttulo1"/>
       </w:pPr>
-      <w:bookmarkStart w:id="76" w:name="_Toc249788159"/>
+      <w:bookmarkStart w:id="74" w:name="_Toc249788159"/>
       <w:r>
         <w:lastRenderedPageBreak/>
         <w:t>Desarrollo de las Pruebas</w:t>
       </w:r>
-      <w:bookmarkEnd w:id="76"/>
+      <w:bookmarkEnd w:id="74"/>
     </w:p>
     <w:p>
       <w:pPr>
         <w:pStyle w:val="Ttulo2"/>
       </w:pPr>
-      <w:bookmarkStart w:id="77" w:name="_Toc249788160"/>
+      <w:bookmarkStart w:id="75" w:name="_Toc249788160"/>
       <w:r>
         <w:t>Pruebas Unitarias</w:t>
       </w:r>
-      <w:bookmarkEnd w:id="77"/>
+      <w:bookmarkEnd w:id="75"/>
     </w:p>
     <w:p>
       <w:r>
@@ -24333,7 +24567,7 @@
       <w:pPr>
         <w:pStyle w:val="Ttulo2"/>
       </w:pPr>
-      <w:bookmarkStart w:id="78" w:name="_Toc249788161"/>
+      <w:bookmarkStart w:id="76" w:name="_Toc249788161"/>
       <w:r>
         <w:lastRenderedPageBreak/>
         <w:t xml:space="preserve">Pruebas </w:t>
@@ -24341,7 +24575,7 @@
       <w:r>
         <w:t>de Integración y del Sistema</w:t>
       </w:r>
-      <w:bookmarkEnd w:id="78"/>
+      <w:bookmarkEnd w:id="76"/>
     </w:p>
     <w:p>
       <w:r>
@@ -24789,7 +25023,7 @@
       <w:pPr>
         <w:pStyle w:val="Ttulo2"/>
       </w:pPr>
-      <w:bookmarkStart w:id="79" w:name="_Toc249788162"/>
+      <w:bookmarkStart w:id="77" w:name="_Toc249788162"/>
       <w:r>
         <w:lastRenderedPageBreak/>
         <w:t>Pruebas de Usabilidad</w:t>
@@ -24797,17 +25031,17 @@
       <w:r>
         <w:t xml:space="preserve"> y Accesibilidad</w:t>
       </w:r>
-      <w:bookmarkEnd w:id="79"/>
+      <w:bookmarkEnd w:id="77"/>
     </w:p>
     <w:p>
       <w:pPr>
         <w:pStyle w:val="Ttulo3"/>
       </w:pPr>
-      <w:bookmarkStart w:id="80" w:name="_Toc249788163"/>
+      <w:bookmarkStart w:id="78" w:name="_Toc249788163"/>
       <w:r>
         <w:t>Pruebas de Usabilidad</w:t>
       </w:r>
-      <w:bookmarkEnd w:id="80"/>
+      <w:bookmarkEnd w:id="78"/>
     </w:p>
     <w:p>
       <w:r>
@@ -24843,7 +25077,7 @@
       <w:r>
         <w:t xml:space="preserve"> (</w:t>
       </w:r>
-      <w:hyperlink r:id="rId66" w:history="1">
+      <w:hyperlink r:id="rId59" w:history="1">
         <w:r>
           <w:rPr>
             <w:rStyle w:val="Hipervnculo"/>
@@ -31329,11 +31563,11 @@
       <w:pPr>
         <w:pStyle w:val="Ttulo3"/>
       </w:pPr>
-      <w:bookmarkStart w:id="81" w:name="_Toc249788164"/>
+      <w:bookmarkStart w:id="79" w:name="_Toc249788164"/>
       <w:r>
         <w:t>Pruebas de Accesibilidad</w:t>
       </w:r>
-      <w:bookmarkEnd w:id="81"/>
+      <w:bookmarkEnd w:id="79"/>
     </w:p>
     <w:p>
       <w:r>
@@ -31985,7 +32219,7 @@
       <w:r>
         <w:t xml:space="preserve">  (</w:t>
       </w:r>
-      <w:hyperlink r:id="rId67" w:history="1">
+      <w:hyperlink r:id="rId60" w:history="1">
         <w:r>
           <w:rPr>
             <w:rStyle w:val="Hipervnculo"/>
@@ -32225,7 +32459,7 @@
       <w:r>
         <w:t xml:space="preserve"> (</w:t>
       </w:r>
-      <w:hyperlink r:id="rId68" w:history="1">
+      <w:hyperlink r:id="rId61" w:history="1">
         <w:r>
           <w:rPr>
             <w:rStyle w:val="Hipervnculo"/>
@@ -32245,7 +32479,7 @@
       <w:r>
         <w:t>(</w:t>
       </w:r>
-      <w:hyperlink r:id="rId69" w:history="1">
+      <w:hyperlink r:id="rId62" w:history="1">
         <w:r>
           <w:rPr>
             <w:rStyle w:val="Hipervnculo"/>
@@ -32259,7 +32493,7 @@
       <w:r>
         <w:t xml:space="preserve"> </w:t>
       </w:r>
-      <w:hyperlink r:id="rId70" w:history="1">
+      <w:hyperlink r:id="rId63" w:history="1">
         <w:r>
           <w:rPr>
             <w:rStyle w:val="Hipervnculo"/>
@@ -32431,7 +32665,7 @@
       <w:r>
         <w:t xml:space="preserve"> (</w:t>
       </w:r>
-      <w:hyperlink r:id="rId71" w:history="1">
+      <w:hyperlink r:id="rId64" w:history="1">
         <w:r>
           <w:rPr>
             <w:rStyle w:val="Hipervnculo"/>
@@ -32573,7 +32807,7 @@
         </w:rPr>
         <w:t xml:space="preserve"> (</w:t>
       </w:r>
-      <w:hyperlink r:id="rId72" w:history="1">
+      <w:hyperlink r:id="rId65" w:history="1">
         <w:r>
           <w:rPr>
             <w:rStyle w:val="Hipervnculo"/>
@@ -32606,7 +32840,7 @@
       <w:r>
         <w:t xml:space="preserve"> (</w:t>
       </w:r>
-      <w:hyperlink r:id="rId73" w:history="1">
+      <w:hyperlink r:id="rId66" w:history="1">
         <w:r>
           <w:rPr>
             <w:rStyle w:val="Hipervnculo"/>
@@ -32637,7 +32871,7 @@
       <w:r>
         <w:t xml:space="preserve"> (</w:t>
       </w:r>
-      <w:hyperlink r:id="rId74" w:history="1">
+      <w:hyperlink r:id="rId67" w:history="1">
         <w:r>
           <w:rPr>
             <w:rStyle w:val="Hipervnculo"/>
@@ -32673,7 +32907,7 @@
         </w:rPr>
         <w:t xml:space="preserve"> (</w:t>
       </w:r>
-      <w:hyperlink r:id="rId75" w:history="1">
+      <w:hyperlink r:id="rId68" w:history="1">
         <w:r>
           <w:rPr>
             <w:rStyle w:val="Hipervnculo"/>
@@ -32892,7 +33126,7 @@
       <w:r>
         <w:t xml:space="preserve"> pasar de la versión 1.0 a la versión 2.0 de forma resumida: </w:t>
       </w:r>
-      <w:hyperlink r:id="rId76" w:history="1">
+      <w:hyperlink r:id="rId69" w:history="1">
         <w:r>
           <w:rPr>
             <w:rStyle w:val="Hipervnculo"/>
@@ -33154,7 +33388,7 @@
         </w:rPr>
         <w:t xml:space="preserve">: </w:t>
       </w:r>
-      <w:hyperlink r:id="rId77" w:history="1">
+      <w:hyperlink r:id="rId70" w:history="1">
         <w:r>
           <w:rPr>
             <w:rStyle w:val="Hipervnculo"/>
@@ -33195,7 +33429,7 @@
         </w:rPr>
         <w:t xml:space="preserve">: </w:t>
       </w:r>
-      <w:hyperlink r:id="rId78" w:history="1">
+      <w:hyperlink r:id="rId71" w:history="1">
         <w:r>
           <w:rPr>
             <w:rStyle w:val="Hipervnculo"/>
@@ -33637,7 +33871,7 @@
       <w:r>
         <w:t xml:space="preserve">  (</w:t>
       </w:r>
-      <w:hyperlink r:id="rId79" w:history="1">
+      <w:hyperlink r:id="rId72" w:history="1">
         <w:r>
           <w:rPr>
             <w:rStyle w:val="Hipervnculo"/>
@@ -33695,7 +33929,7 @@
       <w:r>
         <w:t xml:space="preserve"> (</w:t>
       </w:r>
-      <w:hyperlink r:id="rId80" w:history="1">
+      <w:hyperlink r:id="rId73" w:history="1">
         <w:r>
           <w:rPr>
             <w:rStyle w:val="Hipervnculo"/>
@@ -33727,7 +33961,7 @@
       <w:r>
         <w:t xml:space="preserve"> (</w:t>
       </w:r>
-      <w:hyperlink r:id="rId81" w:history="1">
+      <w:hyperlink r:id="rId74" w:history="1">
         <w:r>
           <w:rPr>
             <w:rStyle w:val="Hipervnculo"/>
@@ -34405,7 +34639,7 @@
                 <w:szCs w:val="24"/>
               </w:rPr>
             </w:pPr>
-            <w:hyperlink r:id="rId82" w:anchor="tech-text-equivalent" w:history="1">
+            <w:hyperlink r:id="rId75" w:anchor="tech-text-equivalent" w:history="1">
               <w:r>
                 <w:rPr>
                   <w:rStyle w:val="Hipervnculo"/>
@@ -34541,7 +34775,7 @@
                 <w:szCs w:val="24"/>
               </w:rPr>
             </w:pPr>
-            <w:hyperlink r:id="rId83" w:anchor="tech-color-convey" w:history="1">
+            <w:hyperlink r:id="rId76" w:anchor="tech-color-convey" w:history="1">
               <w:r>
                 <w:rPr>
                   <w:rStyle w:val="Hipervnculo"/>
@@ -34628,7 +34862,7 @@
                 <w:szCs w:val="24"/>
               </w:rPr>
             </w:pPr>
-            <w:hyperlink r:id="rId84" w:anchor="tech-identify-changes" w:history="1">
+            <w:hyperlink r:id="rId77" w:anchor="tech-identify-changes" w:history="1">
               <w:r>
                 <w:rPr>
                   <w:rStyle w:val="Hipervnculo"/>
@@ -34715,7 +34949,7 @@
                 <w:szCs w:val="24"/>
               </w:rPr>
             </w:pPr>
-            <w:hyperlink r:id="rId85" w:anchor="tech-order-style-sheets" w:history="1">
+            <w:hyperlink r:id="rId78" w:anchor="tech-order-style-sheets" w:history="1">
               <w:r>
                 <w:rPr>
                   <w:rStyle w:val="Hipervnculo"/>
@@ -34794,7 +35028,7 @@
                 <w:szCs w:val="24"/>
               </w:rPr>
             </w:pPr>
-            <w:hyperlink r:id="rId86" w:anchor="tech-dynamic-source" w:history="1">
+            <w:hyperlink r:id="rId79" w:anchor="tech-dynamic-source" w:history="1">
               <w:r>
                 <w:rPr>
                   <w:rStyle w:val="Hipervnculo"/>
@@ -34873,7 +35107,7 @@
                 <w:szCs w:val="24"/>
               </w:rPr>
             </w:pPr>
-            <w:hyperlink r:id="rId87" w:anchor="tech-avoid-flicker" w:history="1">
+            <w:hyperlink r:id="rId80" w:anchor="tech-avoid-flicker" w:history="1">
               <w:r>
                 <w:rPr>
                   <w:rStyle w:val="Hipervnculo"/>
@@ -34952,7 +35186,7 @@
                 <w:szCs w:val="24"/>
               </w:rPr>
             </w:pPr>
-            <w:hyperlink r:id="rId88" w:anchor="tech-simple-and-straightforward" w:history="1">
+            <w:hyperlink r:id="rId81" w:anchor="tech-simple-and-straightforward" w:history="1">
               <w:r>
                 <w:rPr>
                   <w:rStyle w:val="Hipervnculo"/>
@@ -35133,7 +35367,7 @@
                 <w:szCs w:val="24"/>
               </w:rPr>
             </w:pPr>
-            <w:hyperlink r:id="rId89" w:anchor="tech-redundant-server-links" w:history="1">
+            <w:hyperlink r:id="rId82" w:anchor="tech-redundant-server-links" w:history="1">
               <w:r>
                 <w:rPr>
                   <w:rStyle w:val="Hipervnculo"/>
@@ -35212,7 +35446,7 @@
                 <w:szCs w:val="24"/>
               </w:rPr>
             </w:pPr>
-            <w:hyperlink r:id="rId90" w:anchor="tech-client-side-maps" w:history="1">
+            <w:hyperlink r:id="rId83" w:anchor="tech-client-side-maps" w:history="1">
               <w:r>
                 <w:rPr>
                   <w:rStyle w:val="Hipervnculo"/>
@@ -35393,7 +35627,7 @@
                 <w:szCs w:val="24"/>
               </w:rPr>
             </w:pPr>
-            <w:hyperlink r:id="rId91" w:anchor="tech-table-headers" w:history="1">
+            <w:hyperlink r:id="rId84" w:anchor="tech-table-headers" w:history="1">
               <w:r>
                 <w:rPr>
                   <w:rStyle w:val="Hipervnculo"/>
@@ -35472,7 +35706,7 @@
                 <w:szCs w:val="24"/>
               </w:rPr>
             </w:pPr>
-            <w:hyperlink r:id="rId92" w:anchor="tech-table-structure" w:history="1">
+            <w:hyperlink r:id="rId85" w:anchor="tech-table-structure" w:history="1">
               <w:r>
                 <w:rPr>
                   <w:rStyle w:val="Hipervnculo"/>
@@ -35669,7 +35903,7 @@
                 <w:szCs w:val="24"/>
               </w:rPr>
             </w:pPr>
-            <w:hyperlink r:id="rId93" w:anchor="tech-redundant-server-links1" w:history="1">
+            <w:hyperlink r:id="rId86" w:anchor="tech-redundant-server-links1" w:history="1">
               <w:r>
                 <w:rPr>
                   <w:rStyle w:val="Hipervnculo"/>
@@ -35850,7 +36084,7 @@
                 <w:szCs w:val="24"/>
               </w:rPr>
             </w:pPr>
-            <w:hyperlink r:id="rId94" w:anchor="tech-scripts" w:history="1">
+            <w:hyperlink r:id="rId87" w:anchor="tech-scripts" w:history="1">
               <w:r>
                 <w:rPr>
                   <w:rStyle w:val="Hipervnculo"/>
@@ -36040,7 +36274,7 @@
                 <w:szCs w:val="24"/>
               </w:rPr>
             </w:pPr>
-            <w:hyperlink r:id="rId95" w:anchor="tech-auditory-descriptions" w:history="1">
+            <w:hyperlink r:id="rId88" w:anchor="tech-auditory-descriptions" w:history="1">
               <w:r>
                 <w:rPr>
                   <w:rStyle w:val="Hipervnculo"/>
@@ -36119,7 +36353,7 @@
                 <w:szCs w:val="24"/>
               </w:rPr>
             </w:pPr>
-            <w:hyperlink r:id="rId96" w:anchor="tech-synchronize-equivalents" w:history="1">
+            <w:hyperlink r:id="rId89" w:anchor="tech-synchronize-equivalents" w:history="1">
               <w:r>
                 <w:rPr>
                   <w:rStyle w:val="Hipervnculo"/>
@@ -36306,7 +36540,7 @@
                 <w:szCs w:val="24"/>
               </w:rPr>
             </w:pPr>
-            <w:hyperlink r:id="rId97" w:anchor="tech-alt-pages" w:history="1">
+            <w:hyperlink r:id="rId90" w:anchor="tech-alt-pages" w:history="1">
               <w:r>
                 <w:rPr>
                   <w:rStyle w:val="Hipervnculo"/>
@@ -36536,7 +36770,7 @@
                 <w:szCs w:val="24"/>
               </w:rPr>
             </w:pPr>
-            <w:hyperlink r:id="rId98" w:anchor="tech-color-contrast" w:history="1">
+            <w:hyperlink r:id="rId91" w:anchor="tech-color-contrast" w:history="1">
               <w:r>
                 <w:rPr>
                   <w:rStyle w:val="Hipervnculo"/>
@@ -36615,7 +36849,7 @@
                 <w:szCs w:val="24"/>
               </w:rPr>
             </w:pPr>
-            <w:hyperlink r:id="rId99" w:anchor="tech-use-markup" w:history="1">
+            <w:hyperlink r:id="rId92" w:anchor="tech-use-markup" w:history="1">
               <w:r>
                 <w:rPr>
                   <w:rStyle w:val="Hipervnculo"/>
@@ -36694,7 +36928,7 @@
                 <w:szCs w:val="24"/>
               </w:rPr>
             </w:pPr>
-            <w:hyperlink r:id="rId100" w:anchor="tech-identify-grammar" w:history="1">
+            <w:hyperlink r:id="rId93" w:anchor="tech-identify-grammar" w:history="1">
               <w:r>
                 <w:rPr>
                   <w:rStyle w:val="Hipervnculo"/>
@@ -36773,7 +37007,7 @@
                 <w:szCs w:val="24"/>
               </w:rPr>
             </w:pPr>
-            <w:hyperlink r:id="rId101" w:anchor="tech-style-sheets" w:history="1">
+            <w:hyperlink r:id="rId94" w:anchor="tech-style-sheets" w:history="1">
               <w:r>
                 <w:rPr>
                   <w:rStyle w:val="Hipervnculo"/>
@@ -36852,7 +37086,7 @@
                 <w:szCs w:val="24"/>
               </w:rPr>
             </w:pPr>
-            <w:hyperlink r:id="rId102" w:anchor="tech-relative-units" w:history="1">
+            <w:hyperlink r:id="rId95" w:anchor="tech-relative-units" w:history="1">
               <w:r>
                 <w:rPr>
                   <w:rStyle w:val="Hipervnculo"/>
@@ -36931,7 +37165,7 @@
                 <w:szCs w:val="24"/>
               </w:rPr>
             </w:pPr>
-            <w:hyperlink r:id="rId103" w:anchor="tech-logical-headings" w:history="1">
+            <w:hyperlink r:id="rId96" w:anchor="tech-logical-headings" w:history="1">
               <w:r>
                 <w:rPr>
                   <w:rStyle w:val="Hipervnculo"/>
@@ -37010,7 +37244,7 @@
                 <w:szCs w:val="24"/>
               </w:rPr>
             </w:pPr>
-            <w:hyperlink r:id="rId104" w:anchor="tech-list-structure" w:history="1">
+            <w:hyperlink r:id="rId97" w:anchor="tech-list-structure" w:history="1">
               <w:r>
                 <w:rPr>
                   <w:rStyle w:val="Hipervnculo"/>
@@ -37089,7 +37323,7 @@
                 <w:szCs w:val="24"/>
               </w:rPr>
             </w:pPr>
-            <w:hyperlink r:id="rId105" w:anchor="tech-quotes" w:history="1">
+            <w:hyperlink r:id="rId98" w:anchor="tech-quotes" w:history="1">
               <w:r>
                 <w:rPr>
                   <w:rStyle w:val="Hipervnculo"/>
@@ -37168,7 +37402,7 @@
                 <w:szCs w:val="24"/>
               </w:rPr>
             </w:pPr>
-            <w:hyperlink r:id="rId106" w:anchor="tech-fallback-page" w:history="1">
+            <w:hyperlink r:id="rId99" w:anchor="tech-fallback-page" w:history="1">
               <w:r>
                 <w:rPr>
                   <w:rStyle w:val="Hipervnculo"/>
@@ -37247,7 +37481,7 @@
                 <w:szCs w:val="24"/>
               </w:rPr>
             </w:pPr>
-            <w:hyperlink r:id="rId107" w:anchor="tech-avoid-blinking" w:history="1">
+            <w:hyperlink r:id="rId100" w:anchor="tech-avoid-blinking" w:history="1">
               <w:r>
                 <w:rPr>
                   <w:rStyle w:val="Hipervnculo"/>
@@ -37326,7 +37560,7 @@
                 <w:szCs w:val="24"/>
               </w:rPr>
             </w:pPr>
-            <w:hyperlink r:id="rId108" w:anchor="tech-no-periodic-refresh" w:history="1">
+            <w:hyperlink r:id="rId101" w:anchor="tech-no-periodic-refresh" w:history="1">
               <w:r>
                 <w:rPr>
                   <w:rStyle w:val="Hipervnculo"/>
@@ -37405,7 +37639,7 @@
                 <w:szCs w:val="24"/>
               </w:rPr>
             </w:pPr>
-            <w:hyperlink r:id="rId109" w:anchor="tech-no-auto-forward" w:history="1">
+            <w:hyperlink r:id="rId102" w:anchor="tech-no-auto-forward" w:history="1">
               <w:r>
                 <w:rPr>
                   <w:rStyle w:val="Hipervnculo"/>
@@ -37484,7 +37718,7 @@
                 <w:szCs w:val="24"/>
               </w:rPr>
             </w:pPr>
-            <w:hyperlink r:id="rId110" w:anchor="tech-avoid-pop-ups" w:history="1">
+            <w:hyperlink r:id="rId103" w:anchor="tech-avoid-pop-ups" w:history="1">
               <w:r>
                 <w:rPr>
                   <w:rStyle w:val="Hipervnculo"/>
@@ -37563,7 +37797,7 @@
                 <w:szCs w:val="24"/>
               </w:rPr>
             </w:pPr>
-            <w:hyperlink r:id="rId111" w:anchor="tech-latest-w3c-specs" w:history="1">
+            <w:hyperlink r:id="rId104" w:anchor="tech-latest-w3c-specs" w:history="1">
               <w:r>
                 <w:rPr>
                   <w:rStyle w:val="Hipervnculo"/>
@@ -37651,7 +37885,7 @@
                 <w:szCs w:val="24"/>
               </w:rPr>
             </w:pPr>
-            <w:hyperlink r:id="rId112" w:anchor="tech-avoid-deprecated" w:history="1">
+            <w:hyperlink r:id="rId105" w:anchor="tech-avoid-deprecated" w:history="1">
               <w:r>
                 <w:rPr>
                   <w:rStyle w:val="Hipervnculo"/>
@@ -37739,7 +37973,7 @@
                 <w:szCs w:val="24"/>
               </w:rPr>
             </w:pPr>
-            <w:hyperlink r:id="rId113" w:anchor="tech-group-information" w:history="1">
+            <w:hyperlink r:id="rId106" w:anchor="tech-group-information" w:history="1">
               <w:r>
                 <w:rPr>
                   <w:rStyle w:val="Hipervnculo"/>
@@ -37818,7 +38052,7 @@
                 <w:szCs w:val="24"/>
               </w:rPr>
             </w:pPr>
-            <w:hyperlink r:id="rId114" w:anchor="tech-meaningful-links" w:history="1">
+            <w:hyperlink r:id="rId107" w:anchor="tech-meaningful-links" w:history="1">
               <w:r>
                 <w:rPr>
                   <w:rStyle w:val="Hipervnculo"/>
@@ -37897,7 +38131,7 @@
                 <w:szCs w:val="24"/>
               </w:rPr>
             </w:pPr>
-            <w:hyperlink r:id="rId115" w:anchor="tech-use-metadata" w:history="1">
+            <w:hyperlink r:id="rId108" w:anchor="tech-use-metadata" w:history="1">
               <w:r>
                 <w:rPr>
                   <w:rStyle w:val="Hipervnculo"/>
@@ -37976,7 +38210,7 @@
                 <w:szCs w:val="24"/>
               </w:rPr>
             </w:pPr>
-            <w:hyperlink r:id="rId116" w:anchor="tech-site-description" w:history="1">
+            <w:hyperlink r:id="rId109" w:anchor="tech-site-description" w:history="1">
               <w:r>
                 <w:rPr>
                   <w:rStyle w:val="Hipervnculo"/>
@@ -38055,7 +38289,7 @@
                 <w:szCs w:val="24"/>
               </w:rPr>
             </w:pPr>
-            <w:hyperlink r:id="rId117" w:anchor="tech-clear-nav-mechanism" w:history="1">
+            <w:hyperlink r:id="rId110" w:anchor="tech-clear-nav-mechanism" w:history="1">
               <w:r>
                 <w:rPr>
                   <w:rStyle w:val="Hipervnculo"/>
@@ -38236,7 +38470,7 @@
                 <w:szCs w:val="24"/>
               </w:rPr>
             </w:pPr>
-            <w:hyperlink r:id="rId118" w:anchor="tech-avoid-table-for-layout" w:history="1">
+            <w:hyperlink r:id="rId111" w:anchor="tech-avoid-table-for-layout" w:history="1">
               <w:r>
                 <w:rPr>
                   <w:rStyle w:val="Hipervnculo"/>
@@ -38315,7 +38549,7 @@
                 <w:szCs w:val="24"/>
               </w:rPr>
             </w:pPr>
-            <w:hyperlink r:id="rId119" w:anchor="tech-table-layout" w:history="1">
+            <w:hyperlink r:id="rId112" w:anchor="tech-table-layout" w:history="1">
               <w:r>
                 <w:rPr>
                   <w:rStyle w:val="Hipervnculo"/>
@@ -38512,7 +38746,7 @@
                 <w:szCs w:val="24"/>
               </w:rPr>
             </w:pPr>
-            <w:hyperlink r:id="rId120" w:anchor="tech-frame-longdesc" w:history="1">
+            <w:hyperlink r:id="rId113" w:anchor="tech-frame-longdesc" w:history="1">
               <w:r>
                 <w:rPr>
                   <w:rStyle w:val="Hipervnculo"/>
@@ -38693,7 +38927,7 @@
                 <w:szCs w:val="24"/>
               </w:rPr>
             </w:pPr>
-            <w:hyperlink r:id="rId121" w:anchor="tech-unassociated-labels" w:history="1">
+            <w:hyperlink r:id="rId114" w:anchor="tech-unassociated-labels" w:history="1">
               <w:r>
                 <w:rPr>
                   <w:rStyle w:val="Hipervnculo"/>
@@ -38772,7 +39006,7 @@
                 <w:szCs w:val="24"/>
               </w:rPr>
             </w:pPr>
-            <w:hyperlink r:id="rId122" w:anchor="tech-associate-labels" w:history="1">
+            <w:hyperlink r:id="rId115" w:anchor="tech-associate-labels" w:history="1">
               <w:r>
                 <w:rPr>
                   <w:rStyle w:val="Hipervnculo"/>
@@ -38953,7 +39187,7 @@
                 <w:szCs w:val="24"/>
               </w:rPr>
             </w:pPr>
-            <w:hyperlink r:id="rId123" w:anchor="tech-keyboard-operable-scripts" w:history="1">
+            <w:hyperlink r:id="rId116" w:anchor="tech-keyboard-operable-scripts" w:history="1">
               <w:r>
                 <w:rPr>
                   <w:rStyle w:val="Hipervnculo"/>
@@ -39050,7 +39284,7 @@
                 <w:szCs w:val="24"/>
               </w:rPr>
             </w:pPr>
-            <w:hyperlink r:id="rId124" w:anchor="tech-avoid-movement" w:history="1">
+            <w:hyperlink r:id="rId117" w:anchor="tech-avoid-movement" w:history="1">
               <w:r>
                 <w:rPr>
                   <w:rStyle w:val="Hipervnculo"/>
@@ -39129,7 +39363,7 @@
                 <w:szCs w:val="24"/>
               </w:rPr>
             </w:pPr>
-            <w:hyperlink r:id="rId125" w:anchor="tech-directly-accessible" w:history="1">
+            <w:hyperlink r:id="rId118" w:anchor="tech-directly-accessible" w:history="1">
               <w:r>
                 <w:rPr>
                   <w:rStyle w:val="Hipervnculo"/>
@@ -39226,7 +39460,7 @@
                 <w:szCs w:val="24"/>
               </w:rPr>
             </w:pPr>
-            <w:hyperlink r:id="rId126" w:anchor="tech-keyboard-operable" w:history="1">
+            <w:hyperlink r:id="rId119" w:anchor="tech-keyboard-operable" w:history="1">
               <w:r>
                 <w:rPr>
                   <w:rStyle w:val="Hipervnculo"/>
@@ -39305,7 +39539,7 @@
                 <w:szCs w:val="24"/>
               </w:rPr>
             </w:pPr>
-            <w:hyperlink r:id="rId127" w:anchor="tech-device-independent-events" w:history="1">
+            <w:hyperlink r:id="rId120" w:anchor="tech-device-independent-events" w:history="1">
               <w:r>
                 <w:rPr>
                   <w:rStyle w:val="Hipervnculo"/>
@@ -39528,7 +39762,7 @@
                 <w:szCs w:val="24"/>
               </w:rPr>
             </w:pPr>
-            <w:hyperlink r:id="rId128" w:anchor="tech-expand-abbr" w:history="1">
+            <w:hyperlink r:id="rId121" w:anchor="tech-expand-abbr" w:history="1">
               <w:r>
                 <w:rPr>
                   <w:rStyle w:val="Hipervnculo"/>
@@ -39607,7 +39841,7 @@
                 <w:szCs w:val="24"/>
               </w:rPr>
             </w:pPr>
-            <w:hyperlink r:id="rId129" w:anchor="tech-identify-lang" w:history="1">
+            <w:hyperlink r:id="rId122" w:anchor="tech-identify-lang" w:history="1">
               <w:r>
                 <w:rPr>
                   <w:rStyle w:val="Hipervnculo"/>
@@ -39686,7 +39920,7 @@
                 <w:szCs w:val="24"/>
               </w:rPr>
             </w:pPr>
-            <w:hyperlink r:id="rId130" w:anchor="tech-tab-order" w:history="1">
+            <w:hyperlink r:id="rId123" w:anchor="tech-tab-order" w:history="1">
               <w:r>
                 <w:rPr>
                   <w:rStyle w:val="Hipervnculo"/>
@@ -39765,7 +39999,7 @@
                 <w:szCs w:val="24"/>
               </w:rPr>
             </w:pPr>
-            <w:hyperlink r:id="rId131" w:anchor="tech-keyboard-shortcuts" w:history="1">
+            <w:hyperlink r:id="rId124" w:anchor="tech-keyboard-shortcuts" w:history="1">
               <w:r>
                 <w:rPr>
                   <w:rStyle w:val="Hipervnculo"/>
@@ -39844,7 +40078,7 @@
                 <w:szCs w:val="24"/>
               </w:rPr>
             </w:pPr>
-            <w:hyperlink r:id="rId132" w:anchor="tech-divide-links" w:history="1">
+            <w:hyperlink r:id="rId125" w:anchor="tech-divide-links" w:history="1">
               <w:r>
                 <w:rPr>
                   <w:rStyle w:val="Hipervnculo"/>
@@ -39923,7 +40157,7 @@
                 <w:szCs w:val="24"/>
               </w:rPr>
             </w:pPr>
-            <w:hyperlink r:id="rId133" w:anchor="tech-content-preferences" w:history="1">
+            <w:hyperlink r:id="rId126" w:anchor="tech-content-preferences" w:history="1">
               <w:r>
                 <w:rPr>
                   <w:rStyle w:val="Hipervnculo"/>
@@ -40002,7 +40236,7 @@
                 <w:szCs w:val="24"/>
               </w:rPr>
             </w:pPr>
-            <w:hyperlink r:id="rId134" w:anchor="tech-nav-bar" w:history="1">
+            <w:hyperlink r:id="rId127" w:anchor="tech-nav-bar" w:history="1">
               <w:r>
                 <w:rPr>
                   <w:rStyle w:val="Hipervnculo"/>
@@ -40081,7 +40315,7 @@
                 <w:szCs w:val="24"/>
               </w:rPr>
             </w:pPr>
-            <w:hyperlink r:id="rId135" w:anchor="tech-group-links" w:history="1">
+            <w:hyperlink r:id="rId128" w:anchor="tech-group-links" w:history="1">
               <w:r>
                 <w:rPr>
                   <w:rStyle w:val="Hipervnculo"/>
@@ -40160,7 +40394,7 @@
                 <w:szCs w:val="24"/>
               </w:rPr>
             </w:pPr>
-            <w:hyperlink r:id="rId136" w:anchor="tech-searches" w:history="1">
+            <w:hyperlink r:id="rId129" w:anchor="tech-searches" w:history="1">
               <w:r>
                 <w:rPr>
                   <w:rStyle w:val="Hipervnculo"/>
@@ -40239,7 +40473,7 @@
                 <w:szCs w:val="24"/>
               </w:rPr>
             </w:pPr>
-            <w:hyperlink r:id="rId137" w:anchor="tech-front-loading" w:history="1">
+            <w:hyperlink r:id="rId130" w:anchor="tech-front-loading" w:history="1">
               <w:r>
                 <w:rPr>
                   <w:rStyle w:val="Hipervnculo"/>
@@ -40318,7 +40552,7 @@
                 <w:szCs w:val="24"/>
               </w:rPr>
             </w:pPr>
-            <w:hyperlink r:id="rId138" w:anchor="tech-bundled-version" w:history="1">
+            <w:hyperlink r:id="rId131" w:anchor="tech-bundled-version" w:history="1">
               <w:r>
                 <w:rPr>
                   <w:rStyle w:val="Hipervnculo"/>
@@ -40397,7 +40631,7 @@
                 <w:szCs w:val="24"/>
               </w:rPr>
             </w:pPr>
-            <w:hyperlink r:id="rId139" w:anchor="tech-skip-over-ascii" w:history="1">
+            <w:hyperlink r:id="rId132" w:anchor="tech-skip-over-ascii" w:history="1">
               <w:r>
                 <w:rPr>
                   <w:rStyle w:val="Hipervnculo"/>
@@ -40494,7 +40728,7 @@
                 <w:szCs w:val="24"/>
               </w:rPr>
             </w:pPr>
-            <w:hyperlink r:id="rId140" w:anchor="tech-icons" w:history="1">
+            <w:hyperlink r:id="rId133" w:anchor="tech-icons" w:history="1">
               <w:r>
                 <w:rPr>
                   <w:rStyle w:val="Hipervnculo"/>
@@ -40573,7 +40807,7 @@
                 <w:szCs w:val="24"/>
               </w:rPr>
             </w:pPr>
-            <w:hyperlink r:id="rId141" w:anchor="tech-consistent-style" w:history="1">
+            <w:hyperlink r:id="rId134" w:anchor="tech-consistent-style" w:history="1">
               <w:r>
                 <w:rPr>
                   <w:rStyle w:val="Hipervnculo"/>
@@ -40754,7 +40988,7 @@
                 <w:szCs w:val="24"/>
               </w:rPr>
             </w:pPr>
-            <w:hyperlink r:id="rId142" w:anchor="tech-redundant-client-links" w:history="1">
+            <w:hyperlink r:id="rId135" w:anchor="tech-redundant-client-links" w:history="1">
               <w:r>
                 <w:rPr>
                   <w:rStyle w:val="Hipervnculo"/>
@@ -40935,7 +41169,7 @@
                 <w:szCs w:val="24"/>
               </w:rPr>
             </w:pPr>
-            <w:hyperlink r:id="rId143" w:anchor="tech-table-summaries" w:history="1">
+            <w:hyperlink r:id="rId136" w:anchor="tech-table-summaries" w:history="1">
               <w:r>
                 <w:rPr>
                   <w:rStyle w:val="Hipervnculo"/>
@@ -41014,7 +41248,7 @@
                 <w:szCs w:val="24"/>
               </w:rPr>
             </w:pPr>
-            <w:hyperlink r:id="rId144" w:anchor="tech-abbreviate-labels" w:history="1">
+            <w:hyperlink r:id="rId137" w:anchor="tech-abbreviate-labels" w:history="1">
               <w:r>
                 <w:rPr>
                   <w:rStyle w:val="Hipervnculo"/>
@@ -41093,7 +41327,7 @@
                 <w:szCs w:val="24"/>
               </w:rPr>
             </w:pPr>
-            <w:hyperlink r:id="rId145" w:anchor="tech-linear-tables" w:history="1">
+            <w:hyperlink r:id="rId138" w:anchor="tech-linear-tables" w:history="1">
               <w:r>
                 <w:rPr>
                   <w:rStyle w:val="Hipervnculo"/>
@@ -41283,7 +41517,7 @@
                 <w:szCs w:val="24"/>
               </w:rPr>
             </w:pPr>
-            <w:hyperlink r:id="rId146" w:anchor="tech-place-holders" w:history="1">
+            <w:hyperlink r:id="rId139" w:anchor="tech-place-holders" w:history="1">
               <w:r>
                 <w:rPr>
                   <w:rStyle w:val="Hipervnculo"/>
@@ -41406,7 +41640,7 @@
         </w:rPr>
         <w:t xml:space="preserve">: </w:t>
       </w:r>
-      <w:hyperlink r:id="rId147" w:history="1">
+      <w:hyperlink r:id="rId140" w:history="1">
         <w:r>
           <w:rPr>
             <w:rStyle w:val="Hipervnculo"/>
@@ -41441,7 +41675,7 @@
         </w:rPr>
         <w:t xml:space="preserve">: </w:t>
       </w:r>
-      <w:hyperlink r:id="rId148" w:history="1">
+      <w:hyperlink r:id="rId141" w:history="1">
         <w:r>
           <w:rPr>
             <w:rStyle w:val="Hipervnculo"/>
@@ -41476,7 +41710,7 @@
         </w:rPr>
         <w:t xml:space="preserve">: </w:t>
       </w:r>
-      <w:hyperlink r:id="rId149" w:history="1">
+      <w:hyperlink r:id="rId142" w:history="1">
         <w:r>
           <w:rPr>
             <w:rStyle w:val="Hipervnculo"/>
@@ -41564,7 +41798,7 @@
         </w:rPr>
         <w:t xml:space="preserve"> </w:t>
       </w:r>
-      <w:hyperlink r:id="rId150" w:history="1">
+      <w:hyperlink r:id="rId143" w:history="1">
         <w:r>
           <w:rPr>
             <w:rStyle w:val="Hipervnculo"/>
@@ -41623,7 +41857,7 @@
         </w:rPr>
         <w:t xml:space="preserve">: </w:t>
       </w:r>
-      <w:hyperlink r:id="rId151" w:history="1">
+      <w:hyperlink r:id="rId144" w:history="1">
         <w:r>
           <w:rPr>
             <w:rStyle w:val="Hipervnculo"/>
@@ -41723,12 +41957,12 @@
       <w:pPr>
         <w:pStyle w:val="Ttulo2"/>
       </w:pPr>
-      <w:bookmarkStart w:id="82" w:name="_Toc249788165"/>
+      <w:bookmarkStart w:id="80" w:name="_Toc249788165"/>
       <w:r>
         <w:lastRenderedPageBreak/>
         <w:t>Pruebas de Rendimiento</w:t>
       </w:r>
-      <w:bookmarkEnd w:id="82"/>
+      <w:bookmarkEnd w:id="80"/>
     </w:p>
     <w:p>
       <w:r>
@@ -41767,22 +42001,22 @@
       <w:pPr>
         <w:pStyle w:val="Ttulo1"/>
       </w:pPr>
-      <w:bookmarkStart w:id="83" w:name="_Toc249788166"/>
+      <w:bookmarkStart w:id="81" w:name="_Toc249788166"/>
       <w:r>
         <w:lastRenderedPageBreak/>
         <w:t>Manuales del Sistema</w:t>
       </w:r>
-      <w:bookmarkEnd w:id="83"/>
+      <w:bookmarkEnd w:id="81"/>
     </w:p>
     <w:p>
       <w:pPr>
         <w:pStyle w:val="Ttulo2"/>
       </w:pPr>
-      <w:bookmarkStart w:id="84" w:name="_Toc249788167"/>
+      <w:bookmarkStart w:id="82" w:name="_Toc249788167"/>
       <w:r>
         <w:t>Manual de Instalación</w:t>
       </w:r>
-      <w:bookmarkEnd w:id="84"/>
+      <w:bookmarkEnd w:id="82"/>
     </w:p>
     <w:p>
       <w:r>
@@ -41808,12 +42042,12 @@
       <w:pPr>
         <w:pStyle w:val="Ttulo2"/>
       </w:pPr>
-      <w:bookmarkStart w:id="85" w:name="_Toc249788168"/>
+      <w:bookmarkStart w:id="83" w:name="_Toc249788168"/>
       <w:r>
         <w:lastRenderedPageBreak/>
         <w:t>Manual de Ejecución</w:t>
       </w:r>
-      <w:bookmarkEnd w:id="85"/>
+      <w:bookmarkEnd w:id="83"/>
     </w:p>
     <w:p>
       <w:r>
@@ -41844,12 +42078,12 @@
       <w:pPr>
         <w:pStyle w:val="Ttulo2"/>
       </w:pPr>
-      <w:bookmarkStart w:id="86" w:name="_Toc249788169"/>
+      <w:bookmarkStart w:id="84" w:name="_Toc249788169"/>
       <w:r>
         <w:lastRenderedPageBreak/>
         <w:t>Manual de Usuario</w:t>
       </w:r>
-      <w:bookmarkEnd w:id="86"/>
+      <w:bookmarkEnd w:id="84"/>
     </w:p>
     <w:p>
       <w:r>
@@ -41895,12 +42129,12 @@
       <w:pPr>
         <w:pStyle w:val="Ttulo2"/>
       </w:pPr>
-      <w:bookmarkStart w:id="87" w:name="_Toc249788170"/>
+      <w:bookmarkStart w:id="85" w:name="_Toc249788170"/>
       <w:r>
         <w:lastRenderedPageBreak/>
         <w:t>Manual del Programador</w:t>
       </w:r>
-      <w:bookmarkEnd w:id="87"/>
+      <w:bookmarkEnd w:id="85"/>
     </w:p>
     <w:p>
       <w:r>
@@ -41923,51 +42157,51 @@
       <w:pPr>
         <w:pStyle w:val="Ttulo1"/>
       </w:pPr>
-      <w:bookmarkStart w:id="88" w:name="_Toc249788171"/>
+      <w:bookmarkStart w:id="86" w:name="_Toc249788171"/>
       <w:r>
         <w:lastRenderedPageBreak/>
         <w:t>Conclusiones y Ampliaciones</w:t>
       </w:r>
+      <w:bookmarkEnd w:id="86"/>
+    </w:p>
+    <w:p>
+      <w:pPr>
+        <w:pStyle w:val="Ttulo2"/>
+      </w:pPr>
+      <w:bookmarkStart w:id="87" w:name="_Toc249788172"/>
+      <w:r>
+        <w:t>Conclusiones</w:t>
+      </w:r>
+      <w:bookmarkEnd w:id="87"/>
+    </w:p>
+    <w:p>
+      <w:r>
+        <w:t>Conclusiones del sistema: Qu</w:t>
+      </w:r>
+      <w:r>
+        <w:t>é</w:t>
+      </w:r>
+      <w:r>
+        <w:t xml:space="preserve"> hemos elaborado, si los resultados están dentro de lo esperado, si hemos cumplido las expectativas, </w:t>
+      </w:r>
+      <w:r>
+        <w:t xml:space="preserve">justificación de haber escogido las mejores opciones para cada uno de los aspectos del sistema, </w:t>
+      </w:r>
+      <w:r>
+        <w:t>etc.</w:t>
+      </w:r>
+    </w:p>
+    <w:p>
+      <w:pPr>
+        <w:pStyle w:val="Ttulo2"/>
+      </w:pPr>
+      <w:bookmarkStart w:id="88" w:name="_Ampliaciones"/>
+      <w:bookmarkStart w:id="89" w:name="_Toc249788173"/>
       <w:bookmarkEnd w:id="88"/>
-    </w:p>
-    <w:p>
-      <w:pPr>
-        <w:pStyle w:val="Ttulo2"/>
-      </w:pPr>
-      <w:bookmarkStart w:id="89" w:name="_Toc249788172"/>
-      <w:r>
-        <w:t>Conclusiones</w:t>
+      <w:r>
+        <w:t>Ampliaciones</w:t>
       </w:r>
       <w:bookmarkEnd w:id="89"/>
-    </w:p>
-    <w:p>
-      <w:r>
-        <w:t>Conclusiones del sistema: Qu</w:t>
-      </w:r>
-      <w:r>
-        <w:t>é</w:t>
-      </w:r>
-      <w:r>
-        <w:t xml:space="preserve"> hemos elaborado, si los resultados están dentro de lo esperado, si hemos cumplido las expectativas, </w:t>
-      </w:r>
-      <w:r>
-        <w:t xml:space="preserve">justificación de haber escogido las mejores opciones para cada uno de los aspectos del sistema, </w:t>
-      </w:r>
-      <w:r>
-        <w:t>etc.</w:t>
-      </w:r>
-    </w:p>
-    <w:p>
-      <w:pPr>
-        <w:pStyle w:val="Ttulo2"/>
-      </w:pPr>
-      <w:bookmarkStart w:id="90" w:name="_Ampliaciones"/>
-      <w:bookmarkStart w:id="91" w:name="_Toc249788173"/>
-      <w:bookmarkEnd w:id="90"/>
-      <w:r>
-        <w:t>Ampliaciones</w:t>
-      </w:r>
-      <w:bookmarkEnd w:id="91"/>
     </w:p>
     <w:p>
       <w:r>
@@ -42016,22 +42250,22 @@
       <w:pPr>
         <w:pStyle w:val="Ttulo1"/>
       </w:pPr>
-      <w:bookmarkStart w:id="92" w:name="_Toc249788174"/>
+      <w:bookmarkStart w:id="90" w:name="_Toc249788174"/>
       <w:r>
         <w:lastRenderedPageBreak/>
         <w:t>Presupuesto</w:t>
       </w:r>
-      <w:bookmarkEnd w:id="92"/>
+      <w:bookmarkEnd w:id="90"/>
     </w:p>
     <w:p>
       <w:pPr>
         <w:pStyle w:val="Ttulo2"/>
       </w:pPr>
-      <w:bookmarkStart w:id="93" w:name="_Toc249788175"/>
+      <w:bookmarkStart w:id="91" w:name="_Toc249788175"/>
       <w:r>
         <w:t>Desarrollo de Presupuesto Detallado</w:t>
       </w:r>
-      <w:bookmarkEnd w:id="93"/>
+      <w:bookmarkEnd w:id="91"/>
     </w:p>
     <w:p>
       <w:pPr>
@@ -42066,22 +42300,22 @@
       <w:pPr>
         <w:pStyle w:val="Ttulo1"/>
       </w:pPr>
-      <w:bookmarkStart w:id="94" w:name="_Toc249788177"/>
+      <w:bookmarkStart w:id="92" w:name="_Toc249788177"/>
       <w:r>
         <w:lastRenderedPageBreak/>
         <w:t>Referencias Bibliográficas</w:t>
       </w:r>
-      <w:bookmarkEnd w:id="94"/>
+      <w:bookmarkEnd w:id="92"/>
     </w:p>
     <w:p>
       <w:pPr>
         <w:pStyle w:val="Ttulo2"/>
       </w:pPr>
-      <w:bookmarkStart w:id="95" w:name="_Toc249788178"/>
+      <w:bookmarkStart w:id="93" w:name="_Toc249788178"/>
       <w:r>
         <w:t>Libros y Artículos</w:t>
       </w:r>
-      <w:bookmarkEnd w:id="95"/>
+      <w:bookmarkEnd w:id="93"/>
     </w:p>
     <w:p>
       <w:r>
@@ -42201,12 +42435,12 @@
       <w:pPr>
         <w:pStyle w:val="Ttulo2"/>
       </w:pPr>
-      <w:bookmarkStart w:id="96" w:name="_Toc249788179"/>
+      <w:bookmarkStart w:id="94" w:name="_Toc249788179"/>
       <w:r>
         <w:lastRenderedPageBreak/>
         <w:t>Referencias en Internet</w:t>
       </w:r>
-      <w:bookmarkEnd w:id="96"/>
+      <w:bookmarkEnd w:id="94"/>
     </w:p>
     <w:p>
       <w:r>
@@ -42361,7 +42595,7 @@
       <w:r>
         <w:t xml:space="preserve"> Hassan Montero, Y. “Guía de Evaluación Heurística de Sitios Web”. </w:t>
       </w:r>
-      <w:hyperlink r:id="rId152" w:history="1">
+      <w:hyperlink r:id="rId145" w:history="1">
         <w:r>
           <w:rPr>
             <w:rStyle w:val="Hipervnculo"/>
@@ -42391,12 +42625,12 @@
       <w:pPr>
         <w:pStyle w:val="Ttulo1"/>
       </w:pPr>
-      <w:bookmarkStart w:id="97" w:name="_Toc249788180"/>
+      <w:bookmarkStart w:id="95" w:name="_Toc249788180"/>
       <w:r>
         <w:lastRenderedPageBreak/>
         <w:t>Apéndices</w:t>
       </w:r>
-      <w:bookmarkEnd w:id="97"/>
+      <w:bookmarkEnd w:id="95"/>
     </w:p>
     <w:p>
       <w:pPr>
@@ -42405,11 +42639,11 @@
       <w:r>
         <w:t xml:space="preserve"> </w:t>
       </w:r>
-      <w:bookmarkStart w:id="98" w:name="_Toc249788181"/>
+      <w:bookmarkStart w:id="96" w:name="_Toc249788181"/>
       <w:r>
         <w:t>Glosario y Diccionario de Datos</w:t>
       </w:r>
-      <w:bookmarkEnd w:id="98"/>
+      <w:bookmarkEnd w:id="96"/>
     </w:p>
     <w:p>
       <w:r>
@@ -42496,21 +42730,21 @@
         <w:lastRenderedPageBreak/>
         <w:t xml:space="preserve"> </w:t>
       </w:r>
-      <w:bookmarkStart w:id="99" w:name="_Toc249788182"/>
+      <w:bookmarkStart w:id="97" w:name="_Toc249788182"/>
       <w:r>
         <w:t>Contenido Entregado en el CD-ROM</w:t>
       </w:r>
-      <w:bookmarkEnd w:id="99"/>
+      <w:bookmarkEnd w:id="97"/>
     </w:p>
     <w:p>
       <w:pPr>
         <w:pStyle w:val="Ttulo3"/>
       </w:pPr>
-      <w:bookmarkStart w:id="100" w:name="_Toc249788183"/>
+      <w:bookmarkStart w:id="98" w:name="_Toc249788183"/>
       <w:r>
         <w:t>Contenidos</w:t>
       </w:r>
-      <w:bookmarkEnd w:id="100"/>
+      <w:bookmarkEnd w:id="98"/>
     </w:p>
     <w:p>
       <w:r>
@@ -44345,11 +44579,11 @@
       <w:pPr>
         <w:pStyle w:val="Ttulo3"/>
       </w:pPr>
-      <w:bookmarkStart w:id="101" w:name="_Toc249788184"/>
+      <w:bookmarkStart w:id="99" w:name="_Toc249788184"/>
       <w:r>
         <w:t>Código Ejecutable e Instalación</w:t>
       </w:r>
-      <w:bookmarkEnd w:id="101"/>
+      <w:bookmarkEnd w:id="99"/>
     </w:p>
     <w:p>
       <w:r>
@@ -44369,11 +44603,11 @@
       <w:pPr>
         <w:pStyle w:val="Ttulo3"/>
       </w:pPr>
-      <w:bookmarkStart w:id="102" w:name="_Toc249788185"/>
+      <w:bookmarkStart w:id="100" w:name="_Toc249788185"/>
       <w:r>
         <w:t>Ficheros de Configuración</w:t>
       </w:r>
-      <w:bookmarkEnd w:id="102"/>
+      <w:bookmarkEnd w:id="100"/>
     </w:p>
     <w:p>
       <w:r>
@@ -44412,11 +44646,11 @@
         <w:lastRenderedPageBreak/>
         <w:t xml:space="preserve"> </w:t>
       </w:r>
-      <w:bookmarkStart w:id="103" w:name="_Toc249788186"/>
+      <w:bookmarkStart w:id="101" w:name="_Toc249788186"/>
       <w:r>
         <w:t>Índice Alfabético</w:t>
       </w:r>
-      <w:bookmarkEnd w:id="103"/>
+      <w:bookmarkEnd w:id="101"/>
     </w:p>
     <w:p>
       <w:r>
@@ -44745,11 +44979,11 @@
         <w:lastRenderedPageBreak/>
         <w:t xml:space="preserve"> </w:t>
       </w:r>
-      <w:bookmarkStart w:id="104" w:name="_Toc249788187"/>
+      <w:bookmarkStart w:id="102" w:name="_Toc249788187"/>
       <w:r>
         <w:t>Código Fuente</w:t>
       </w:r>
-      <w:bookmarkEnd w:id="104"/>
+      <w:bookmarkEnd w:id="102"/>
     </w:p>
     <w:p>
       <w:r>
@@ -44802,7 +45036,7 @@
       <w:r>
         <w:t>) (</w:t>
       </w:r>
-      <w:hyperlink r:id="rId153" w:history="1">
+      <w:hyperlink r:id="rId146" w:history="1">
         <w:r>
           <w:rPr>
             <w:rStyle w:val="Hipervnculo"/>
@@ -44840,7 +45074,7 @@
       <w:r>
         <w:t>) (</w:t>
       </w:r>
-      <w:hyperlink r:id="rId154" w:history="1">
+      <w:hyperlink r:id="rId147" w:history="1">
         <w:r>
           <w:rPr>
             <w:rStyle w:val="Hipervnculo"/>
@@ -44856,11 +45090,11 @@
       <w:pPr>
         <w:pStyle w:val="Ttulo3"/>
       </w:pPr>
-      <w:bookmarkStart w:id="105" w:name="_Toc249788188"/>
+      <w:bookmarkStart w:id="103" w:name="_Toc249788188"/>
       <w:r>
         <w:t>Paquete Ejemplo 1:</w:t>
       </w:r>
-      <w:bookmarkEnd w:id="105"/>
+      <w:bookmarkEnd w:id="103"/>
     </w:p>
     <w:p>
       <w:pPr>
@@ -53291,6 +53525,7 @@
   <w:style w:type="character" w:default="1" w:styleId="Fuentedeprrafopredeter">
     <w:name w:val="Default Paragraph Font"/>
     <w:uiPriority w:val="1"/>
+    <w:semiHidden/>
     <w:unhideWhenUsed/>
   </w:style>
   <w:style w:type="table" w:default="1" w:styleId="Tablanormal">
@@ -54739,6 +54974,7 @@
     <w:rsid w:val="005E36C0"/>
     <w:rsid w:val="00630216"/>
     <w:rsid w:val="00641683"/>
+    <w:rsid w:val="006829D5"/>
     <w:rsid w:val="006969AA"/>
     <w:rsid w:val="006C6CF7"/>
     <w:rsid w:val="006F35B5"/>

</xml_diff>

<commit_message>
documentacion: añadir conclusiones, ampliaciones, glosario y referencias bibliograficas
</commit_message>
<xml_diff>
--- a/Documentation/Documentacion TFG.docx
+++ b/Documentation/Documentacion TFG.docx
@@ -43466,6 +43466,9 @@
     </w:p>
     <w:p>
       <w:r>
+        <w:rPr>
+          <w:noProof/>
+        </w:rPr>
         <w:drawing>
           <wp:inline distT="0" distB="0" distL="0" distR="0" wp14:anchorId="7BE42496" wp14:editId="7A5C9596">
             <wp:extent cx="2048161" cy="1733792"/>
@@ -43510,6 +43513,9 @@
     </w:p>
     <w:p>
       <w:r>
+        <w:rPr>
+          <w:noProof/>
+        </w:rPr>
         <w:drawing>
           <wp:inline distT="0" distB="0" distL="0" distR="0" wp14:anchorId="31DC2167" wp14:editId="64FA316D">
             <wp:extent cx="2333951" cy="1333686"/>
@@ -43559,6 +43565,9 @@
     </w:p>
     <w:p>
       <w:r>
+        <w:rPr>
+          <w:noProof/>
+        </w:rPr>
         <w:lastRenderedPageBreak/>
         <w:drawing>
           <wp:inline distT="0" distB="0" distL="0" distR="0" wp14:anchorId="6708B31C" wp14:editId="53CC3660">
@@ -43731,6 +43740,9 @@
         <w:keepNext/>
       </w:pPr>
       <w:r>
+        <w:rPr>
+          <w:noProof/>
+        </w:rPr>
         <w:drawing>
           <wp:inline distT="0" distB="0" distL="0" distR="0" wp14:anchorId="060A4E0E" wp14:editId="54611706">
             <wp:extent cx="4639322" cy="4534533"/>
@@ -43799,6 +43811,9 @@
         <w:keepNext/>
       </w:pPr>
       <w:r>
+        <w:rPr>
+          <w:noProof/>
+        </w:rPr>
         <w:drawing>
           <wp:inline distT="0" distB="0" distL="0" distR="0" wp14:anchorId="1BB22FA8" wp14:editId="03548745">
             <wp:extent cx="5400040" cy="1802130"/>
@@ -43901,19 +43916,12 @@
     </w:p>
     <w:p>
       <w:r>
-        <w:t>Conclusiones del sistema: Qu</w:t>
-      </w:r>
-      <w:r>
-        <w:t>é</w:t>
-      </w:r>
-      <w:r>
-        <w:t xml:space="preserve"> hemos elaborado, si los resultados están dentro de lo esperado, si hemos cumplido las expectativas, </w:t>
-      </w:r>
-      <w:r>
-        <w:t xml:space="preserve">justificación de haber escogido las mejores opciones para cada uno de los aspectos del sistema, </w:t>
-      </w:r>
-      <w:r>
-        <w:t>etc.</w:t>
+        <w:t>Hemos conseguido desarrollar una aplicación lo suficientemente compatible como para llegar a una cantidad de usuarios amplia y poder sustituir a las tarjetas vulnerables. La aplicación funciona con varios dispositivos al mismo tiempo sin errores, por lo tanto, se ha logrado lo que se esperaba: una prueba de concepto que demuestre que es posible una aplicación móvil para utilizar bonos de transporte público.</w:t>
+      </w:r>
+    </w:p>
+    <w:p>
+      <w:r>
+        <w:t>No obstante, la aplicación no está lista para poner en producción, pues aún tiene mucho futuro por delante, mediante las mejoras que se proponen a continuación.</w:t>
       </w:r>
     </w:p>
     <w:p>
@@ -43930,27 +43938,61 @@
     </w:p>
     <w:p>
       <w:r>
-        <w:t>Cualquier labor de ampliación que tengamos contemplada en el sistema debe ser descrita aquí, mencionando en qué consiste, c</w:t>
-      </w:r>
-      <w:r>
-        <w:t>ó</w:t>
-      </w:r>
-      <w:r>
-        <w:t>mo ampliará el sistema, qu</w:t>
-      </w:r>
-      <w:r>
-        <w:t>é</w:t>
-      </w:r>
-      <w:r>
-        <w:t xml:space="preserve"> ventajas nos aporta y porqué no se ha incluido en el sistema diseñado</w:t>
-      </w:r>
-      <w:r>
-        <w:t>, entre otros aspectos</w:t>
-      </w:r>
-      <w:r>
-        <w:t>.</w:t>
-      </w:r>
-    </w:p>
+        <w:t>En este apartado se detallarán las posibles ampliaciones que se tienen en cuenta para el futuro del proyecto:</w:t>
+      </w:r>
+    </w:p>
+    <w:p>
+      <w:pPr>
+        <w:pStyle w:val="Ttulo3"/>
+      </w:pPr>
+      <w:r>
+        <w:t>Desarrollo de la aplicación para iOS</w:t>
+      </w:r>
+    </w:p>
+    <w:p>
+      <w:r>
+        <w:t>Para llegar al máximo número de personas posible, es necesario desarrollar la aplicación para iOS. Esto supone un coste muy amplio pues supone aprender una tecnología totalmente nueva y se sale del alcance del proyecto.</w:t>
+      </w:r>
+    </w:p>
+    <w:p>
+      <w:r>
+        <w:t>Como la aplicación utiliza Bluetooth en lugar de NFC, se podría desarrollar su versión en iOS (para dispositivos iPhone) y funcionaría sin problemas de compatibilidad con los dispositivos Android de los vehículos.</w:t>
+      </w:r>
+    </w:p>
+    <w:p>
+      <w:pPr>
+        <w:pStyle w:val="Ttulo3"/>
+      </w:pPr>
+      <w:r>
+        <w:t>Pagos reales por pasarela de pago</w:t>
+      </w:r>
+    </w:p>
+    <w:p>
+      <w:r>
+        <w:t xml:space="preserve">Una vez teniendo la aplicación funcionando, es buen momento para implementar una pasarela de pago, por ejemplo, PayPal, para permitir comprar los bonos de manera real para dar beneficios a la empresa de transporte que esté utilizando la aplicación. No </w:t>
+      </w:r>
+      <w:r>
+        <w:t>obstante,</w:t>
+      </w:r>
+      <w:r>
+        <w:t xml:space="preserve"> es un proceso que llevaría por delante un largo tiempo de estudio y desarrollo, por lo que se sale del alcance de nuestro proyecto, el cual simplemente es demostrar que es posible el desarrollo de una aplicación que permita la gestión de vehículos y pasajeros utilizando bluetooth.</w:t>
+      </w:r>
+    </w:p>
+    <w:p>
+      <w:pPr>
+        <w:pStyle w:val="Ttulo3"/>
+      </w:pPr>
+      <w:r>
+        <w:lastRenderedPageBreak/>
+        <w:t>Mejora del log de la aplicación</w:t>
+      </w:r>
+    </w:p>
+    <w:p>
+      <w:r>
+        <w:t>Actualmente la aplicación consta de un log en el que se va escribiendo cada vez que el usuario hace una operación. En un futuro estaría bien permitir al usuario enviarnos ese log en caso de que la aplicación diera algún error, para poder detectar posibles errores cuando la aplicación esté desplegada.</w:t>
+      </w:r>
+    </w:p>
+    <w:p/>
     <w:p>
       <w:pPr>
         <w:sectPr>
@@ -43986,13 +44028,6 @@
     </w:p>
     <w:p>
       <w:pPr>
-        <w:rPr>
-          <w:lang w:eastAsia="es-ES"/>
-        </w:rPr>
-      </w:pPr>
-    </w:p>
-    <w:p>
-      <w:pPr>
         <w:jc w:val="left"/>
         <w:rPr>
           <w:lang w:eastAsia="es-ES"/>
@@ -44036,75 +44071,67 @@
     </w:p>
     <w:p>
       <w:r>
-        <w:t>Libros y artículos usados de alguna forma durante el desarrollo del proyecto o su documentación</w:t>
-      </w:r>
-      <w:r>
-        <w:t>.</w:t>
-      </w:r>
-    </w:p>
-    <w:p>
-      <w:pPr>
-        <w:rPr>
-          <w:b/>
-          <w:u w:val="single"/>
-        </w:rPr>
-      </w:pPr>
-      <w:r>
-        <w:rPr>
-          <w:b/>
-          <w:u w:val="single"/>
-        </w:rPr>
-        <w:t>Formato sugerido:</w:t>
-      </w:r>
-    </w:p>
-    <w:p>
-      <w:r>
-        <w:rPr>
-          <w:b/>
-        </w:rPr>
-        <w:t>[&lt;PrimerApellidoAutor&gt;&lt;DosUltimosDigitosDelAño&gt;]</w:t>
-      </w:r>
-      <w:r>
-        <w:t xml:space="preserve"> &lt;Apellidos1, Nombre1; Apellidos2, Nombre2;…&gt;. ”&lt;Título del libro o Articulo&gt;”. &lt;Editorial o lugar de publicación&gt;. &lt;Año (4 cifras)&gt;.</w:t>
-      </w:r>
-    </w:p>
-    <w:p>
-      <w:pPr>
-        <w:rPr>
-          <w:b/>
-          <w:u w:val="single"/>
-        </w:rPr>
-      </w:pPr>
-      <w:r>
-        <w:rPr>
-          <w:b/>
-          <w:u w:val="single"/>
-        </w:rPr>
-        <w:t>Ejemplo:</w:t>
-      </w:r>
-    </w:p>
-    <w:p>
-      <w:r>
-        <w:rPr>
-          <w:b/>
-        </w:rPr>
-        <w:t>[Redondo07]</w:t>
-      </w:r>
-      <w:r>
-        <w:t xml:space="preserve"> Redondo L., J. Manuel; De Tal y Cual, Menganito. ”Ejemplo para la plantilla de </w:t>
-      </w:r>
-      <w:r>
-        <w:t>TFG</w:t>
-      </w:r>
-      <w:r>
-        <w:t>”. Universidad de Oviedo. 2007.</w:t>
-      </w:r>
-    </w:p>
-    <w:p>
-      <w:r>
-        <w:t>Si tenemos el ISBN, debemos también ponerlo al final.</w:t>
-      </w:r>
-    </w:p>
+        <w:t>Se han utilizado los siguientes artículos a la hora de realizar la aplicación:</w:t>
+      </w:r>
+    </w:p>
+    <w:p>
+      <w:pPr>
+        <w:pStyle w:val="Prrafodelista"/>
+        <w:numPr>
+          <w:ilvl w:val="0"/>
+          <w:numId w:val="54"/>
+        </w:numPr>
+      </w:pPr>
+      <w:hyperlink r:id="rId179" w:history="1">
+        <w:r>
+          <w:rPr>
+            <w:rStyle w:val="Hipervnculo"/>
+          </w:rPr>
+          <w:t>Cambiar nombre del bluetooth</w:t>
+        </w:r>
+      </w:hyperlink>
+      <w:r>
+        <w:t xml:space="preserve">: Este artículo de </w:t>
+      </w:r>
+      <w:hyperlink r:id="rId180" w:history="1">
+        <w:r>
+          <w:rPr>
+            <w:rStyle w:val="Hipervnculo"/>
+          </w:rPr>
+          <w:t>stackoverflow</w:t>
+        </w:r>
+      </w:hyperlink>
+      <w:r>
+        <w:t xml:space="preserve"> muestra cómo cambiar el nombre del bluetooth del dispositivo mediante código desde la aplicación.</w:t>
+      </w:r>
+    </w:p>
+    <w:p>
+      <w:pPr>
+        <w:pStyle w:val="Prrafodelista"/>
+        <w:numPr>
+          <w:ilvl w:val="0"/>
+          <w:numId w:val="54"/>
+        </w:numPr>
+      </w:pPr>
+      <w:hyperlink r:id="rId181" w:history="1">
+        <w:r>
+          <w:rPr>
+            <w:rStyle w:val="Hipervnculo"/>
+          </w:rPr>
+          <w:t>Documentación Firestore Google</w:t>
+        </w:r>
+      </w:hyperlink>
+      <w:r>
+        <w:t xml:space="preserve">: </w:t>
+      </w:r>
+      <w:r>
+        <w:t xml:space="preserve"> </w:t>
+      </w:r>
+      <w:r>
+        <w:t>Mediante esa documentación se ha podido desarrollar el módulo de autenticación del proyecto, así como la base de datos que almacena la información de los usuarios.</w:t>
+      </w:r>
+    </w:p>
+    <w:p/>
     <w:p>
       <w:pPr>
         <w:jc w:val="left"/>
@@ -44133,139 +44160,62 @@
     </w:p>
     <w:p>
       <w:r>
-        <w:t>Páginas Web consultadas para cualquier aspecto relacionado con el desarrollo del sistema o su documentación.</w:t>
-      </w:r>
-    </w:p>
-    <w:p>
-      <w:pPr>
-        <w:rPr>
-          <w:b/>
-          <w:u w:val="single"/>
-        </w:rPr>
-      </w:pPr>
-      <w:r>
-        <w:rPr>
-          <w:b/>
-          <w:u w:val="single"/>
-        </w:rPr>
-        <w:t>Formato sugerido:</w:t>
-      </w:r>
-    </w:p>
-    <w:p>
-      <w:r>
-        <w:rPr>
-          <w:b/>
-        </w:rPr>
-        <w:t>[&lt;PrimerApellidoAutor&gt;&lt;DosUltimosDigitosDelAño&gt;]</w:t>
-      </w:r>
-      <w:r>
-        <w:t xml:space="preserve"> &lt;Apellidos1, Nombre1; Apellidos2, Nombre2;…&gt;. </w:t>
-      </w:r>
-      <w:r>
-        <w:t>“</w:t>
-      </w:r>
-      <w:r>
-        <w:t>&lt;Título de la página Web&gt;</w:t>
-      </w:r>
-      <w:r>
-        <w:t>”</w:t>
-      </w:r>
-      <w:r>
-        <w:t>. &lt;URL&gt;. &lt;Año en el que se consultó (4 cifras)&gt;.</w:t>
-      </w:r>
-    </w:p>
-    <w:p>
-      <w:pPr>
-        <w:rPr>
-          <w:b/>
-          <w:u w:val="single"/>
-        </w:rPr>
-      </w:pPr>
-      <w:r>
-        <w:rPr>
-          <w:b/>
-          <w:u w:val="single"/>
-        </w:rPr>
-        <w:t>Ejemplo:</w:t>
-      </w:r>
-    </w:p>
-    <w:p>
-      <w:r>
-        <w:rPr>
-          <w:b/>
-        </w:rPr>
-        <w:t>[Redondo07]</w:t>
-      </w:r>
-      <w:r>
-        <w:t xml:space="preserve"> Redondo L., J. Manuel</w:t>
-      </w:r>
-      <w:r>
-        <w:fldChar w:fldCharType="begin"/>
-      </w:r>
-      <w:r>
-        <w:instrText xml:space="preserve"> XE "</w:instrText>
-      </w:r>
-      <w:r>
-        <w:instrText>Redondo L., J. Manuel</w:instrText>
-      </w:r>
-      <w:r>
-        <w:instrText xml:space="preserve">" </w:instrText>
-      </w:r>
-      <w:r>
-        <w:fldChar w:fldCharType="end"/>
-      </w:r>
-      <w:r>
-        <w:t>; De Tal y Cual, Menganito</w:t>
-      </w:r>
-      <w:r>
-        <w:t>. “Título de la página Web de ejemplo”</w:t>
-      </w:r>
-      <w:r>
-        <w:t>.</w:t>
-      </w:r>
-      <w:r>
-        <w:t xml:space="preserve"> </w:t>
-      </w:r>
-      <w:r>
-        <w:rPr>
-          <w:rStyle w:val="Hipervnculo"/>
-        </w:rPr>
-        <w:t>www.unaurlcualquiera.com</w:t>
-      </w:r>
-      <w:r>
-        <w:t>. 2007.</w:t>
-      </w:r>
-    </w:p>
-    <w:p>
-      <w:r>
-        <w:t>Si tenemos más datos que permitan localizar la información dentro de la página, podemos ponerla donde consideremos oportuno.</w:t>
-      </w:r>
-    </w:p>
-    <w:p>
-      <w:r>
-        <w:t>Esta referencia es real (se usa dentro del documento) y debe dejarse aquí siempre que usemos el cuestionario que la menciona en la sección de usabilidad.</w:t>
-      </w:r>
-    </w:p>
-    <w:p>
-      <w:r>
-        <w:rPr>
-          <w:b/>
-        </w:rPr>
-        <w:t>[Hassan08]</w:t>
-      </w:r>
-      <w:r>
-        <w:t xml:space="preserve"> Hassan Montero, Y. “Guía de Evaluación Heurística de Sitios Web”. </w:t>
-      </w:r>
-      <w:hyperlink r:id="rId179" w:history="1">
+        <w:t>Las p</w:t>
+      </w:r>
+      <w:r>
+        <w:t xml:space="preserve">áginas Web consultadas para </w:t>
+      </w:r>
+      <w:r>
+        <w:t>el</w:t>
+      </w:r>
+      <w:r>
+        <w:t xml:space="preserve"> desarrollo del sistema </w:t>
+      </w:r>
+      <w:r>
+        <w:t>son las siguientes:</w:t>
+      </w:r>
+    </w:p>
+    <w:p>
+      <w:pPr>
+        <w:pStyle w:val="Prrafodelista"/>
+        <w:numPr>
+          <w:ilvl w:val="0"/>
+          <w:numId w:val="54"/>
+        </w:numPr>
+      </w:pPr>
+      <w:hyperlink r:id="rId182" w:history="1">
         <w:r>
           <w:rPr>
             <w:rStyle w:val="Hipervnculo"/>
           </w:rPr>
-          <w:t>http://www.nosolousabilidad.com/articulos/heuristica.htm</w:t>
+          <w:t>Java Code Conventions</w:t>
         </w:r>
       </w:hyperlink>
       <w:r>
-        <w:t xml:space="preserve"> </w:t>
+        <w:t>: son normas q</w:t>
+      </w:r>
+      <w:r>
+        <w:t>ue ayudan a un mejor mantenimiento del código hecho en Java.</w:t>
+      </w:r>
+    </w:p>
+    <w:p>
+      <w:pPr>
+        <w:pStyle w:val="Prrafodelista"/>
+        <w:numPr>
+          <w:ilvl w:val="0"/>
+          <w:numId w:val="54"/>
+        </w:numPr>
+      </w:pPr>
+      <w:hyperlink r:id="rId183" w:history="1">
+        <w:r>
+          <w:rPr>
+            <w:rStyle w:val="Hipervnculo"/>
+          </w:rPr>
+          <w:t>Singleton Design Pattern</w:t>
+        </w:r>
+      </w:hyperlink>
+      <w:r>
+        <w:t>: es un patrón hecho en el proyecto para poder acceder a información desde cualquier parte del mismo.</w:t>
       </w:r>
     </w:p>
     <w:p/>
@@ -44308,7 +44258,16 @@
     </w:p>
     <w:p>
       <w:r>
-        <w:t>Por orden alfabético, todos los términos que se consideren importantes en la</w:t>
+        <w:t xml:space="preserve">A continuación, se muestran </w:t>
+      </w:r>
+      <w:r>
+        <w:t>todos los términos que se consider</w:t>
+      </w:r>
+      <w:r>
+        <w:t>a</w:t>
+      </w:r>
+      <w:r>
+        <w:t>n importantes en la</w:t>
       </w:r>
       <w:r>
         <w:t xml:space="preserve"> </w:t>
@@ -44317,7 +44276,7 @@
         <w:t>aplicación con una descripción breve de su signif</w:t>
       </w:r>
       <w:r>
-        <w:t>icado dentro de la aplicación.</w:t>
+        <w:t>icado.</w:t>
       </w:r>
     </w:p>
     <w:p>
@@ -44332,16 +44291,16 @@
         <w:rPr>
           <w:b/>
         </w:rPr>
-        <w:t>Término1</w:t>
+        <w:t>Log</w:t>
       </w:r>
       <w:r>
         <w:t>:</w:t>
       </w:r>
       <w:r>
-        <w:t xml:space="preserve"> Descripción del significado</w:t>
-      </w:r>
-      <w:r>
-        <w:t>.</w:t>
+        <w:t xml:space="preserve"> </w:t>
+      </w:r>
+      <w:r>
+        <w:t>Es un archivo donde se deja constancia cada vez que el usuario realiza una operación. El objetivo es saber qué se hizo y cómo se hizo para poder averiguar más fácilmente la causa de posibles errores.</w:t>
       </w:r>
     </w:p>
     <w:p>
@@ -44356,16 +44315,19 @@
         <w:rPr>
           <w:b/>
         </w:rPr>
-        <w:t>Término2</w:t>
+        <w:t>NFC</w:t>
       </w:r>
       <w:r>
         <w:t>:</w:t>
       </w:r>
       <w:r>
-        <w:t xml:space="preserve"> Descripción del significado</w:t>
-      </w:r>
-      <w:r>
-        <w:t>.</w:t>
+        <w:t xml:space="preserve"> </w:t>
+      </w:r>
+      <w:r>
+        <w:t>Del inglés Near Field Communication, es un e</w:t>
+      </w:r>
+      <w:r>
+        <w:t>stándar que permite el intercambio de información entre dispositivos en una distancia corta (menor a 5 cm).</w:t>
       </w:r>
     </w:p>
     <w:p>
@@ -46378,7 +46340,7 @@
       <w:r>
         <w:t>) (</w:t>
       </w:r>
-      <w:hyperlink r:id="rId180" w:history="1">
+      <w:hyperlink r:id="rId184" w:history="1">
         <w:r>
           <w:rPr>
             <w:rStyle w:val="Hipervnculo"/>
@@ -46416,7 +46378,7 @@
       <w:r>
         <w:t>) (</w:t>
       </w:r>
-      <w:hyperlink r:id="rId181" w:history="1">
+      <w:hyperlink r:id="rId185" w:history="1">
         <w:r>
           <w:rPr>
             <w:rStyle w:val="Hipervnculo"/>
@@ -47884,7 +47846,7 @@
         <w:i/>
         <w:noProof/>
       </w:rPr>
-      <w:t>Manuales del Sistema</w:t>
+      <w:t>Apéndices</w:t>
     </w:r>
     <w:r>
       <w:rPr>
@@ -56474,6 +56436,7 @@
     <w:rsidRoot w:val="00C15F22"/>
     <w:rsid w:val="00020AF1"/>
     <w:rsid w:val="00030ED1"/>
+    <w:rsid w:val="0005153C"/>
     <w:rsid w:val="000A4FC5"/>
     <w:rsid w:val="000E371A"/>
     <w:rsid w:val="0010115D"/>
@@ -56485,6 +56448,7 @@
     <w:rsid w:val="002649CE"/>
     <w:rsid w:val="002829DA"/>
     <w:rsid w:val="002B6689"/>
+    <w:rsid w:val="002E002D"/>
     <w:rsid w:val="00341462"/>
     <w:rsid w:val="003B0426"/>
     <w:rsid w:val="003B4480"/>
@@ -56501,8 +56465,10 @@
     <w:rsid w:val="006829D5"/>
     <w:rsid w:val="006969AA"/>
     <w:rsid w:val="006C6CF7"/>
+    <w:rsid w:val="006D6B9A"/>
     <w:rsid w:val="006F35B5"/>
     <w:rsid w:val="00734DED"/>
+    <w:rsid w:val="007719B5"/>
     <w:rsid w:val="007A0A49"/>
     <w:rsid w:val="007C24E2"/>
     <w:rsid w:val="007C5952"/>

</xml_diff>

<commit_message>
documentacion añadir pruebas automatizadas al apartado de ampliaciones
</commit_message>
<xml_diff>
--- a/Documentation/Documentacion TFG.docx
+++ b/Documentation/Documentacion TFG.docx
@@ -676,8 +676,21 @@
           <w:numId w:val="54"/>
         </w:numPr>
       </w:pPr>
-      <w:r>
-        <w:t>Andrei Costin (</w:t>
+      <w:proofErr w:type="spellStart"/>
+      <w:r>
+        <w:t>Andrei</w:t>
+      </w:r>
+      <w:proofErr w:type="spellEnd"/>
+      <w:r>
+        <w:t xml:space="preserve"> </w:t>
+      </w:r>
+      <w:proofErr w:type="spellStart"/>
+      <w:r>
+        <w:t>Costin</w:t>
+      </w:r>
+      <w:proofErr w:type="spellEnd"/>
+      <w:r>
+        <w:t xml:space="preserve"> (</w:t>
       </w:r>
       <w:hyperlink r:id="rId12" w:history="1">
         <w:r>
@@ -709,12 +722,14 @@
         <w:t xml:space="preserve">o con el repositorio de GitHub </w:t>
       </w:r>
       <w:hyperlink r:id="rId13" w:history="1">
+        <w:proofErr w:type="spellStart"/>
         <w:r>
           <w:rPr>
             <w:rStyle w:val="Hipervnculo"/>
           </w:rPr>
           <w:t>nfc-tools</w:t>
         </w:r>
+        <w:proofErr w:type="spellEnd"/>
       </w:hyperlink>
       <w:r>
         <w:t xml:space="preserve">, en especial las que han colaborado en la librería </w:t>
@@ -842,14 +857,27 @@
       <w:r>
         <w:t xml:space="preserve">Figura </w:t>
       </w:r>
-      <w:fldSimple w:instr=" SEQ Figura \* ARABIC ">
-        <w:r>
-          <w:rPr>
-            <w:noProof/>
-          </w:rPr>
-          <w:t>1</w:t>
-        </w:r>
-      </w:fldSimple>
+      <w:r>
+        <w:fldChar w:fldCharType="begin"/>
+      </w:r>
+      <w:r>
+        <w:instrText xml:space="preserve"> SEQ Figura \* ARABIC </w:instrText>
+      </w:r>
+      <w:r>
+        <w:fldChar w:fldCharType="separate"/>
+      </w:r>
+      <w:r>
+        <w:rPr>
+          <w:noProof/>
+        </w:rPr>
+        <w:t>1</w:t>
+      </w:r>
+      <w:r>
+        <w:rPr>
+          <w:noProof/>
+        </w:rPr>
+        <w:fldChar w:fldCharType="end"/>
+      </w:r>
       <w:r>
         <w:t xml:space="preserve"> Esquema básico del funcionamiento de la aplicación</w:t>
       </w:r>
@@ -983,6 +1011,7 @@
           <w:i/>
         </w:rPr>
       </w:pPr>
+      <w:proofErr w:type="spellStart"/>
       <w:r>
         <w:rPr>
           <w:i/>
@@ -990,6 +1019,7 @@
         <w:lastRenderedPageBreak/>
         <w:t>Abstract</w:t>
       </w:r>
+      <w:proofErr w:type="spellEnd"/>
     </w:p>
     <w:p>
       <w:r>
@@ -1018,6 +1048,7 @@
           <w:i/>
         </w:rPr>
       </w:pPr>
+      <w:proofErr w:type="spellStart"/>
       <w:r>
         <w:rPr>
           <w:i/>
@@ -1025,6 +1056,7 @@
         <w:lastRenderedPageBreak/>
         <w:t>Keywords</w:t>
       </w:r>
+      <w:proofErr w:type="spellEnd"/>
     </w:p>
     <w:p>
       <w:r>
@@ -11046,7 +11078,15 @@
     </w:p>
     <w:p>
       <w:r>
-        <w:t>Utilizando las aplicaciones que ya hay para ver las diferentes líneas (como Google Maps) y la aplicación de este Trabajo de Fin de grado, es posible prescindir totalmente del uso de tecnologías vulnerables como las tarjetas Mifare Classic.</w:t>
+        <w:t xml:space="preserve">Utilizando las aplicaciones que ya hay para ver las diferentes líneas (como Google </w:t>
+      </w:r>
+      <w:proofErr w:type="spellStart"/>
+      <w:r>
+        <w:t>Maps</w:t>
+      </w:r>
+      <w:proofErr w:type="spellEnd"/>
+      <w:r>
+        <w:t>) y la aplicación de este Trabajo de Fin de grado, es posible prescindir totalmente del uso de tecnologías vulnerables como las tarjetas Mifare Classic.</w:t>
       </w:r>
     </w:p>
     <w:p>
@@ -11137,11 +11177,40 @@
       <w:r>
         <w:t xml:space="preserve">En los dispositivos Android, </w:t>
       </w:r>
-      <w:r>
-        <w:t>android beam se reemplaza en 2018 por nearby share</w:t>
-      </w:r>
-      <w:r>
-        <w:t>, haciendo que el desarrollo de la aplicación sea, no solo más costoso debido a que la tecnología nearby share es nueva y data de poca información y documentación en internet, sino que aparte, todos los dispositivos anteriores a 2018 serían incompatible, dejando a una mayor parte de los pasajeros sin posibilidad de instalar la aplicación.</w:t>
+      <w:proofErr w:type="spellStart"/>
+      <w:r>
+        <w:t>android</w:t>
+      </w:r>
+      <w:proofErr w:type="spellEnd"/>
+      <w:r>
+        <w:t xml:space="preserve"> </w:t>
+      </w:r>
+      <w:proofErr w:type="spellStart"/>
+      <w:r>
+        <w:t>beam</w:t>
+      </w:r>
+      <w:proofErr w:type="spellEnd"/>
+      <w:r>
+        <w:t xml:space="preserve"> se reemplaza en 2018 por </w:t>
+      </w:r>
+      <w:proofErr w:type="spellStart"/>
+      <w:r>
+        <w:t>nearby</w:t>
+      </w:r>
+      <w:proofErr w:type="spellEnd"/>
+      <w:r>
+        <w:t xml:space="preserve"> share</w:t>
+      </w:r>
+      <w:r>
+        <w:t xml:space="preserve">, haciendo que el desarrollo de la aplicación sea, no solo más costoso debido a que la tecnología </w:t>
+      </w:r>
+      <w:proofErr w:type="spellStart"/>
+      <w:r>
+        <w:t>nearby</w:t>
+      </w:r>
+      <w:proofErr w:type="spellEnd"/>
+      <w:r>
+        <w:t xml:space="preserve"> share es nueva y data de poca información y documentación en internet, sino que aparte, todos los dispositivos anteriores a 2018 serían incompatible, dejando a una mayor parte de los pasajeros sin posibilidad de instalar la aplicación.</w:t>
       </w:r>
     </w:p>
     <w:p>
@@ -11150,7 +11219,15 @@
         <w:ind w:left="2484"/>
       </w:pPr>
       <w:r>
-        <w:t>Se podría desarrollar una aplicación que funcione en los dos estándares (tanto en Android beam como en Nearby Share), pero el coste de producción de la misma estaría fuera del alcance del presupuesto del proyecto.</w:t>
+        <w:t xml:space="preserve">Se podría desarrollar una aplicación que funcione en los dos estándares (tanto en Android </w:t>
+      </w:r>
+      <w:proofErr w:type="spellStart"/>
+      <w:r>
+        <w:t>beam</w:t>
+      </w:r>
+      <w:proofErr w:type="spellEnd"/>
+      <w:r>
+        <w:t xml:space="preserve"> como en Nearby Share), pero el coste de producción de la misma estaría fuera del alcance del presupuesto del proyecto.</w:t>
       </w:r>
     </w:p>
     <w:p>
@@ -11278,16 +11355,37 @@
       <w:r>
         <w:t xml:space="preserve">Figura </w:t>
       </w:r>
-      <w:fldSimple w:instr=" SEQ Figura \* ARABIC ">
-        <w:r>
-          <w:rPr>
-            <w:noProof/>
-          </w:rPr>
-          <w:t>2</w:t>
-        </w:r>
-      </w:fldSimple>
-      <w:r>
-        <w:t xml:space="preserve"> minSdkVersion del proyecto</w:t>
+      <w:r>
+        <w:fldChar w:fldCharType="begin"/>
+      </w:r>
+      <w:r>
+        <w:instrText xml:space="preserve"> SEQ Figura \* ARABIC </w:instrText>
+      </w:r>
+      <w:r>
+        <w:fldChar w:fldCharType="separate"/>
+      </w:r>
+      <w:r>
+        <w:rPr>
+          <w:noProof/>
+        </w:rPr>
+        <w:t>2</w:t>
+      </w:r>
+      <w:r>
+        <w:rPr>
+          <w:noProof/>
+        </w:rPr>
+        <w:fldChar w:fldCharType="end"/>
+      </w:r>
+      <w:r>
+        <w:t xml:space="preserve"> </w:t>
+      </w:r>
+      <w:proofErr w:type="spellStart"/>
+      <w:r>
+        <w:t>minSdkVersion</w:t>
+      </w:r>
+      <w:proofErr w:type="spellEnd"/>
+      <w:r>
+        <w:t xml:space="preserve"> del proyecto</w:t>
       </w:r>
     </w:p>
     <w:p>
@@ -11368,14 +11466,27 @@
       <w:r>
         <w:t xml:space="preserve">Figura </w:t>
       </w:r>
-      <w:fldSimple w:instr=" SEQ Figura \* ARABIC ">
-        <w:r>
-          <w:rPr>
-            <w:noProof/>
-          </w:rPr>
-          <w:t>3</w:t>
-        </w:r>
-      </w:fldSimple>
+      <w:r>
+        <w:fldChar w:fldCharType="begin"/>
+      </w:r>
+      <w:r>
+        <w:instrText xml:space="preserve"> SEQ Figura \* ARABIC </w:instrText>
+      </w:r>
+      <w:r>
+        <w:fldChar w:fldCharType="separate"/>
+      </w:r>
+      <w:r>
+        <w:rPr>
+          <w:noProof/>
+        </w:rPr>
+        <w:t>3</w:t>
+      </w:r>
+      <w:r>
+        <w:rPr>
+          <w:noProof/>
+        </w:rPr>
+        <w:fldChar w:fldCharType="end"/>
+      </w:r>
       <w:r>
         <w:t xml:space="preserve"> índice de compatibilidad de las diferentes versiones d</w:t>
       </w:r>
@@ -11700,7 +11811,15 @@
         <w:jc w:val="left"/>
       </w:pPr>
       <w:r>
-        <w:t>Para una mejor organización  de la documentación se han adjuntado tanto el presupuesto como su explicación en anexos a parte. En la carpeta Archivos adjuntos se encuentran:</w:t>
+        <w:t xml:space="preserve">Para una mejor organización  de la documentación se han adjuntado tanto el presupuesto como su explicación en anexos </w:t>
+      </w:r>
+      <w:proofErr w:type="spellStart"/>
+      <w:r>
+        <w:t>a parte</w:t>
+      </w:r>
+      <w:proofErr w:type="spellEnd"/>
+      <w:r>
+        <w:t>. En la carpeta Archivos adjuntos se encuentran:</w:t>
       </w:r>
     </w:p>
     <w:p>
@@ -11713,7 +11832,15 @@
         <w:jc w:val="left"/>
       </w:pPr>
       <w:r>
-        <w:t>Planificación explicación.pptx: Un archivo Power Point en el que se explica todo el proceso seguido a la hora de planificar el proyecto.</w:t>
+        <w:t xml:space="preserve">Planificación explicación.pptx: Un archivo </w:t>
+      </w:r>
+      <w:proofErr w:type="spellStart"/>
+      <w:r>
+        <w:t>Power</w:t>
+      </w:r>
+      <w:proofErr w:type="spellEnd"/>
+      <w:r>
+        <w:t xml:space="preserve"> Point en el que se explica todo el proceso seguido a la hora de planificar el proyecto.</w:t>
       </w:r>
     </w:p>
     <w:p>
@@ -11725,8 +11852,13 @@
         </w:numPr>
         <w:jc w:val="left"/>
       </w:pPr>
-      <w:r>
-        <w:t>Planificación.mpp: Archivo Microsoft Project en el que se encuentra la planificación del proyecto, junto con su diagrama de Gantt:</w:t>
+      <w:proofErr w:type="spellStart"/>
+      <w:r>
+        <w:t>Planificación.mpp</w:t>
+      </w:r>
+      <w:proofErr w:type="spellEnd"/>
+      <w:r>
+        <w:t>: Archivo Microsoft Project en el que se encuentra la planificación del proyecto, junto con su diagrama de Gantt:</w:t>
       </w:r>
     </w:p>
     <w:p>
@@ -11791,29 +11923,32 @@
       <w:r>
         <w:t xml:space="preserve">Figura </w:t>
       </w:r>
-      <w:r>
-        <w:fldChar w:fldCharType="begin"/>
-      </w:r>
-      <w:r>
-        <w:instrText xml:space="preserve"> SEQ Figura \* ARABIC </w:instrText>
-      </w:r>
-      <w:r>
-        <w:fldChar w:fldCharType="separate"/>
-      </w:r>
-      <w:r>
-        <w:rPr>
-          <w:noProof/>
-        </w:rPr>
-        <w:t>4</w:t>
-      </w:r>
-      <w:r>
-        <w:rPr>
-          <w:noProof/>
-        </w:rPr>
-        <w:fldChar w:fldCharType="end"/>
-      </w:r>
-      <w:r>
-        <w:t xml:space="preserve"> Captura de pantalla de el archivo Planificación.mpp abierto con Microsoft Project</w:t>
+      <w:fldSimple w:instr=" SEQ Figura \* ARABIC ">
+        <w:r>
+          <w:rPr>
+            <w:noProof/>
+          </w:rPr>
+          <w:t>4</w:t>
+        </w:r>
+      </w:fldSimple>
+      <w:r>
+        <w:t xml:space="preserve"> Captura de pantalla </w:t>
+      </w:r>
+      <w:proofErr w:type="spellStart"/>
+      <w:r>
+        <w:t>de el</w:t>
+      </w:r>
+      <w:proofErr w:type="spellEnd"/>
+      <w:r>
+        <w:t xml:space="preserve"> archivo </w:t>
+      </w:r>
+      <w:proofErr w:type="spellStart"/>
+      <w:r>
+        <w:t>Planificación.mpp</w:t>
+      </w:r>
+      <w:proofErr w:type="spellEnd"/>
+      <w:r>
+        <w:t xml:space="preserve"> abierto con Microsoft Project</w:t>
       </w:r>
     </w:p>
     <w:p>
@@ -12869,12 +13004,14 @@
       <w:r>
         <w:t xml:space="preserve">Android 6 </w:t>
       </w:r>
+      <w:proofErr w:type="spellStart"/>
       <w:r>
         <w:t>M</w:t>
       </w:r>
       <w:r>
         <w:t>arshmallow</w:t>
       </w:r>
+      <w:proofErr w:type="spellEnd"/>
       <w:r>
         <w:t xml:space="preserve"> o superior.</w:t>
       </w:r>
@@ -13143,14 +13280,27 @@
       <w:r>
         <w:t xml:space="preserve">Figura </w:t>
       </w:r>
-      <w:fldSimple w:instr=" SEQ Figura \* ARABIC ">
-        <w:r>
-          <w:rPr>
-            <w:noProof/>
-          </w:rPr>
-          <w:t>5</w:t>
-        </w:r>
-      </w:fldSimple>
+      <w:r>
+        <w:fldChar w:fldCharType="begin"/>
+      </w:r>
+      <w:r>
+        <w:instrText xml:space="preserve"> SEQ Figura \* ARABIC </w:instrText>
+      </w:r>
+      <w:r>
+        <w:fldChar w:fldCharType="separate"/>
+      </w:r>
+      <w:r>
+        <w:rPr>
+          <w:noProof/>
+        </w:rPr>
+        <w:t>5</w:t>
+      </w:r>
+      <w:r>
+        <w:rPr>
+          <w:noProof/>
+        </w:rPr>
+        <w:fldChar w:fldCharType="end"/>
+      </w:r>
       <w:r>
         <w:t xml:space="preserve"> Diagrama de casos de uso del sistema</w:t>
       </w:r>
@@ -14326,11 +14476,33 @@
       <w:r>
         <w:t>en lugar de “</w:t>
       </w:r>
+      <w:proofErr w:type="spellStart"/>
       <w:r>
         <w:rPr>
           <w:rFonts w:ascii="Courier New" w:hAnsi="Courier New" w:cs="Courier New"/>
         </w:rPr>
-        <w:t>insertarUsuario(Usuario:u)</w:t>
+        <w:t>insertarUsuario</w:t>
+      </w:r>
+      <w:proofErr w:type="spellEnd"/>
+      <w:r>
+        <w:rPr>
+          <w:rFonts w:ascii="Courier New" w:hAnsi="Courier New" w:cs="Courier New"/>
+        </w:rPr>
+        <w:t>(</w:t>
+      </w:r>
+      <w:proofErr w:type="spellStart"/>
+      <w:r>
+        <w:rPr>
+          <w:rFonts w:ascii="Courier New" w:hAnsi="Courier New" w:cs="Courier New"/>
+        </w:rPr>
+        <w:t>Usuario:u</w:t>
+      </w:r>
+      <w:proofErr w:type="spellEnd"/>
+      <w:r>
+        <w:rPr>
+          <w:rFonts w:ascii="Courier New" w:hAnsi="Courier New" w:cs="Courier New"/>
+        </w:rPr>
+        <w:t>)</w:t>
       </w:r>
       <w:r>
         <w:t>” es mejor poner simplemente “</w:t>
@@ -14672,12 +14844,14 @@
             </w:tcBorders>
           </w:tcPr>
           <w:p>
+            <w:proofErr w:type="spellStart"/>
             <w:r>
               <w:rPr>
                 <w:b/>
               </w:rPr>
               <w:t>NombreAtributo</w:t>
             </w:r>
+            <w:proofErr w:type="spellEnd"/>
             <w:r>
               <w:t xml:space="preserve">: Descripción de </w:t>
             </w:r>
@@ -14722,12 +14896,14 @@
             <w:gridSpan w:val="2"/>
           </w:tcPr>
           <w:p>
+            <w:proofErr w:type="spellStart"/>
             <w:r>
               <w:rPr>
                 <w:b/>
               </w:rPr>
               <w:t>NombreMétodo</w:t>
             </w:r>
+            <w:proofErr w:type="spellEnd"/>
             <w:r>
               <w:t>: Descripción de lo que hace</w:t>
             </w:r>
@@ -14887,12 +15063,14 @@
             </w:tcBorders>
           </w:tcPr>
           <w:p>
+            <w:proofErr w:type="spellStart"/>
             <w:r>
               <w:rPr>
                 <w:b/>
               </w:rPr>
               <w:t>NombreAtributo</w:t>
             </w:r>
+            <w:proofErr w:type="spellEnd"/>
             <w:r>
               <w:t>: Descripción de su propósito</w:t>
             </w:r>
@@ -14931,12 +15109,14 @@
             <w:gridSpan w:val="2"/>
           </w:tcPr>
           <w:p>
+            <w:proofErr w:type="spellStart"/>
             <w:r>
               <w:rPr>
                 <w:b/>
               </w:rPr>
               <w:t>NombreMétodo</w:t>
             </w:r>
+            <w:proofErr w:type="spellEnd"/>
             <w:r>
               <w:t>: Descripción de lo que hace</w:t>
             </w:r>
@@ -15099,7 +15279,15 @@
         </w:rPr>
       </w:pPr>
       <w:r>
-        <w:t>El sistema muestra la pantalla de logon.</w:t>
+        <w:t xml:space="preserve">El sistema muestra la pantalla de </w:t>
+      </w:r>
+      <w:proofErr w:type="spellStart"/>
+      <w:r>
+        <w:t>logon</w:t>
+      </w:r>
+      <w:proofErr w:type="spellEnd"/>
+      <w:r>
+        <w:t>.</w:t>
       </w:r>
     </w:p>
     <w:p>
@@ -15264,13 +15452,29 @@
         <w:t>e se vuelvan complejos y generen</w:t>
       </w:r>
       <w:r>
-        <w:t xml:space="preserve"> un gran nº de escenarios secundarios (</w:t>
+        <w:t xml:space="preserve"> un gran </w:t>
+      </w:r>
+      <w:proofErr w:type="spellStart"/>
+      <w:r>
+        <w:t>nº</w:t>
+      </w:r>
+      <w:proofErr w:type="spellEnd"/>
+      <w:r>
+        <w:t xml:space="preserve"> de escenarios secundarios (</w:t>
       </w:r>
       <w:r>
         <w:t xml:space="preserve">pueden tener un </w:t>
       </w:r>
       <w:r>
-        <w:t>gran nº de pasos y cada uno de ellos genera varios escenarios secundarios). Por ello, se usan diagramas de actividad o robustez para poder representar mejor esa complejidad.</w:t>
+        <w:t xml:space="preserve">gran </w:t>
+      </w:r>
+      <w:proofErr w:type="spellStart"/>
+      <w:r>
+        <w:t>nº</w:t>
+      </w:r>
+      <w:proofErr w:type="spellEnd"/>
+      <w:r>
+        <w:t xml:space="preserve"> de pasos y cada uno de ellos genera varios escenarios secundarios). Por ello, se usan diagramas de actividad o robustez para poder representar mejor esa complejidad.</w:t>
       </w:r>
     </w:p>
     <w:p>
@@ -15345,7 +15549,15 @@
         <w:t>"</w:t>
       </w:r>
       <w:r>
-        <w:t xml:space="preserve"> (volver a pedir los datos de login)</w:t>
+        <w:t xml:space="preserve"> (volver a pedir los datos de </w:t>
+      </w:r>
+      <w:proofErr w:type="spellStart"/>
+      <w:r>
+        <w:t>login</w:t>
+      </w:r>
+      <w:proofErr w:type="spellEnd"/>
+      <w:r>
+        <w:t>)</w:t>
       </w:r>
       <w:r>
         <w:t>.</w:t>
@@ -15491,6 +15703,7 @@
             <w:pPr>
               <w:jc w:val="left"/>
             </w:pPr>
+            <w:proofErr w:type="spellStart"/>
             <w:r>
               <w:rPr>
                 <w:b/>
@@ -15498,6 +15711,7 @@
               </w:rPr>
               <w:t>Poscondiciones</w:t>
             </w:r>
+            <w:proofErr w:type="spellEnd"/>
           </w:p>
         </w:tc>
         <w:tc>
@@ -15959,6 +16173,7 @@
             <w:pPr>
               <w:jc w:val="left"/>
             </w:pPr>
+            <w:proofErr w:type="spellStart"/>
             <w:r>
               <w:rPr>
                 <w:b/>
@@ -15966,6 +16181,7 @@
               </w:rPr>
               <w:t>Poscondiciones</w:t>
             </w:r>
+            <w:proofErr w:type="spellEnd"/>
           </w:p>
         </w:tc>
         <w:tc>
@@ -16561,6 +16777,7 @@
             <w:pPr>
               <w:jc w:val="left"/>
             </w:pPr>
+            <w:proofErr w:type="spellStart"/>
             <w:r>
               <w:rPr>
                 <w:b/>
@@ -16568,6 +16785,7 @@
               </w:rPr>
               <w:t>Poscondiciones</w:t>
             </w:r>
+            <w:proofErr w:type="spellEnd"/>
           </w:p>
         </w:tc>
         <w:tc>
@@ -16619,7 +16837,15 @@
               <w:t xml:space="preserve"> de la aplicación</w:t>
             </w:r>
             <w:r>
-              <w:t xml:space="preserve"> finalizado por un usuario con el rol asociado a la información de logon introducida</w:t>
+              <w:t xml:space="preserve"> finalizado por un usuario con el rol asociado a la información de </w:t>
+            </w:r>
+            <w:proofErr w:type="spellStart"/>
+            <w:r>
+              <w:t>logon</w:t>
+            </w:r>
+            <w:proofErr w:type="spellEnd"/>
+            <w:r>
+              <w:t xml:space="preserve"> introducida</w:t>
             </w:r>
           </w:p>
         </w:tc>
@@ -16660,7 +16886,15 @@
               </w:rPr>
             </w:pPr>
             <w:r>
-              <w:t>El sistema muestra la pantalla de logon.</w:t>
+              <w:t xml:space="preserve">El sistema muestra la pantalla de </w:t>
+            </w:r>
+            <w:proofErr w:type="spellStart"/>
+            <w:r>
+              <w:t>logon</w:t>
+            </w:r>
+            <w:proofErr w:type="spellEnd"/>
+            <w:r>
+              <w:t>.</w:t>
             </w:r>
           </w:p>
           <w:p>
@@ -16895,8 +17129,21 @@
               </w:numPr>
             </w:pPr>
             <w:r>
-              <w:t>Volver al paso 1 del escenario principal, pero cambiando el contenido de la pantalla de login por un mensaje de forma que no se pueda volver a introducir información de login</w:t>
-            </w:r>
+              <w:t xml:space="preserve">Volver al paso 1 del escenario principal, pero cambiando el contenido de la pantalla de </w:t>
+            </w:r>
+            <w:proofErr w:type="spellStart"/>
+            <w:r>
+              <w:t>login</w:t>
+            </w:r>
+            <w:proofErr w:type="spellEnd"/>
+            <w:r>
+              <w:t xml:space="preserve"> por un mensaje de forma que no se pueda volver a introducir información de </w:t>
+            </w:r>
+            <w:proofErr w:type="spellStart"/>
+            <w:r>
+              <w:t>login</w:t>
+            </w:r>
+            <w:proofErr w:type="spellEnd"/>
           </w:p>
           <w:p>
             <w:pPr>
@@ -17009,8 +17256,13 @@
           </w:tcPr>
           <w:p>
             <w:r>
-              <w:t>En caso de que la BBDD no esté disponible, se debe mostrar un error pidiéndolo al usuario que lo intente en unos minutos en la pantalla de login</w:t>
-            </w:r>
+              <w:t xml:space="preserve">En caso de que la BBDD no esté disponible, se debe mostrar un error pidiéndolo al usuario que lo intente en unos minutos en la pantalla de </w:t>
+            </w:r>
+            <w:proofErr w:type="spellStart"/>
+            <w:r>
+              <w:t>login</w:t>
+            </w:r>
+            <w:proofErr w:type="spellEnd"/>
           </w:p>
         </w:tc>
       </w:tr>
@@ -17085,7 +17337,27 @@
             <w:sz w:val="20"/>
             <w:szCs w:val="20"/>
           </w:rPr>
-          <w:t>http://en.wikipedia.org/wiki/Scenario _(computing)</w:t>
+          <w:t>http://en.wikipedia.org/wiki/Scenario _(</w:t>
+        </w:r>
+        <w:proofErr w:type="spellStart"/>
+        <w:r>
+          <w:rPr>
+            <w:rStyle w:val="Hipervnculo"/>
+            <w:rFonts w:ascii="Verdana" w:hAnsi="Verdana"/>
+            <w:sz w:val="20"/>
+            <w:szCs w:val="20"/>
+          </w:rPr>
+          <w:t>computing</w:t>
+        </w:r>
+        <w:proofErr w:type="spellEnd"/>
+        <w:r>
+          <w:rPr>
+            <w:rStyle w:val="Hipervnculo"/>
+            <w:rFonts w:ascii="Verdana" w:hAnsi="Verdana"/>
+            <w:sz w:val="20"/>
+            <w:szCs w:val="20"/>
+          </w:rPr>
+          <w:t>)</w:t>
         </w:r>
       </w:hyperlink>
       <w:r>
@@ -17255,7 +17527,39 @@
           <w:b/>
           <w:i/>
         </w:rPr>
-        <w:t>“Boundary Elements”</w:t>
+        <w:t>“</w:t>
+      </w:r>
+      <w:proofErr w:type="spellStart"/>
+      <w:r>
+        <w:rPr>
+          <w:b/>
+          <w:i/>
+        </w:rPr>
+        <w:t>Boundary</w:t>
+      </w:r>
+      <w:proofErr w:type="spellEnd"/>
+      <w:r>
+        <w:rPr>
+          <w:b/>
+          <w:i/>
+        </w:rPr>
+        <w:t xml:space="preserve"> </w:t>
+      </w:r>
+      <w:proofErr w:type="spellStart"/>
+      <w:r>
+        <w:rPr>
+          <w:b/>
+          <w:i/>
+        </w:rPr>
+        <w:t>Elements</w:t>
+      </w:r>
+      <w:proofErr w:type="spellEnd"/>
+      <w:r>
+        <w:rPr>
+          <w:b/>
+          <w:i/>
+        </w:rPr>
+        <w:t>”</w:t>
       </w:r>
       <w:r>
         <w:rPr>
@@ -17292,11 +17596,27 @@
           <w:b/>
           <w:i/>
         </w:rPr>
-        <w:t>“Control Elements”</w:t>
-      </w:r>
+        <w:t xml:space="preserve">“Control </w:t>
+      </w:r>
+      <w:proofErr w:type="spellStart"/>
       <w:r>
         <w:rPr>
           <w:b/>
+          <w:i/>
+        </w:rPr>
+        <w:t>Elements</w:t>
+      </w:r>
+      <w:proofErr w:type="spellEnd"/>
+      <w:r>
+        <w:rPr>
+          <w:b/>
+          <w:i/>
+        </w:rPr>
+        <w:t>”</w:t>
+      </w:r>
+      <w:r>
+        <w:rPr>
+          <w:b/>
         </w:rPr>
         <w:t>:</w:t>
       </w:r>
@@ -17307,7 +17627,21 @@
         <w:rPr>
           <w:i/>
         </w:rPr>
-        <w:t>“Boundary”</w:t>
+        <w:t>“</w:t>
+      </w:r>
+      <w:proofErr w:type="spellStart"/>
+      <w:r>
+        <w:rPr>
+          <w:i/>
+        </w:rPr>
+        <w:t>Boundary</w:t>
+      </w:r>
+      <w:proofErr w:type="spellEnd"/>
+      <w:r>
+        <w:rPr>
+          <w:i/>
+        </w:rPr>
+        <w:t>”</w:t>
       </w:r>
       <w:r>
         <w:t xml:space="preserve"> y las entidades que veremos a continuación, implementando la lógica necesaria para gestionar los elementos y sus interacciones. También se les suele denominar elementos de proceso o controladores. Es importante entender que es posible implementar controladores dentro del sistema con elementos que no sean objetos (si son muy simples, pueden representarse con métodos de una entidad o clase </w:t>
@@ -17316,8 +17650,16 @@
         <w:rPr>
           <w:i/>
         </w:rPr>
-        <w:t>“Boundary</w:t>
-      </w:r>
+        <w:t>“</w:t>
+      </w:r>
+      <w:proofErr w:type="spellStart"/>
+      <w:r>
+        <w:rPr>
+          <w:i/>
+        </w:rPr>
+        <w:t>Boundary</w:t>
+      </w:r>
+      <w:proofErr w:type="spellEnd"/>
       <w:r>
         <w:rPr>
           <w:i/>
@@ -17347,7 +17689,39 @@
           <w:b/>
           <w:i/>
         </w:rPr>
-        <w:t>“Entity Elements”</w:t>
+        <w:t>“</w:t>
+      </w:r>
+      <w:proofErr w:type="spellStart"/>
+      <w:r>
+        <w:rPr>
+          <w:b/>
+          <w:i/>
+        </w:rPr>
+        <w:t>Entity</w:t>
+      </w:r>
+      <w:proofErr w:type="spellEnd"/>
+      <w:r>
+        <w:rPr>
+          <w:b/>
+          <w:i/>
+        </w:rPr>
+        <w:t xml:space="preserve"> </w:t>
+      </w:r>
+      <w:proofErr w:type="spellStart"/>
+      <w:r>
+        <w:rPr>
+          <w:b/>
+          <w:i/>
+        </w:rPr>
+        <w:t>Elements</w:t>
+      </w:r>
+      <w:proofErr w:type="spellEnd"/>
+      <w:r>
+        <w:rPr>
+          <w:b/>
+          <w:i/>
+        </w:rPr>
+        <w:t>”</w:t>
       </w:r>
       <w:r>
         <w:rPr>
@@ -17687,8 +18061,16 @@
         <w:rPr>
           <w:i/>
         </w:rPr>
-        <w:t>Enterprise Architect</w:t>
-      </w:r>
+        <w:t xml:space="preserve">Enterprise </w:t>
+      </w:r>
+      <w:proofErr w:type="spellStart"/>
+      <w:r>
+        <w:rPr>
+          <w:i/>
+        </w:rPr>
+        <w:t>Architect</w:t>
+      </w:r>
+      <w:proofErr w:type="spellEnd"/>
       <w:r>
         <w:t xml:space="preserve"> son ejemplos de herramientas que lo permiten.</w:t>
       </w:r>
@@ -18192,7 +18574,15 @@
         <w:t>Pruebas de Código</w:t>
       </w:r>
       <w:r>
-        <w:t>: Para determinar la existencia de código muerto. Se recomienda hablar si incluir este tipo de pruebas o no con el director del proyecto.</w:t>
+        <w:t xml:space="preserve">: Para determinar la existencia de código muerto. Se recomienda hablar </w:t>
+      </w:r>
+      <w:proofErr w:type="spellStart"/>
+      <w:r>
+        <w:t>si</w:t>
+      </w:r>
+      <w:proofErr w:type="spellEnd"/>
+      <w:r>
+        <w:t xml:space="preserve"> incluir este tipo de pruebas o no con el director del proyecto.</w:t>
       </w:r>
     </w:p>
     <w:p>
@@ -18801,16 +19191,37 @@
       <w:r>
         <w:t xml:space="preserve">Figura </w:t>
       </w:r>
-      <w:fldSimple w:instr=" SEQ Figura \* ARABIC ">
-        <w:r>
-          <w:rPr>
-            <w:noProof/>
-          </w:rPr>
-          <w:t>6</w:t>
-        </w:r>
-      </w:fldSimple>
-      <w:r>
-        <w:t xml:space="preserve"> Diagrama de despliegue de el sistema</w:t>
+      <w:r>
+        <w:fldChar w:fldCharType="begin"/>
+      </w:r>
+      <w:r>
+        <w:instrText xml:space="preserve"> SEQ Figura \* ARABIC </w:instrText>
+      </w:r>
+      <w:r>
+        <w:fldChar w:fldCharType="separate"/>
+      </w:r>
+      <w:r>
+        <w:rPr>
+          <w:noProof/>
+        </w:rPr>
+        <w:t>6</w:t>
+      </w:r>
+      <w:r>
+        <w:rPr>
+          <w:noProof/>
+        </w:rPr>
+        <w:fldChar w:fldCharType="end"/>
+      </w:r>
+      <w:r>
+        <w:t xml:space="preserve"> Diagrama de despliegue </w:t>
+      </w:r>
+      <w:proofErr w:type="spellStart"/>
+      <w:r>
+        <w:t>de el</w:t>
+      </w:r>
+      <w:proofErr w:type="spellEnd"/>
+      <w:r>
+        <w:t xml:space="preserve"> sistema</w:t>
       </w:r>
     </w:p>
     <w:p>
@@ -18838,9 +19249,11 @@
       <w:pPr>
         <w:pStyle w:val="Ttulo4"/>
       </w:pPr>
+      <w:proofErr w:type="spellStart"/>
       <w:r>
         <w:t>VehicleApp’s</w:t>
       </w:r>
+      <w:proofErr w:type="spellEnd"/>
     </w:p>
     <w:p>
       <w:r>
@@ -18851,10 +19264,12 @@
       <w:pPr>
         <w:pStyle w:val="Ttulo4"/>
       </w:pPr>
+      <w:proofErr w:type="spellStart"/>
       <w:r>
         <w:lastRenderedPageBreak/>
         <w:t>PassengerApp’s</w:t>
       </w:r>
+      <w:proofErr w:type="spellEnd"/>
     </w:p>
     <w:p>
       <w:r>
@@ -19050,7 +19465,15 @@
         <w:t>, mostrando el principal abreviado</w:t>
       </w:r>
       <w:r>
-        <w:t xml:space="preserve"> tal y como se explico anteriormente en los diagramas de paquetes</w:t>
+        <w:t xml:space="preserve"> tal y como se </w:t>
+      </w:r>
+      <w:proofErr w:type="spellStart"/>
+      <w:r>
+        <w:t>explico</w:t>
+      </w:r>
+      <w:proofErr w:type="spellEnd"/>
+      <w:r>
+        <w:t xml:space="preserve"> anteriormente en los diagramas de paquetes</w:t>
       </w:r>
       <w:r>
         <w:t>.</w:t>
@@ -19463,12 +19886,60 @@
     </w:p>
     <w:p>
       <w:r>
-        <w:t>Firebase tiene dos principales tipos de bases de datos, Firestore y Realtime Database.</w:t>
-      </w:r>
-    </w:p>
-    <w:p>
-      <w:r>
-        <w:t>Se ha optado por Firestore por ser el tipo de base de datos más reciente de Firebase, habiendo dejado prácticamente obsoleta a Realtime Database, puesto que Firestore provee actualizaciones de datos en tiempo real, al igual que Realtime Database, pero con más ventajas.</w:t>
+        <w:t xml:space="preserve">Firebase tiene dos principales tipos de bases de datos, Firestore y </w:t>
+      </w:r>
+      <w:proofErr w:type="spellStart"/>
+      <w:r>
+        <w:t>Realtime</w:t>
+      </w:r>
+      <w:proofErr w:type="spellEnd"/>
+      <w:r>
+        <w:t xml:space="preserve"> </w:t>
+      </w:r>
+      <w:proofErr w:type="spellStart"/>
+      <w:r>
+        <w:t>Database</w:t>
+      </w:r>
+      <w:proofErr w:type="spellEnd"/>
+      <w:r>
+        <w:t>.</w:t>
+      </w:r>
+    </w:p>
+    <w:p>
+      <w:r>
+        <w:t xml:space="preserve">Se ha optado por Firestore por ser el tipo de base de datos más reciente de Firebase, habiendo dejado prácticamente obsoleta a </w:t>
+      </w:r>
+      <w:proofErr w:type="spellStart"/>
+      <w:r>
+        <w:t>Realtime</w:t>
+      </w:r>
+      <w:proofErr w:type="spellEnd"/>
+      <w:r>
+        <w:t xml:space="preserve"> </w:t>
+      </w:r>
+      <w:proofErr w:type="spellStart"/>
+      <w:r>
+        <w:t>Database</w:t>
+      </w:r>
+      <w:proofErr w:type="spellEnd"/>
+      <w:r>
+        <w:t xml:space="preserve">, puesto que Firestore provee actualizaciones de datos en tiempo real, al igual que </w:t>
+      </w:r>
+      <w:proofErr w:type="spellStart"/>
+      <w:r>
+        <w:t>Realtime</w:t>
+      </w:r>
+      <w:proofErr w:type="spellEnd"/>
+      <w:r>
+        <w:t xml:space="preserve"> </w:t>
+      </w:r>
+      <w:proofErr w:type="spellStart"/>
+      <w:r>
+        <w:t>Database</w:t>
+      </w:r>
+      <w:proofErr w:type="spellEnd"/>
+      <w:r>
+        <w:t>, pero con más ventajas.</w:t>
       </w:r>
     </w:p>
     <w:p>
@@ -19489,7 +19960,23 @@
     </w:p>
     <w:p>
       <w:r>
-        <w:t>Nuestra base de datos consta de dos colecciones, “plates” y “users”.</w:t>
+        <w:t>Nuestra base de datos consta de dos colecciones, “</w:t>
+      </w:r>
+      <w:proofErr w:type="spellStart"/>
+      <w:r>
+        <w:t>plates</w:t>
+      </w:r>
+      <w:proofErr w:type="spellEnd"/>
+      <w:r>
+        <w:t>” y “</w:t>
+      </w:r>
+      <w:proofErr w:type="spellStart"/>
+      <w:r>
+        <w:t>users</w:t>
+      </w:r>
+      <w:proofErr w:type="spellEnd"/>
+      <w:r>
+        <w:t>”.</w:t>
       </w:r>
     </w:p>
     <w:p>
@@ -19545,27 +20032,14 @@
       <w:r>
         <w:t xml:space="preserve">Figura </w:t>
       </w:r>
-      <w:r>
-        <w:fldChar w:fldCharType="begin"/>
-      </w:r>
-      <w:r>
-        <w:instrText xml:space="preserve"> SEQ Figura \* ARABIC </w:instrText>
-      </w:r>
-      <w:r>
-        <w:fldChar w:fldCharType="separate"/>
-      </w:r>
-      <w:r>
-        <w:rPr>
-          <w:noProof/>
-        </w:rPr>
-        <w:t>7</w:t>
-      </w:r>
-      <w:r>
-        <w:rPr>
-          <w:noProof/>
-        </w:rPr>
-        <w:fldChar w:fldCharType="end"/>
-      </w:r>
+      <w:fldSimple w:instr=" SEQ Figura \* ARABIC ">
+        <w:r>
+          <w:rPr>
+            <w:noProof/>
+          </w:rPr>
+          <w:t>7</w:t>
+        </w:r>
+      </w:fldSimple>
       <w:r>
         <w:t xml:space="preserve"> </w:t>
       </w:r>
@@ -19575,7 +20049,15 @@
     </w:p>
     <w:p>
       <w:r>
-        <w:t xml:space="preserve">En la colección users se almacenan los usuarios pasajeros. Cada usuario pasajero se identifica por su email, que será su clave. Cada usuario pasajero tiene almacenados los viajes que tiene comprados para cada tipo de bono. Por ejemplo, </w:t>
+        <w:t xml:space="preserve">En la colección </w:t>
+      </w:r>
+      <w:proofErr w:type="spellStart"/>
+      <w:r>
+        <w:t>users</w:t>
+      </w:r>
+      <w:proofErr w:type="spellEnd"/>
+      <w:r>
+        <w:t xml:space="preserve"> se almacenan los usuarios pasajeros. Cada usuario pasajero se identifica por su email, que será su clave. Cada usuario pasajero tiene almacenados los viajes que tiene comprados para cada tipo de bono. Por ejemplo, </w:t>
       </w:r>
       <w:hyperlink r:id="rId50" w:history="1">
         <w:r>
@@ -19643,34 +20125,45 @@
       <w:r>
         <w:t xml:space="preserve">Figura </w:t>
       </w:r>
-      <w:r>
-        <w:fldChar w:fldCharType="begin"/>
-      </w:r>
-      <w:r>
-        <w:instrText xml:space="preserve"> SEQ Figura \* ARABIC </w:instrText>
-      </w:r>
-      <w:r>
-        <w:fldChar w:fldCharType="separate"/>
-      </w:r>
-      <w:r>
-        <w:rPr>
-          <w:noProof/>
-        </w:rPr>
-        <w:t>8</w:t>
-      </w:r>
-      <w:r>
-        <w:rPr>
-          <w:noProof/>
-        </w:rPr>
-        <w:fldChar w:fldCharType="end"/>
-      </w:r>
-      <w:r>
-        <w:t xml:space="preserve"> Captura de pantalla de la colección “plates”</w:t>
-      </w:r>
-    </w:p>
-    <w:p>
-      <w:r>
-        <w:t xml:space="preserve">En la colección “plates”, tenemos por cada usuario conductor/maquinista (identificado por su email) el número de matrícula de su autobús o el número identificador del tren que está manejando: “plate”. Y el nombre de dicho autobús o tren. </w:t>
+      <w:fldSimple w:instr=" SEQ Figura \* ARABIC ">
+        <w:r>
+          <w:rPr>
+            <w:noProof/>
+          </w:rPr>
+          <w:t>8</w:t>
+        </w:r>
+      </w:fldSimple>
+      <w:r>
+        <w:t xml:space="preserve"> Captura de pantalla de la colección “</w:t>
+      </w:r>
+      <w:proofErr w:type="spellStart"/>
+      <w:r>
+        <w:t>plates</w:t>
+      </w:r>
+      <w:proofErr w:type="spellEnd"/>
+      <w:r>
+        <w:t>”</w:t>
+      </w:r>
+    </w:p>
+    <w:p>
+      <w:r>
+        <w:t>En la colección “</w:t>
+      </w:r>
+      <w:proofErr w:type="spellStart"/>
+      <w:r>
+        <w:t>plates</w:t>
+      </w:r>
+      <w:proofErr w:type="spellEnd"/>
+      <w:r>
+        <w:t>”, tenemos por cada usuario conductor/maquinista (identificado por su email) el número de matrícula de su autobús o el número identificador del tren que está manejando: “</w:t>
+      </w:r>
+      <w:proofErr w:type="spellStart"/>
+      <w:r>
+        <w:t>plate</w:t>
+      </w:r>
+      <w:proofErr w:type="spellEnd"/>
+      <w:r>
+        <w:t xml:space="preserve">”. Y el nombre de dicho autobús o tren. </w:t>
       </w:r>
     </w:p>
     <w:p>
@@ -19734,27 +20227,14 @@
       <w:r>
         <w:t xml:space="preserve">Figura </w:t>
       </w:r>
-      <w:r>
-        <w:fldChar w:fldCharType="begin"/>
-      </w:r>
-      <w:r>
-        <w:instrText xml:space="preserve"> SEQ Figura \* ARABIC </w:instrText>
-      </w:r>
-      <w:r>
-        <w:fldChar w:fldCharType="separate"/>
-      </w:r>
-      <w:r>
-        <w:rPr>
-          <w:noProof/>
-        </w:rPr>
-        <w:t>9</w:t>
-      </w:r>
-      <w:r>
-        <w:rPr>
-          <w:noProof/>
-        </w:rPr>
-        <w:fldChar w:fldCharType="end"/>
-      </w:r>
+      <w:fldSimple w:instr=" SEQ Figura \* ARABIC ">
+        <w:r>
+          <w:rPr>
+            <w:noProof/>
+          </w:rPr>
+          <w:t>9</w:t>
+        </w:r>
+      </w:fldSimple>
       <w:r>
         <w:t xml:space="preserve"> Captura de pantalla de los usuarios de la base de datos</w:t>
       </w:r>
@@ -19817,27 +20297,14 @@
       <w:r>
         <w:t xml:space="preserve">Figura </w:t>
       </w:r>
-      <w:r>
-        <w:fldChar w:fldCharType="begin"/>
-      </w:r>
-      <w:r>
-        <w:instrText xml:space="preserve"> SEQ Figura \* ARABIC </w:instrText>
-      </w:r>
-      <w:r>
-        <w:fldChar w:fldCharType="separate"/>
-      </w:r>
-      <w:r>
-        <w:rPr>
-          <w:noProof/>
-        </w:rPr>
-        <w:t>10</w:t>
-      </w:r>
-      <w:r>
-        <w:rPr>
-          <w:noProof/>
-        </w:rPr>
-        <w:fldChar w:fldCharType="end"/>
-      </w:r>
+      <w:fldSimple w:instr=" SEQ Figura \* ARABIC ">
+        <w:r>
+          <w:rPr>
+            <w:noProof/>
+          </w:rPr>
+          <w:t>10</w:t>
+        </w:r>
+      </w:fldSimple>
       <w:r>
         <w:t xml:space="preserve"> Formas de inicio de sesión permitidas por la base de datos</w:t>
       </w:r>
@@ -19854,18 +20321,50 @@
     </w:p>
     <w:p>
       <w:r>
-        <w:t>La base de datos consta de dos tablas (users y plates) sin relación alguna entre ellas.</w:t>
-      </w:r>
-    </w:p>
-    <w:p>
-      <w:r>
-        <w:t>En la tabla users, se almacenan los viajes que tiene cada usuario pasajero.</w:t>
+        <w:t>La base de datos consta de dos tablas (</w:t>
+      </w:r>
+      <w:proofErr w:type="spellStart"/>
+      <w:r>
+        <w:t>users</w:t>
+      </w:r>
+      <w:proofErr w:type="spellEnd"/>
+      <w:r>
+        <w:t xml:space="preserve"> y </w:t>
+      </w:r>
+      <w:proofErr w:type="spellStart"/>
+      <w:r>
+        <w:t>plates</w:t>
+      </w:r>
+      <w:proofErr w:type="spellEnd"/>
+      <w:r>
+        <w:t>) sin relación alguna entre ellas.</w:t>
+      </w:r>
+    </w:p>
+    <w:p>
+      <w:r>
+        <w:t xml:space="preserve">En la tabla </w:t>
+      </w:r>
+      <w:proofErr w:type="spellStart"/>
+      <w:r>
+        <w:t>users</w:t>
+      </w:r>
+      <w:proofErr w:type="spellEnd"/>
+      <w:r>
+        <w:t>, se almacenan los viajes que tiene cada usuario pasajero.</w:t>
       </w:r>
     </w:p>
     <w:p>
       <w:r>
         <w:lastRenderedPageBreak/>
-        <w:t>En la tabla plates, se almacena la matrícula del vehículo del usuario conductor, así como el nombre de su vehículo, por ejemplo, Autobús L5</w:t>
+        <w:t xml:space="preserve">En la tabla </w:t>
+      </w:r>
+      <w:proofErr w:type="spellStart"/>
+      <w:r>
+        <w:t>plates</w:t>
+      </w:r>
+      <w:proofErr w:type="spellEnd"/>
+      <w:r>
+        <w:t>, se almacena la matrícula del vehículo del usuario conductor, así como el nombre de su vehículo, por ejemplo, Autobús L5</w:t>
       </w:r>
     </w:p>
     <w:p>
@@ -19934,27 +20433,14 @@
       <w:r>
         <w:t xml:space="preserve">Figura </w:t>
       </w:r>
-      <w:r>
-        <w:fldChar w:fldCharType="begin"/>
-      </w:r>
-      <w:r>
-        <w:instrText xml:space="preserve"> SEQ Figura \* ARABIC </w:instrText>
-      </w:r>
-      <w:r>
-        <w:fldChar w:fldCharType="separate"/>
-      </w:r>
-      <w:r>
-        <w:rPr>
-          <w:noProof/>
-        </w:rPr>
-        <w:t>11</w:t>
-      </w:r>
-      <w:r>
-        <w:rPr>
-          <w:noProof/>
-        </w:rPr>
-        <w:fldChar w:fldCharType="end"/>
-      </w:r>
+      <w:fldSimple w:instr=" SEQ Figura \* ARABIC ">
+        <w:r>
+          <w:rPr>
+            <w:noProof/>
+          </w:rPr>
+          <w:t>11</w:t>
+        </w:r>
+      </w:fldSimple>
       <w:r>
         <w:t xml:space="preserve"> Diagrama de la base de datos</w:t>
       </w:r>
@@ -19988,7 +20474,15 @@
     </w:p>
     <w:p>
       <w:r>
-        <w:t>Como el proyecto se divide en dos aplicaciones, se dividirá la sección del diseño de la interfaz en 3 partes. Las partes comunes entre las dos aplicaciones (el login, y las pantallas de permisos de bluetooth y ubicación), las partes de la aplicación del vehículo (VehicleApp) y las partes de la aplicación del pasajero (PassengerApp).</w:t>
+        <w:t xml:space="preserve">Como el proyecto se divide en dos aplicaciones, se dividirá la sección del diseño de la interfaz en 3 partes. Las partes comunes entre las dos aplicaciones (el </w:t>
+      </w:r>
+      <w:proofErr w:type="spellStart"/>
+      <w:r>
+        <w:t>login</w:t>
+      </w:r>
+      <w:proofErr w:type="spellEnd"/>
+      <w:r>
+        <w:t>, y las pantallas de permisos de bluetooth y ubicación), las partes de la aplicación del vehículo (VehicleApp) y las partes de la aplicación del pasajero (PassengerApp).</w:t>
       </w:r>
     </w:p>
     <w:p>
@@ -20528,14 +21022,27 @@
       <w:r>
         <w:t xml:space="preserve">Figura </w:t>
       </w:r>
-      <w:fldSimple w:instr=" SEQ Figura \* ARABIC ">
-        <w:r>
-          <w:rPr>
-            <w:noProof/>
-          </w:rPr>
-          <w:t>12</w:t>
-        </w:r>
-      </w:fldSimple>
+      <w:r>
+        <w:fldChar w:fldCharType="begin"/>
+      </w:r>
+      <w:r>
+        <w:instrText xml:space="preserve"> SEQ Figura \* ARABIC </w:instrText>
+      </w:r>
+      <w:r>
+        <w:fldChar w:fldCharType="separate"/>
+      </w:r>
+      <w:r>
+        <w:rPr>
+          <w:noProof/>
+        </w:rPr>
+        <w:t>12</w:t>
+      </w:r>
+      <w:r>
+        <w:rPr>
+          <w:noProof/>
+        </w:rPr>
+        <w:fldChar w:fldCharType="end"/>
+      </w:r>
       <w:r>
         <w:t xml:space="preserve"> Pantalla principal de PassengerApp</w:t>
       </w:r>
@@ -20659,7 +21166,15 @@
     </w:p>
     <w:p>
       <w:r>
-        <w:t>Las pantallas anteriores muestran la vista de comprar bonos. Permiten al usuario seleccionar tanto el número de zonas como el número de viajes. Una vez se le de al botón de pagar, si los bonos se han comprado correctamente y no existe ningún error, se le mostrará al usuario un mensaje indicándole que los bonos se han comprado de manera exitosa.</w:t>
+        <w:t xml:space="preserve">Las pantallas anteriores muestran la vista de comprar bonos. Permiten al usuario seleccionar tanto el número de zonas como el número de viajes. Una vez se le </w:t>
+      </w:r>
+      <w:proofErr w:type="spellStart"/>
+      <w:r>
+        <w:t>de</w:t>
+      </w:r>
+      <w:proofErr w:type="spellEnd"/>
+      <w:r>
+        <w:t xml:space="preserve"> al botón de pagar, si los bonos se han comprado correctamente y no existe ningún error, se le mostrará al usuario un mensaje indicándole que los bonos se han comprado de manera exitosa.</w:t>
       </w:r>
     </w:p>
     <w:p>
@@ -20836,7 +21351,15 @@
     </w:p>
     <w:p>
       <w:r>
-        <w:t>La pantalla de “utilizar bonos” busca vehículos cercanos. En este caso, tenemos otro móvil con la aplicación VehicleApp instalada y funcionando, por lo que se detecta “Autobus L1 4zones”.</w:t>
+        <w:t>La pantalla de “utilizar bonos” busca vehículos cercanos. En este caso, tenemos otro móvil con la aplicación VehicleApp instalada y funcionando, por lo que se detecta “</w:t>
+      </w:r>
+      <w:proofErr w:type="spellStart"/>
+      <w:r>
+        <w:t>Autobus</w:t>
+      </w:r>
+      <w:proofErr w:type="spellEnd"/>
+      <w:r>
+        <w:t xml:space="preserve"> L1 4zones”.</w:t>
       </w:r>
     </w:p>
     <w:p>
@@ -20844,7 +21367,23 @@
         <w:t xml:space="preserve"> </w:t>
       </w:r>
       <w:r>
-        <w:t>Si hacemos click en “Autobus L1 4zones” se conectará y se habrá consumido un viaje de 4 zonas. Volvamos a la pantalla principal para ver cómo se ha conectado.</w:t>
+        <w:t xml:space="preserve">Si hacemos </w:t>
+      </w:r>
+      <w:proofErr w:type="spellStart"/>
+      <w:r>
+        <w:t>click</w:t>
+      </w:r>
+      <w:proofErr w:type="spellEnd"/>
+      <w:r>
+        <w:t xml:space="preserve"> en “</w:t>
+      </w:r>
+      <w:proofErr w:type="spellStart"/>
+      <w:r>
+        <w:t>Autobus</w:t>
+      </w:r>
+      <w:proofErr w:type="spellEnd"/>
+      <w:r>
+        <w:t xml:space="preserve"> L1 4zones” se conectará y se habrá consumido un viaje de 4 zonas. Volvamos a la pantalla principal para ver cómo se ha conectado.</w:t>
       </w:r>
     </w:p>
     <w:p>
@@ -21061,14 +21600,27 @@
       <w:r>
         <w:t xml:space="preserve">Figura </w:t>
       </w:r>
-      <w:fldSimple w:instr=" SEQ Figura \* ARABIC ">
-        <w:r>
-          <w:rPr>
-            <w:noProof/>
-          </w:rPr>
-          <w:t>13</w:t>
-        </w:r>
-      </w:fldSimple>
+      <w:r>
+        <w:fldChar w:fldCharType="begin"/>
+      </w:r>
+      <w:r>
+        <w:instrText xml:space="preserve"> SEQ Figura \* ARABIC </w:instrText>
+      </w:r>
+      <w:r>
+        <w:fldChar w:fldCharType="separate"/>
+      </w:r>
+      <w:r>
+        <w:rPr>
+          <w:noProof/>
+        </w:rPr>
+        <w:t>13</w:t>
+      </w:r>
+      <w:r>
+        <w:rPr>
+          <w:noProof/>
+        </w:rPr>
+        <w:fldChar w:fldCharType="end"/>
+      </w:r>
       <w:r>
         <w:t xml:space="preserve"> Menú principal de PassengerApp en tema oscuro e idioma español.</w:t>
       </w:r>
@@ -21235,21 +21787,25 @@
       <w:r>
         <w:t xml:space="preserve"> para facilitar mucho esta labor. Posibles herramientas son </w:t>
       </w:r>
+      <w:proofErr w:type="spellStart"/>
       <w:r>
         <w:rPr>
           <w:i/>
         </w:rPr>
         <w:t>JUnit</w:t>
       </w:r>
+      <w:proofErr w:type="spellEnd"/>
       <w:r>
         <w:t xml:space="preserve"> (Java) o </w:t>
       </w:r>
+      <w:proofErr w:type="spellStart"/>
       <w:r>
         <w:rPr>
           <w:i/>
         </w:rPr>
         <w:t>NUnit</w:t>
       </w:r>
+      <w:proofErr w:type="spellEnd"/>
       <w:r>
         <w:t>. Realmente esta sería la forma más adecuada de afrontar esta tarea.</w:t>
       </w:r>
@@ -21334,7 +21890,15 @@
         <w:t xml:space="preserve">ahora </w:t>
       </w:r>
       <w:r>
-        <w:t>se trataría de describir cómo y cuando las vamos a aplicar</w:t>
+        <w:t xml:space="preserve">se trataría de describir cómo y </w:t>
+      </w:r>
+      <w:proofErr w:type="spellStart"/>
+      <w:r>
+        <w:t>cuando</w:t>
+      </w:r>
+      <w:proofErr w:type="spellEnd"/>
+      <w:r>
+        <w:t xml:space="preserve"> las vamos a aplicar</w:t>
       </w:r>
       <w:r>
         <w:t>, qu</w:t>
@@ -22285,7 +22849,21 @@
               <w:rPr>
                 <w:i/>
               </w:rPr>
-              <w:t>¿Sabe donde está dentro de la aplicación?</w:t>
+              <w:t xml:space="preserve">¿Sabe </w:t>
+            </w:r>
+            <w:proofErr w:type="spellStart"/>
+            <w:r>
+              <w:rPr>
+                <w:i/>
+              </w:rPr>
+              <w:t>donde</w:t>
+            </w:r>
+            <w:proofErr w:type="spellEnd"/>
+            <w:r>
+              <w:rPr>
+                <w:i/>
+              </w:rPr>
+              <w:t xml:space="preserve"> está dentro de la aplicación?</w:t>
             </w:r>
           </w:p>
         </w:tc>
@@ -23733,8 +24311,30 @@
         <w:rPr>
           <w:i/>
         </w:rPr>
-        <w:t>Tools – View Speed Report</w:t>
-      </w:r>
+        <w:t xml:space="preserve">Tools – View </w:t>
+      </w:r>
+      <w:proofErr w:type="spellStart"/>
+      <w:r>
+        <w:rPr>
+          <w:i/>
+        </w:rPr>
+        <w:t>Speed</w:t>
+      </w:r>
+      <w:proofErr w:type="spellEnd"/>
+      <w:r>
+        <w:rPr>
+          <w:i/>
+        </w:rPr>
+        <w:t xml:space="preserve"> </w:t>
+      </w:r>
+      <w:proofErr w:type="spellStart"/>
+      <w:r>
+        <w:rPr>
+          <w:i/>
+        </w:rPr>
+        <w:t>Report</w:t>
+      </w:r>
+      <w:proofErr w:type="spellEnd"/>
       <w:r>
         <w:t>” de las “</w:t>
       </w:r>
@@ -23742,8 +24342,30 @@
         <w:rPr>
           <w:i/>
         </w:rPr>
-        <w:t>Web Developer Extensions</w:t>
-      </w:r>
+        <w:t xml:space="preserve">Web </w:t>
+      </w:r>
+      <w:proofErr w:type="spellStart"/>
+      <w:r>
+        <w:rPr>
+          <w:i/>
+        </w:rPr>
+        <w:t>Developer</w:t>
+      </w:r>
+      <w:proofErr w:type="spellEnd"/>
+      <w:r>
+        <w:rPr>
+          <w:i/>
+        </w:rPr>
+        <w:t xml:space="preserve"> </w:t>
+      </w:r>
+      <w:proofErr w:type="spellStart"/>
+      <w:r>
+        <w:rPr>
+          <w:i/>
+        </w:rPr>
+        <w:t>Extensions</w:t>
+      </w:r>
+      <w:proofErr w:type="spellEnd"/>
       <w:r>
         <w:t xml:space="preserve">” de </w:t>
       </w:r>
@@ -23774,12 +24396,14 @@
       <w:r>
         <w:t xml:space="preserve"> Para esta tarea puede ayudar una aplicación como </w:t>
       </w:r>
+      <w:proofErr w:type="spellStart"/>
       <w:r>
         <w:rPr>
           <w:i/>
         </w:rPr>
         <w:t>JMeter</w:t>
       </w:r>
+      <w:proofErr w:type="spellEnd"/>
       <w:r>
         <w:t xml:space="preserve"> (</w:t>
       </w:r>
@@ -24017,27 +24641,14 @@
       <w:r>
         <w:t xml:space="preserve">Figura </w:t>
       </w:r>
-      <w:r>
-        <w:fldChar w:fldCharType="begin"/>
-      </w:r>
-      <w:r>
-        <w:instrText xml:space="preserve"> SEQ Figura \* ARABIC </w:instrText>
-      </w:r>
-      <w:r>
-        <w:fldChar w:fldCharType="separate"/>
-      </w:r>
-      <w:r>
-        <w:rPr>
-          <w:noProof/>
-        </w:rPr>
-        <w:t>14</w:t>
-      </w:r>
-      <w:r>
-        <w:rPr>
-          <w:noProof/>
-        </w:rPr>
-        <w:fldChar w:fldCharType="end"/>
-      </w:r>
+      <w:fldSimple w:instr=" SEQ Figura \* ARABIC ">
+        <w:r>
+          <w:rPr>
+            <w:noProof/>
+          </w:rPr>
+          <w:t>14</w:t>
+        </w:r>
+      </w:fldSimple>
       <w:r>
         <w:t xml:space="preserve"> Información sobre Android Studio</w:t>
       </w:r>
@@ -24117,7 +24728,15 @@
         </w:r>
       </w:hyperlink>
       <w:r>
-        <w:t xml:space="preserve"> (viene del inglés Screen Copy).</w:t>
+        <w:t xml:space="preserve"> (viene del inglés Screen </w:t>
+      </w:r>
+      <w:proofErr w:type="spellStart"/>
+      <w:r>
+        <w:t>Copy</w:t>
+      </w:r>
+      <w:proofErr w:type="spellEnd"/>
+      <w:r>
+        <w:t>).</w:t>
       </w:r>
     </w:p>
     <w:p/>
@@ -24305,12 +24924,14 @@
       <w:r>
         <w:t xml:space="preserve">. Herramientas como </w:t>
       </w:r>
+      <w:proofErr w:type="spellStart"/>
       <w:r>
         <w:rPr>
           <w:i/>
         </w:rPr>
         <w:t>Javadoc</w:t>
       </w:r>
+      <w:proofErr w:type="spellEnd"/>
       <w:r>
         <w:t xml:space="preserve"> o similares son adecuadas para este fin.</w:t>
       </w:r>
@@ -24343,12 +24964,14 @@
       <w:r>
         <w:t>NO rellenar con saltos de párrafo (</w:t>
       </w:r>
+      <w:proofErr w:type="spellStart"/>
       <w:r>
         <w:rPr>
           <w:i/>
         </w:rPr>
         <w:t>return</w:t>
       </w:r>
+      <w:proofErr w:type="spellEnd"/>
       <w:r>
         <w:t>).</w:t>
       </w:r>
@@ -25743,7 +26366,15 @@
     </w:p>
     <w:p>
       <w:r>
-        <w:t>Además de los cuestionarios diseñados anteriormente, podemos pasar esta guía de usabilidad desarrollada por Yusef Hassan Montero [Hassan08]</w:t>
+        <w:t xml:space="preserve">Además de los cuestionarios diseñados anteriormente, podemos pasar esta guía de usabilidad desarrollada por </w:t>
+      </w:r>
+      <w:proofErr w:type="spellStart"/>
+      <w:r>
+        <w:t>Yusef</w:t>
+      </w:r>
+      <w:proofErr w:type="spellEnd"/>
+      <w:r>
+        <w:t xml:space="preserve"> Hassan Montero [Hassan08]</w:t>
       </w:r>
       <w:r>
         <w:t xml:space="preserve"> (</w:t>
@@ -26253,7 +26884,29 @@
                 <w:color w:val="000000"/>
                 <w:lang w:eastAsia="es-ES"/>
               </w:rPr>
-              <w:t xml:space="preserve">look &amp; feel </w:t>
+              <w:t xml:space="preserve">look &amp; </w:t>
+            </w:r>
+            <w:proofErr w:type="spellStart"/>
+            <w:r>
+              <w:rPr>
+                <w:rFonts w:ascii="Calibri" w:eastAsia="Times New Roman" w:hAnsi="Calibri" w:cs="Times New Roman"/>
+                <w:b/>
+                <w:i/>
+                <w:color w:val="000000"/>
+                <w:lang w:eastAsia="es-ES"/>
+              </w:rPr>
+              <w:t>feel</w:t>
+            </w:r>
+            <w:proofErr w:type="spellEnd"/>
+            <w:r>
+              <w:rPr>
+                <w:rFonts w:ascii="Calibri" w:eastAsia="Times New Roman" w:hAnsi="Calibri" w:cs="Times New Roman"/>
+                <w:b/>
+                <w:i/>
+                <w:color w:val="000000"/>
+                <w:lang w:eastAsia="es-ES"/>
+              </w:rPr>
+              <w:t xml:space="preserve"> </w:t>
             </w:r>
             <w:r>
               <w:rPr>
@@ -26759,6 +27412,7 @@
               <w:lastRenderedPageBreak/>
               <w:t xml:space="preserve">El eslogan o </w:t>
             </w:r>
+            <w:proofErr w:type="spellStart"/>
             <w:r>
               <w:rPr>
                 <w:rFonts w:ascii="Calibri" w:eastAsia="Times New Roman" w:hAnsi="Calibri" w:cs="Times New Roman"/>
@@ -26768,6 +27422,7 @@
               </w:rPr>
               <w:t>tagline</w:t>
             </w:r>
+            <w:proofErr w:type="spellEnd"/>
             <w:r>
               <w:rPr>
                 <w:rFonts w:ascii="Calibri" w:eastAsia="Times New Roman" w:hAnsi="Calibri" w:cs="Times New Roman"/>
@@ -26849,7 +27504,27 @@
                 <w:color w:val="000000"/>
                 <w:lang w:eastAsia="es-ES"/>
               </w:rPr>
-              <w:t>¿Se ofrece algún enlace con información sobre la empresa, sitio web, 'webmaster',...?</w:t>
+              <w:t>¿Se ofrece algún enlace con información sobre la empresa, sitio web, '</w:t>
+            </w:r>
+            <w:proofErr w:type="spellStart"/>
+            <w:r>
+              <w:rPr>
+                <w:rFonts w:ascii="Calibri" w:eastAsia="Times New Roman" w:hAnsi="Calibri" w:cs="Times New Roman"/>
+                <w:b/>
+                <w:color w:val="000000"/>
+                <w:lang w:eastAsia="es-ES"/>
+              </w:rPr>
+              <w:t>webmaster</w:t>
+            </w:r>
+            <w:proofErr w:type="spellEnd"/>
+            <w:r>
+              <w:rPr>
+                <w:rFonts w:ascii="Calibri" w:eastAsia="Times New Roman" w:hAnsi="Calibri" w:cs="Times New Roman"/>
+                <w:b/>
+                <w:color w:val="000000"/>
+                <w:lang w:eastAsia="es-ES"/>
+              </w:rPr>
+              <w:t>',...?</w:t>
             </w:r>
           </w:p>
         </w:tc>
@@ -28576,6 +29251,7 @@
               </w:rPr>
               <w:t xml:space="preserve"> ...como </w:t>
             </w:r>
+            <w:proofErr w:type="spellStart"/>
             <w:r>
               <w:rPr>
                 <w:rFonts w:ascii="Calibri" w:eastAsia="Times New Roman" w:hAnsi="Calibri" w:cs="Times New Roman"/>
@@ -28585,6 +29261,7 @@
               </w:rPr>
               <w:t>breadcrumbs</w:t>
             </w:r>
+            <w:proofErr w:type="spellEnd"/>
             <w:r>
               <w:rPr>
                 <w:rFonts w:ascii="Calibri" w:eastAsia="Times New Roman" w:hAnsi="Calibri" w:cs="Times New Roman"/>
@@ -28664,8 +29341,9 @@
                 <w:color w:val="000000"/>
                 <w:lang w:eastAsia="es-ES"/>
               </w:rPr>
-              <w:t>¿se reconocen como clicables? ¿</w:t>
-            </w:r>
+              <w:t xml:space="preserve">¿se reconocen como </w:t>
+            </w:r>
+            <w:proofErr w:type="spellStart"/>
             <w:r>
               <w:rPr>
                 <w:rFonts w:ascii="Calibri" w:eastAsia="Times New Roman" w:hAnsi="Calibri" w:cs="Times New Roman"/>
@@ -28673,8 +29351,9 @@
                 <w:color w:val="000000"/>
                 <w:lang w:eastAsia="es-ES"/>
               </w:rPr>
-              <w:t>Incluyen</w:t>
-            </w:r>
+              <w:t>clicables</w:t>
+            </w:r>
+            <w:proofErr w:type="spellEnd"/>
             <w:r>
               <w:rPr>
                 <w:rFonts w:ascii="Calibri" w:eastAsia="Times New Roman" w:hAnsi="Calibri" w:cs="Times New Roman"/>
@@ -28682,7 +29361,45 @@
                 <w:color w:val="000000"/>
                 <w:lang w:eastAsia="es-ES"/>
               </w:rPr>
-              <w:t xml:space="preserve"> un atributo 'title' describiendo la página de destino?</w:t>
+              <w:t>? ¿</w:t>
+            </w:r>
+            <w:r>
+              <w:rPr>
+                <w:rFonts w:ascii="Calibri" w:eastAsia="Times New Roman" w:hAnsi="Calibri" w:cs="Times New Roman"/>
+                <w:b/>
+                <w:color w:val="000000"/>
+                <w:lang w:eastAsia="es-ES"/>
+              </w:rPr>
+              <w:t>Incluyen</w:t>
+            </w:r>
+            <w:r>
+              <w:rPr>
+                <w:rFonts w:ascii="Calibri" w:eastAsia="Times New Roman" w:hAnsi="Calibri" w:cs="Times New Roman"/>
+                <w:b/>
+                <w:color w:val="000000"/>
+                <w:lang w:eastAsia="es-ES"/>
+              </w:rPr>
+              <w:t xml:space="preserve"> un atributo '</w:t>
+            </w:r>
+            <w:proofErr w:type="spellStart"/>
+            <w:r>
+              <w:rPr>
+                <w:rFonts w:ascii="Calibri" w:eastAsia="Times New Roman" w:hAnsi="Calibri" w:cs="Times New Roman"/>
+                <w:b/>
+                <w:color w:val="000000"/>
+                <w:lang w:eastAsia="es-ES"/>
+              </w:rPr>
+              <w:t>title</w:t>
+            </w:r>
+            <w:proofErr w:type="spellEnd"/>
+            <w:r>
+              <w:rPr>
+                <w:rFonts w:ascii="Calibri" w:eastAsia="Times New Roman" w:hAnsi="Calibri" w:cs="Times New Roman"/>
+                <w:b/>
+                <w:color w:val="000000"/>
+                <w:lang w:eastAsia="es-ES"/>
+              </w:rPr>
+              <w:t>' describiendo la página de destino?</w:t>
             </w:r>
             <w:r>
               <w:rPr>
@@ -28829,7 +29546,25 @@
                 <w:color w:val="000000"/>
                 <w:lang w:eastAsia="es-ES"/>
               </w:rPr>
-              <w:t>Páginas huérfanas: que aún siendo enlazadas desde otras páginas, éstas no enlacen con ninguna.</w:t>
+              <w:t xml:space="preserve">Páginas huérfanas: que </w:t>
+            </w:r>
+            <w:proofErr w:type="spellStart"/>
+            <w:r>
+              <w:rPr>
+                <w:rFonts w:ascii="Calibri" w:eastAsia="Times New Roman" w:hAnsi="Calibri" w:cs="Times New Roman"/>
+                <w:color w:val="000000"/>
+                <w:lang w:eastAsia="es-ES"/>
+              </w:rPr>
+              <w:t>aún</w:t>
+            </w:r>
+            <w:proofErr w:type="spellEnd"/>
+            <w:r>
+              <w:rPr>
+                <w:rFonts w:ascii="Calibri" w:eastAsia="Times New Roman" w:hAnsi="Calibri" w:cs="Times New Roman"/>
+                <w:color w:val="000000"/>
+                <w:lang w:eastAsia="es-ES"/>
+              </w:rPr>
+              <w:t xml:space="preserve"> siendo enlazadas desde otras páginas, éstas no enlacen con ninguna.</w:t>
             </w:r>
           </w:p>
         </w:tc>
@@ -29388,6 +30123,7 @@
               </w:rPr>
               <w:t xml:space="preserve">Se debe evitar en la medida de lo posible el </w:t>
             </w:r>
+            <w:proofErr w:type="spellStart"/>
             <w:r>
               <w:rPr>
                 <w:rFonts w:ascii="Calibri" w:eastAsia="Times New Roman" w:hAnsi="Calibri" w:cs="Times New Roman"/>
@@ -29397,6 +30133,7 @@
               </w:rPr>
               <w:t>scrolling</w:t>
             </w:r>
+            <w:proofErr w:type="spellEnd"/>
             <w:r>
               <w:rPr>
                 <w:rFonts w:ascii="Calibri" w:eastAsia="Times New Roman" w:hAnsi="Calibri" w:cs="Times New Roman"/>
@@ -30563,6 +31300,7 @@
               </w:rPr>
               <w:t xml:space="preserve">Si posee </w:t>
             </w:r>
+            <w:proofErr w:type="spellStart"/>
             <w:r>
               <w:rPr>
                 <w:rFonts w:ascii="Calibri" w:eastAsia="Times New Roman" w:hAnsi="Calibri" w:cs="Times New Roman"/>
@@ -30572,6 +31310,7 @@
               </w:rPr>
               <w:t>FAQs</w:t>
             </w:r>
+            <w:proofErr w:type="spellEnd"/>
             <w:r>
               <w:rPr>
                 <w:rFonts w:ascii="Calibri" w:eastAsia="Times New Roman" w:hAnsi="Calibri" w:cs="Times New Roman"/>
@@ -30956,7 +31695,27 @@
                 <w:color w:val="000000"/>
                 <w:lang w:eastAsia="es-ES"/>
               </w:rPr>
-              <w:t>¿Incluyen las imágenes atributos 'alt' que describan su contenido?</w:t>
+              <w:t>¿Incluyen las imágenes atributos '</w:t>
+            </w:r>
+            <w:proofErr w:type="spellStart"/>
+            <w:r>
+              <w:rPr>
+                <w:rFonts w:ascii="Calibri" w:eastAsia="Times New Roman" w:hAnsi="Calibri" w:cs="Times New Roman"/>
+                <w:b/>
+                <w:color w:val="000000"/>
+                <w:lang w:eastAsia="es-ES"/>
+              </w:rPr>
+              <w:t>alt</w:t>
+            </w:r>
+            <w:proofErr w:type="spellEnd"/>
+            <w:r>
+              <w:rPr>
+                <w:rFonts w:ascii="Calibri" w:eastAsia="Times New Roman" w:hAnsi="Calibri" w:cs="Times New Roman"/>
+                <w:b/>
+                <w:color w:val="000000"/>
+                <w:lang w:eastAsia="es-ES"/>
+              </w:rPr>
+              <w:t>' que describan su contenido?</w:t>
             </w:r>
           </w:p>
         </w:tc>
@@ -31048,6 +31807,7 @@
               </w:rPr>
               <w:t xml:space="preserve"> Se debe prestar atención a: </w:t>
             </w:r>
+            <w:proofErr w:type="spellStart"/>
             <w:r>
               <w:rPr>
                 <w:rFonts w:ascii="Calibri" w:eastAsia="Times New Roman" w:hAnsi="Calibri" w:cs="Times New Roman"/>
@@ -31057,6 +31817,7 @@
               </w:rPr>
               <w:t>JScript</w:t>
             </w:r>
+            <w:proofErr w:type="spellEnd"/>
             <w:r>
               <w:rPr>
                 <w:rFonts w:ascii="Calibri" w:eastAsia="Times New Roman" w:hAnsi="Calibri" w:cs="Times New Roman"/>
@@ -31148,6 +31909,7 @@
               </w:rPr>
               <w:t xml:space="preserve">¿Puede el usuario disfrutar de todos los contenidos del sitio web sin necesidad de tener que descargar e instalar </w:t>
             </w:r>
+            <w:proofErr w:type="spellStart"/>
             <w:r>
               <w:rPr>
                 <w:rFonts w:ascii="Calibri" w:eastAsia="Times New Roman" w:hAnsi="Calibri" w:cs="Times New Roman"/>
@@ -31158,6 +31920,7 @@
               </w:rPr>
               <w:t>plugins</w:t>
             </w:r>
+            <w:proofErr w:type="spellEnd"/>
             <w:r>
               <w:rPr>
                 <w:rFonts w:ascii="Calibri" w:eastAsia="Times New Roman" w:hAnsi="Calibri" w:cs="Times New Roman"/>
@@ -31240,6 +32003,7 @@
               </w:rPr>
               <w:t xml:space="preserve"> Se deben optimizar las imágenes, controlar el tamaño del código </w:t>
             </w:r>
+            <w:proofErr w:type="spellStart"/>
             <w:r>
               <w:rPr>
                 <w:rFonts w:ascii="Calibri" w:eastAsia="Times New Roman" w:hAnsi="Calibri" w:cs="Times New Roman"/>
@@ -31249,6 +32013,7 @@
               </w:rPr>
               <w:t>JScript</w:t>
             </w:r>
+            <w:proofErr w:type="spellEnd"/>
             <w:r>
               <w:rPr>
                 <w:rFonts w:ascii="Calibri" w:eastAsia="Times New Roman" w:hAnsi="Calibri" w:cs="Times New Roman"/>
@@ -32071,7 +32836,15 @@
     <w:p/>
     <w:p>
       <w:r>
-        <w:t>Tras rellenar esta tabla se deben poner a continuación una enumeración de todas aquellas aclaraciones y/o observaciones que queramos hacer acerca de la misma.</w:t>
+        <w:t>Tras rellenar esta tabla se deben poner a continuación una enumeración de todas aquellas aclaraciones y/</w:t>
+      </w:r>
+      <w:proofErr w:type="spellStart"/>
+      <w:r>
+        <w:t>o</w:t>
+      </w:r>
+      <w:proofErr w:type="spellEnd"/>
+      <w:r>
+        <w:t xml:space="preserve"> observaciones que queramos hacer acerca de la misma.</w:t>
       </w:r>
     </w:p>
     <w:p>
@@ -32291,12 +33064,14 @@
       <w:r>
         <w:t>como queda el aspecto de la aplicación. Se puede hacer fácilmente mediante el menú “</w:t>
       </w:r>
+      <w:proofErr w:type="spellStart"/>
       <w:r>
         <w:rPr>
           <w:i/>
         </w:rPr>
         <w:t>Images</w:t>
       </w:r>
+      <w:proofErr w:type="spellEnd"/>
       <w:r>
         <w:t>” de la “</w:t>
       </w:r>
@@ -32304,8 +33079,30 @@
         <w:rPr>
           <w:i/>
         </w:rPr>
-        <w:t>Web Developer Extension</w:t>
-      </w:r>
+        <w:t xml:space="preserve">Web </w:t>
+      </w:r>
+      <w:proofErr w:type="spellStart"/>
+      <w:r>
+        <w:rPr>
+          <w:i/>
+        </w:rPr>
+        <w:t>Developer</w:t>
+      </w:r>
+      <w:proofErr w:type="spellEnd"/>
+      <w:r>
+        <w:rPr>
+          <w:i/>
+        </w:rPr>
+        <w:t xml:space="preserve"> </w:t>
+      </w:r>
+      <w:proofErr w:type="spellStart"/>
+      <w:r>
+        <w:rPr>
+          <w:i/>
+        </w:rPr>
+        <w:t>Extension</w:t>
+      </w:r>
+      <w:proofErr w:type="spellEnd"/>
       <w:r>
         <w:t xml:space="preserve">” de </w:t>
       </w:r>
@@ -32436,12 +33233,14 @@
       <w:r>
         <w:t xml:space="preserve">Cambiar la resolución y el tamaño de la ventana (verificando que no es necesario el </w:t>
       </w:r>
+      <w:proofErr w:type="spellStart"/>
       <w:r>
         <w:rPr>
           <w:i/>
         </w:rPr>
         <w:t>scroll</w:t>
       </w:r>
+      <w:proofErr w:type="spellEnd"/>
       <w:r>
         <w:t xml:space="preserve"> horizontal)</w:t>
       </w:r>
@@ -32461,8 +33260,30 @@
         <w:rPr>
           <w:i/>
         </w:rPr>
-        <w:t>Web Developer Extension</w:t>
-      </w:r>
+        <w:t xml:space="preserve">Web </w:t>
+      </w:r>
+      <w:proofErr w:type="spellStart"/>
+      <w:r>
+        <w:rPr>
+          <w:i/>
+        </w:rPr>
+        <w:t>Developer</w:t>
+      </w:r>
+      <w:proofErr w:type="spellEnd"/>
+      <w:r>
+        <w:rPr>
+          <w:i/>
+        </w:rPr>
+        <w:t xml:space="preserve"> </w:t>
+      </w:r>
+      <w:proofErr w:type="spellStart"/>
+      <w:r>
+        <w:rPr>
+          <w:i/>
+        </w:rPr>
+        <w:t>Extension</w:t>
+      </w:r>
+      <w:proofErr w:type="spellEnd"/>
       <w:r>
         <w:t xml:space="preserve">” de </w:t>
       </w:r>
@@ -32487,21 +33308,61 @@
       <w:r>
         <w:t xml:space="preserve"> una vez instalado tiene una opción “</w:t>
       </w:r>
+      <w:proofErr w:type="spellStart"/>
       <w:r>
         <w:rPr>
           <w:i/>
         </w:rPr>
         <w:t>Resize</w:t>
       </w:r>
-      <w:r>
-        <w:t>”. Mediante su sub-opción “</w:t>
-      </w:r>
+      <w:proofErr w:type="spellEnd"/>
+      <w:r>
+        <w:t xml:space="preserve">”. Mediante su </w:t>
+      </w:r>
+      <w:proofErr w:type="spellStart"/>
+      <w:r>
+        <w:t>sub-opción</w:t>
+      </w:r>
+      <w:proofErr w:type="spellEnd"/>
+      <w:r>
+        <w:t xml:space="preserve"> “</w:t>
+      </w:r>
+      <w:proofErr w:type="spellStart"/>
       <w:r>
         <w:rPr>
           <w:i/>
         </w:rPr>
-        <w:t>Edit Resize Dimensions</w:t>
-      </w:r>
+        <w:t>Edit</w:t>
+      </w:r>
+      <w:proofErr w:type="spellEnd"/>
+      <w:r>
+        <w:rPr>
+          <w:i/>
+        </w:rPr>
+        <w:t xml:space="preserve"> </w:t>
+      </w:r>
+      <w:proofErr w:type="spellStart"/>
+      <w:r>
+        <w:rPr>
+          <w:i/>
+        </w:rPr>
+        <w:t>Resize</w:t>
+      </w:r>
+      <w:proofErr w:type="spellEnd"/>
+      <w:r>
+        <w:rPr>
+          <w:i/>
+        </w:rPr>
+        <w:t xml:space="preserve"> </w:t>
+      </w:r>
+      <w:proofErr w:type="spellStart"/>
+      <w:r>
+        <w:rPr>
+          <w:i/>
+        </w:rPr>
+        <w:t>Dimensions</w:t>
+      </w:r>
+      <w:proofErr w:type="spellEnd"/>
       <w:r>
         <w:t xml:space="preserve">” podemos introducir nuevas resoluciones que podemos usar para comprobar </w:t>
       </w:r>
@@ -32584,8 +33445,30 @@
         <w:rPr>
           <w:i/>
         </w:rPr>
-        <w:t>Web Developer Extension</w:t>
-      </w:r>
+        <w:t xml:space="preserve">Web </w:t>
+      </w:r>
+      <w:proofErr w:type="spellStart"/>
+      <w:r>
+        <w:rPr>
+          <w:i/>
+        </w:rPr>
+        <w:t>Developer</w:t>
+      </w:r>
+      <w:proofErr w:type="spellEnd"/>
+      <w:r>
+        <w:rPr>
+          <w:i/>
+        </w:rPr>
+        <w:t xml:space="preserve"> </w:t>
+      </w:r>
+      <w:proofErr w:type="spellStart"/>
+      <w:r>
+        <w:rPr>
+          <w:i/>
+        </w:rPr>
+        <w:t>Extension</w:t>
+      </w:r>
+      <w:proofErr w:type="spellEnd"/>
       <w:r>
         <w:t xml:space="preserve">” de </w:t>
       </w:r>
@@ -32613,12 +33496,14 @@
       <w:r>
         <w:t xml:space="preserve"> Para esto podemos usar la herramienta web </w:t>
       </w:r>
+      <w:proofErr w:type="spellStart"/>
       <w:r>
         <w:rPr>
           <w:i/>
         </w:rPr>
         <w:t>GrayBit</w:t>
       </w:r>
+      <w:proofErr w:type="spellEnd"/>
       <w:r>
         <w:t xml:space="preserve">  (</w:t>
       </w:r>
@@ -32645,12 +33530,14 @@
       <w:r>
         <w:t xml:space="preserve">Usar el teclado para navegar a través de los enlaces y controles de formularios, usando </w:t>
       </w:r>
+      <w:proofErr w:type="spellStart"/>
       <w:r>
         <w:rPr>
           <w:i/>
         </w:rPr>
         <w:t>Tab</w:t>
       </w:r>
+      <w:proofErr w:type="spellEnd"/>
       <w:r>
         <w:t xml:space="preserve"> para desplazarse.</w:t>
       </w:r>
@@ -32672,8 +33559,16 @@
         <w:rPr>
           <w:i/>
         </w:rPr>
-        <w:t>AIS Toolbar</w:t>
-      </w:r>
+        <w:t xml:space="preserve">AIS </w:t>
+      </w:r>
+      <w:proofErr w:type="spellStart"/>
+      <w:r>
+        <w:rPr>
+          <w:i/>
+        </w:rPr>
+        <w:t>Toolbar</w:t>
+      </w:r>
+      <w:proofErr w:type="spellEnd"/>
       <w:r>
         <w:t xml:space="preserve"> para </w:t>
       </w:r>
@@ -32705,8 +33600,16 @@
         <w:rPr>
           <w:i/>
         </w:rPr>
-        <w:t>WAVE Toolbar</w:t>
-      </w:r>
+        <w:t xml:space="preserve">WAVE </w:t>
+      </w:r>
+      <w:proofErr w:type="spellStart"/>
+      <w:r>
+        <w:rPr>
+          <w:i/>
+        </w:rPr>
+        <w:t>Toolbar</w:t>
+      </w:r>
+      <w:proofErr w:type="spellEnd"/>
       <w:r>
         <w:t xml:space="preserve"> para </w:t>
       </w:r>
@@ -32747,8 +33650,30 @@
         <w:rPr>
           <w:i/>
         </w:rPr>
-        <w:t>Web Developer Extension</w:t>
-      </w:r>
+        <w:t xml:space="preserve">Web </w:t>
+      </w:r>
+      <w:proofErr w:type="spellStart"/>
+      <w:r>
+        <w:rPr>
+          <w:i/>
+        </w:rPr>
+        <w:t>Developer</w:t>
+      </w:r>
+      <w:proofErr w:type="spellEnd"/>
+      <w:r>
+        <w:rPr>
+          <w:i/>
+        </w:rPr>
+        <w:t xml:space="preserve"> </w:t>
+      </w:r>
+      <w:proofErr w:type="spellStart"/>
+      <w:r>
+        <w:rPr>
+          <w:i/>
+        </w:rPr>
+        <w:t>Extension</w:t>
+      </w:r>
+      <w:proofErr w:type="spellEnd"/>
       <w:r>
         <w:t xml:space="preserve"> para </w:t>
       </w:r>
@@ -32811,12 +33736,14 @@
       <w:r>
         <w:t xml:space="preserve">Navegadores por voz como </w:t>
       </w:r>
+      <w:proofErr w:type="spellStart"/>
       <w:r>
         <w:rPr>
           <w:i/>
         </w:rPr>
         <w:t>Firevox</w:t>
       </w:r>
+      <w:proofErr w:type="spellEnd"/>
       <w:r>
         <w:t xml:space="preserve"> (</w:t>
       </w:r>
@@ -32898,12 +33825,14 @@
       <w:r>
         <w:t xml:space="preserve"> es posible ejecutarlo usando </w:t>
       </w:r>
+      <w:proofErr w:type="spellStart"/>
       <w:r>
         <w:rPr>
           <w:i/>
         </w:rPr>
         <w:t>Cygwin</w:t>
       </w:r>
+      <w:proofErr w:type="spellEnd"/>
       <w:r>
         <w:t>.</w:t>
       </w:r>
@@ -32979,7 +33908,15 @@
         <w:t>,</w:t>
       </w:r>
       <w:r>
-        <w:t xml:space="preserve"> instalar un gran nº de navegadores y versiones de los mismos es muy costoso</w:t>
+        <w:t xml:space="preserve"> instalar un gran </w:t>
+      </w:r>
+      <w:proofErr w:type="spellStart"/>
+      <w:r>
+        <w:t>nº</w:t>
+      </w:r>
+      <w:proofErr w:type="spellEnd"/>
+      <w:r>
+        <w:t xml:space="preserve"> de navegadores y versiones de los mismos es muy costoso</w:t>
       </w:r>
       <w:r>
         <w:t>. No obstante</w:t>
@@ -33005,12 +33942,14 @@
       <w:r>
         <w:t xml:space="preserve"> es </w:t>
       </w:r>
+      <w:proofErr w:type="spellStart"/>
       <w:r>
         <w:rPr>
           <w:i/>
         </w:rPr>
         <w:t>BrowserShots</w:t>
       </w:r>
+      <w:proofErr w:type="spellEnd"/>
       <w:r>
         <w:t xml:space="preserve"> (</w:t>
       </w:r>
@@ -33209,12 +34148,14 @@
           <w:numId w:val="40"/>
         </w:numPr>
       </w:pPr>
+      <w:proofErr w:type="spellStart"/>
       <w:r>
         <w:rPr>
           <w:i/>
         </w:rPr>
         <w:t>EvalAccess</w:t>
       </w:r>
+      <w:proofErr w:type="spellEnd"/>
       <w:r>
         <w:t xml:space="preserve"> (</w:t>
       </w:r>
@@ -33561,8 +34502,30 @@
         <w:rPr>
           <w:i/>
         </w:rPr>
-        <w:t>Web Developer Extension</w:t>
-      </w:r>
+        <w:t xml:space="preserve">Web </w:t>
+      </w:r>
+      <w:proofErr w:type="spellStart"/>
+      <w:r>
+        <w:rPr>
+          <w:i/>
+        </w:rPr>
+        <w:t>Developer</w:t>
+      </w:r>
+      <w:proofErr w:type="spellEnd"/>
+      <w:r>
+        <w:rPr>
+          <w:i/>
+        </w:rPr>
+        <w:t xml:space="preserve"> </w:t>
+      </w:r>
+      <w:proofErr w:type="spellStart"/>
+      <w:r>
+        <w:rPr>
+          <w:i/>
+        </w:rPr>
+        <w:t>Extension</w:t>
+      </w:r>
+      <w:proofErr w:type="spellEnd"/>
       <w:r>
         <w:t xml:space="preserve">” de </w:t>
       </w:r>
@@ -33636,12 +34599,14 @@
       <w:r>
         <w:t xml:space="preserve">Utilizar el </w:t>
       </w:r>
+      <w:proofErr w:type="spellStart"/>
       <w:r>
         <w:rPr>
           <w:i/>
         </w:rPr>
         <w:t>checklist</w:t>
       </w:r>
+      <w:proofErr w:type="spellEnd"/>
       <w:r>
         <w:t xml:space="preserve"> de puntos de control del </w:t>
       </w:r>
@@ -33663,12 +34628,14 @@
       <w:r>
         <w:t xml:space="preserve"> se use la versión 1.0 de las normas, al final de esta sección se ha incluido este </w:t>
       </w:r>
+      <w:proofErr w:type="spellStart"/>
       <w:r>
         <w:rPr>
           <w:i/>
         </w:rPr>
         <w:t>checklist</w:t>
       </w:r>
+      <w:proofErr w:type="spellEnd"/>
       <w:r>
         <w:t xml:space="preserve"> adaptado a </w:t>
       </w:r>
@@ -33786,12 +34753,14 @@
       <w:r>
         <w:t xml:space="preserve"> </w:t>
       </w:r>
+      <w:proofErr w:type="spellStart"/>
       <w:r>
         <w:rPr>
           <w:i/>
         </w:rPr>
         <w:t>Browsershots</w:t>
       </w:r>
+      <w:proofErr w:type="spellEnd"/>
       <w:r>
         <w:t xml:space="preserve"> ya visto</w:t>
       </w:r>
@@ -33832,12 +34801,14 @@
       <w:r>
         <w:t>Desactivar las imágenes y probar como queda el aspecto de la aplicación. Se puede hacer fácilmente mediante el menú “</w:t>
       </w:r>
+      <w:proofErr w:type="spellStart"/>
       <w:r>
         <w:rPr>
           <w:i/>
         </w:rPr>
         <w:t>Images</w:t>
       </w:r>
+      <w:proofErr w:type="spellEnd"/>
       <w:r>
         <w:t>” de la “</w:t>
       </w:r>
@@ -33845,8 +34816,30 @@
         <w:rPr>
           <w:i/>
         </w:rPr>
-        <w:t>Web Developer Extension</w:t>
-      </w:r>
+        <w:t xml:space="preserve">Web </w:t>
+      </w:r>
+      <w:proofErr w:type="spellStart"/>
+      <w:r>
+        <w:rPr>
+          <w:i/>
+        </w:rPr>
+        <w:t>Developer</w:t>
+      </w:r>
+      <w:proofErr w:type="spellEnd"/>
+      <w:r>
+        <w:rPr>
+          <w:i/>
+        </w:rPr>
+        <w:t xml:space="preserve"> </w:t>
+      </w:r>
+      <w:proofErr w:type="spellStart"/>
+      <w:r>
+        <w:rPr>
+          <w:i/>
+        </w:rPr>
+        <w:t>Extension</w:t>
+      </w:r>
+      <w:proofErr w:type="spellEnd"/>
       <w:r>
         <w:t xml:space="preserve">” de </w:t>
       </w:r>
@@ -33934,12 +34927,14 @@
       <w:r>
         <w:t xml:space="preserve">Cambiar la resolución y el tamaño de la ventana (verificando que no es necesario el </w:t>
       </w:r>
+      <w:proofErr w:type="spellStart"/>
       <w:r>
         <w:rPr>
           <w:i/>
         </w:rPr>
         <w:t>scroll</w:t>
       </w:r>
+      <w:proofErr w:type="spellEnd"/>
       <w:r>
         <w:t xml:space="preserve"> horizontal). Esto puede hacerse fácilmente con el </w:t>
       </w:r>
@@ -33956,8 +34951,30 @@
         <w:rPr>
           <w:i/>
         </w:rPr>
-        <w:t>Web Developer Extension</w:t>
-      </w:r>
+        <w:t xml:space="preserve">Web </w:t>
+      </w:r>
+      <w:proofErr w:type="spellStart"/>
+      <w:r>
+        <w:rPr>
+          <w:i/>
+        </w:rPr>
+        <w:t>Developer</w:t>
+      </w:r>
+      <w:proofErr w:type="spellEnd"/>
+      <w:r>
+        <w:rPr>
+          <w:i/>
+        </w:rPr>
+        <w:t xml:space="preserve"> </w:t>
+      </w:r>
+      <w:proofErr w:type="spellStart"/>
+      <w:r>
+        <w:rPr>
+          <w:i/>
+        </w:rPr>
+        <w:t>Extension</w:t>
+      </w:r>
+      <w:proofErr w:type="spellEnd"/>
       <w:r>
         <w:t xml:space="preserve">” de </w:t>
       </w:r>
@@ -33979,21 +34996,61 @@
       <w:r>
         <w:t>, una vez instalado tiene una opción “</w:t>
       </w:r>
+      <w:proofErr w:type="spellStart"/>
       <w:r>
         <w:rPr>
           <w:i/>
         </w:rPr>
         <w:t>Resize</w:t>
       </w:r>
-      <w:r>
-        <w:t>”. Mediante su sub-opción “</w:t>
-      </w:r>
+      <w:proofErr w:type="spellEnd"/>
+      <w:r>
+        <w:t xml:space="preserve">”. Mediante su </w:t>
+      </w:r>
+      <w:proofErr w:type="spellStart"/>
+      <w:r>
+        <w:t>sub-opción</w:t>
+      </w:r>
+      <w:proofErr w:type="spellEnd"/>
+      <w:r>
+        <w:t xml:space="preserve"> “</w:t>
+      </w:r>
+      <w:proofErr w:type="spellStart"/>
       <w:r>
         <w:rPr>
           <w:i/>
         </w:rPr>
-        <w:t>Edit Resize Dimensions</w:t>
-      </w:r>
+        <w:t>Edit</w:t>
+      </w:r>
+      <w:proofErr w:type="spellEnd"/>
+      <w:r>
+        <w:rPr>
+          <w:i/>
+        </w:rPr>
+        <w:t xml:space="preserve"> </w:t>
+      </w:r>
+      <w:proofErr w:type="spellStart"/>
+      <w:r>
+        <w:rPr>
+          <w:i/>
+        </w:rPr>
+        <w:t>Resize</w:t>
+      </w:r>
+      <w:proofErr w:type="spellEnd"/>
+      <w:r>
+        <w:rPr>
+          <w:i/>
+        </w:rPr>
+        <w:t xml:space="preserve"> </w:t>
+      </w:r>
+      <w:proofErr w:type="spellStart"/>
+      <w:r>
+        <w:rPr>
+          <w:i/>
+        </w:rPr>
+        <w:t>Dimensions</w:t>
+      </w:r>
+      <w:proofErr w:type="spellEnd"/>
       <w:r>
         <w:t>” podemos introducir nuevas resoluciones que podemos usar para comprobar cómo se comporta nuestra aplicación ante ellas.  Resoluciones interesantes a probar son: 800x600, 1024x768, 1152x864, 1280x720, 1280x768, 1280x960, 1280x1024 y 1600x1200. Las resoluciones a probar están condicionadas por la máxima resolución de nuestro monitor, por lo que se recomienda poner el mismo a la máxima resolución posible antes de hacer estas pruebas.</w:t>
       </w:r>
@@ -34043,8 +35100,30 @@
         <w:rPr>
           <w:i/>
         </w:rPr>
-        <w:t>Web Developer Extension</w:t>
-      </w:r>
+        <w:t xml:space="preserve">Web </w:t>
+      </w:r>
+      <w:proofErr w:type="spellStart"/>
+      <w:r>
+        <w:rPr>
+          <w:i/>
+        </w:rPr>
+        <w:t>Developer</w:t>
+      </w:r>
+      <w:proofErr w:type="spellEnd"/>
+      <w:r>
+        <w:rPr>
+          <w:i/>
+        </w:rPr>
+        <w:t xml:space="preserve"> </w:t>
+      </w:r>
+      <w:proofErr w:type="spellStart"/>
+      <w:r>
+        <w:rPr>
+          <w:i/>
+        </w:rPr>
+        <w:t>Extension</w:t>
+      </w:r>
+      <w:proofErr w:type="spellEnd"/>
       <w:r>
         <w:t xml:space="preserve">” de </w:t>
       </w:r>
@@ -34069,12 +35148,14 @@
       <w:r>
         <w:t xml:space="preserve">Probar a visualizar la página usando una escala de grises. Para esto podemos usar la herramienta web </w:t>
       </w:r>
+      <w:proofErr w:type="spellStart"/>
       <w:r>
         <w:rPr>
           <w:i/>
         </w:rPr>
         <w:t>GrayBit</w:t>
       </w:r>
+      <w:proofErr w:type="spellEnd"/>
       <w:r>
         <w:t xml:space="preserve">  (</w:t>
       </w:r>
@@ -34106,8 +35187,33 @@
           <w:b/>
           <w:i/>
         </w:rPr>
-        <w:t>Color Contrast Analyzer</w:t>
-      </w:r>
+        <w:t xml:space="preserve">Color </w:t>
+      </w:r>
+      <w:proofErr w:type="spellStart"/>
+      <w:r>
+        <w:rPr>
+          <w:b/>
+          <w:i/>
+        </w:rPr>
+        <w:t>Contrast</w:t>
+      </w:r>
+      <w:proofErr w:type="spellEnd"/>
+      <w:r>
+        <w:rPr>
+          <w:b/>
+          <w:i/>
+        </w:rPr>
+        <w:t xml:space="preserve"> </w:t>
+      </w:r>
+      <w:proofErr w:type="spellStart"/>
+      <w:r>
+        <w:rPr>
+          <w:b/>
+          <w:i/>
+        </w:rPr>
+        <w:t>Analyzer</w:t>
+      </w:r>
+      <w:proofErr w:type="spellEnd"/>
       <w:r>
         <w:t xml:space="preserve"> (</w:t>
       </w:r>
@@ -34131,6 +35237,7 @@
           <w:numId w:val="29"/>
         </w:numPr>
       </w:pPr>
+      <w:proofErr w:type="spellStart"/>
       <w:r>
         <w:rPr>
           <w:b/>
@@ -34138,6 +35245,7 @@
         </w:rPr>
         <w:t>Vischeck</w:t>
       </w:r>
+      <w:proofErr w:type="spellEnd"/>
       <w:r>
         <w:t xml:space="preserve"> (</w:t>
       </w:r>
@@ -34150,7 +35258,39 @@
         </w:r>
       </w:hyperlink>
       <w:r>
-        <w:t>): muestra como ven una página web personas con distintos tipos de daltonismo: deuteranopia, protanopia y tritanopia.</w:t>
+        <w:t xml:space="preserve">): muestra </w:t>
+      </w:r>
+      <w:proofErr w:type="spellStart"/>
+      <w:r>
+        <w:t>como</w:t>
+      </w:r>
+      <w:proofErr w:type="spellEnd"/>
+      <w:r>
+        <w:t xml:space="preserve"> ven una página web personas con distintos tipos de daltonismo: </w:t>
+      </w:r>
+      <w:proofErr w:type="spellStart"/>
+      <w:r>
+        <w:t>deuteranopia</w:t>
+      </w:r>
+      <w:proofErr w:type="spellEnd"/>
+      <w:r>
+        <w:t xml:space="preserve">, </w:t>
+      </w:r>
+      <w:proofErr w:type="spellStart"/>
+      <w:r>
+        <w:t>protanopia</w:t>
+      </w:r>
+      <w:proofErr w:type="spellEnd"/>
+      <w:r>
+        <w:t xml:space="preserve"> y </w:t>
+      </w:r>
+      <w:proofErr w:type="spellStart"/>
+      <w:r>
+        <w:t>tritanopia</w:t>
+      </w:r>
+      <w:proofErr w:type="spellEnd"/>
+      <w:r>
+        <w:t>.</w:t>
       </w:r>
     </w:p>
     <w:p>
@@ -34164,12 +35304,14 @@
       <w:r>
         <w:t xml:space="preserve">Usar el teclado para navegar a través de los enlaces y controles de formularios, usando </w:t>
       </w:r>
+      <w:proofErr w:type="spellStart"/>
       <w:r>
         <w:rPr>
           <w:i/>
         </w:rPr>
         <w:t>Tab</w:t>
       </w:r>
+      <w:proofErr w:type="spellEnd"/>
       <w:r>
         <w:t xml:space="preserve"> para desplazarse.</w:t>
       </w:r>
@@ -34231,12 +35373,14 @@
       <w:r>
         <w:t xml:space="preserve"> </w:t>
       </w:r>
+      <w:proofErr w:type="spellStart"/>
       <w:r>
         <w:rPr>
           <w:i/>
         </w:rPr>
         <w:t>NoScript</w:t>
       </w:r>
+      <w:proofErr w:type="spellEnd"/>
       <w:r>
         <w:t xml:space="preserve"> de </w:t>
       </w:r>
@@ -34397,12 +35541,14 @@
       <w:r>
         <w:t xml:space="preserve">misma. No obstante, todo esto se contempla en el </w:t>
       </w:r>
+      <w:proofErr w:type="spellStart"/>
       <w:r>
         <w:rPr>
           <w:i/>
         </w:rPr>
         <w:t>checklist</w:t>
       </w:r>
+      <w:proofErr w:type="spellEnd"/>
       <w:r>
         <w:t xml:space="preserve"> del </w:t>
       </w:r>
@@ -34485,7 +35631,21 @@
         <w:rPr>
           <w:i/>
         </w:rPr>
-        <w:t>&lt;noframes&gt;</w:t>
+        <w:t>&lt;</w:t>
+      </w:r>
+      <w:proofErr w:type="spellStart"/>
+      <w:r>
+        <w:rPr>
+          <w:i/>
+        </w:rPr>
+        <w:t>noframes</w:t>
+      </w:r>
+      <w:proofErr w:type="spellEnd"/>
+      <w:r>
+        <w:rPr>
+          <w:i/>
+        </w:rPr>
+        <w:t>&gt;</w:t>
       </w:r>
     </w:p>
     <w:p>
@@ -34546,9 +35706,11 @@
       <w:pPr>
         <w:pStyle w:val="Ttulo4"/>
       </w:pPr>
+      <w:proofErr w:type="spellStart"/>
       <w:r>
         <w:t>Checklist</w:t>
       </w:r>
+      <w:proofErr w:type="spellEnd"/>
       <w:r>
         <w:t xml:space="preserve"> del </w:t>
       </w:r>
@@ -34560,12 +35722,14 @@
       <w:r>
         <w:t xml:space="preserve">La siguiente tabla es el </w:t>
       </w:r>
+      <w:proofErr w:type="spellStart"/>
       <w:r>
         <w:rPr>
           <w:i/>
         </w:rPr>
         <w:t>checklist</w:t>
       </w:r>
+      <w:proofErr w:type="spellEnd"/>
       <w:r>
         <w:t xml:space="preserve"> que el </w:t>
       </w:r>
@@ -34772,7 +35936,23 @@
               </w:r>
             </w:hyperlink>
             <w:r>
-              <w:t xml:space="preserve"> Proporcione un texto equivalente para todo elemento no textual (Por ejemplo, a través de "alt", "longdesc" o en el contenido del </w:t>
+              <w:t xml:space="preserve"> Proporcione un texto equivalente para todo elemento no textual (Por ejemplo, a través de "</w:t>
+            </w:r>
+            <w:proofErr w:type="spellStart"/>
+            <w:r>
+              <w:t>alt</w:t>
+            </w:r>
+            <w:proofErr w:type="spellEnd"/>
+            <w:r>
+              <w:t>", "</w:t>
+            </w:r>
+            <w:proofErr w:type="spellStart"/>
+            <w:r>
+              <w:t>longdesc</w:t>
+            </w:r>
+            <w:proofErr w:type="spellEnd"/>
+            <w:r>
+              <w:t xml:space="preserve">" o en el contenido del </w:t>
             </w:r>
             <w:r>
               <w:lastRenderedPageBreak/>
@@ -34788,14 +35968,24 @@
             <w:r>
               <w:t xml:space="preserve"> imágenes, representaciones gráficas del texto, mapas de imagen, animaciones (Por ejemplo, </w:t>
             </w:r>
+            <w:proofErr w:type="spellStart"/>
             <w:r>
               <w:rPr>
                 <w:i/>
               </w:rPr>
               <w:t>GIFs</w:t>
             </w:r>
-            <w:r>
-              <w:t xml:space="preserve"> animados), "applets" y objetos programados, "ascii art", marcos, scripts, imágenes usadas como viñetas en las listas, espaciadores, botones gráficos, sonidos (ejecutados con o sin interacción del usuario), archivos exclusivamente auditivos, banda sonora del vídeo y vídeos. </w:t>
+            <w:proofErr w:type="spellEnd"/>
+            <w:r>
+              <w:t xml:space="preserve"> animados), "applets" y objetos programados, "</w:t>
+            </w:r>
+            <w:proofErr w:type="spellStart"/>
+            <w:r>
+              <w:t>ascii</w:t>
+            </w:r>
+            <w:proofErr w:type="spellEnd"/>
+            <w:r>
+              <w:t xml:space="preserve"> art", marcos, scripts, imágenes usadas como viñetas en las listas, espaciadores, botones gráficos, sonidos (ejecutados con o sin interacción del usuario), archivos exclusivamente auditivos, banda sonora del vídeo y vídeos. </w:t>
             </w:r>
           </w:p>
         </w:tc>
@@ -35891,7 +37081,23 @@
                 <w:b/>
                 <w:bCs/>
               </w:rPr>
-              <w:t>Y si utiliza marcos ("frames") (Prioridad 1)</w:t>
+              <w:t>Y si utiliza marcos ("</w:t>
+            </w:r>
+            <w:proofErr w:type="spellStart"/>
+            <w:r>
+              <w:rPr>
+                <w:b/>
+                <w:bCs/>
+              </w:rPr>
+              <w:t>frames</w:t>
+            </w:r>
+            <w:proofErr w:type="spellEnd"/>
+            <w:r>
+              <w:rPr>
+                <w:b/>
+                <w:bCs/>
+              </w:rPr>
+              <w:t>") (Prioridad 1)</w:t>
             </w:r>
           </w:p>
         </w:tc>
@@ -38718,7 +39924,23 @@
                 <w:b/>
                 <w:bCs/>
               </w:rPr>
-              <w:t>Y si utiliza marcos ("frames") (Prioridad 2)</w:t>
+              <w:t>Y si utiliza marcos ("</w:t>
+            </w:r>
+            <w:proofErr w:type="spellStart"/>
+            <w:r>
+              <w:rPr>
+                <w:b/>
+                <w:bCs/>
+              </w:rPr>
+              <w:t>frames</w:t>
+            </w:r>
+            <w:proofErr w:type="spellEnd"/>
+            <w:r>
+              <w:rPr>
+                <w:b/>
+                <w:bCs/>
+              </w:rPr>
+              <w:t>") (Prioridad 2)</w:t>
             </w:r>
           </w:p>
         </w:tc>
@@ -41680,7 +42902,25 @@
           <w:i/>
           <w:lang w:val="en-US"/>
         </w:rPr>
-        <w:t>W3C mobileOK Checker</w:t>
+        <w:t xml:space="preserve">W3C </w:t>
+      </w:r>
+      <w:proofErr w:type="spellStart"/>
+      <w:r>
+        <w:rPr>
+          <w:b/>
+          <w:i/>
+          <w:lang w:val="en-US"/>
+        </w:rPr>
+        <w:t>mobileOK</w:t>
+      </w:r>
+      <w:proofErr w:type="spellEnd"/>
+      <w:r>
+        <w:rPr>
+          <w:b/>
+          <w:i/>
+          <w:lang w:val="en-US"/>
+        </w:rPr>
+        <w:t xml:space="preserve"> Checker</w:t>
       </w:r>
       <w:r>
         <w:rPr>
@@ -41823,8 +43063,17 @@
           <w:lang w:val="en-US"/>
         </w:rPr>
         <w:lastRenderedPageBreak/>
-        <w:t>.mobi</w:t>
-      </w:r>
+        <w:t>.</w:t>
+      </w:r>
+      <w:proofErr w:type="spellStart"/>
+      <w:r>
+        <w:rPr>
+          <w:b/>
+          <w:lang w:val="en-US"/>
+        </w:rPr>
+        <w:t>mobi</w:t>
+      </w:r>
+      <w:proofErr w:type="spellEnd"/>
       <w:r>
         <w:rPr>
           <w:lang w:val="en-US"/>
@@ -41870,7 +43119,25 @@
           <w:i/>
           <w:lang w:val="en-US"/>
         </w:rPr>
-        <w:t>The Openwave Phone Simulator</w:t>
+        <w:t xml:space="preserve">The </w:t>
+      </w:r>
+      <w:proofErr w:type="spellStart"/>
+      <w:r>
+        <w:rPr>
+          <w:b/>
+          <w:i/>
+          <w:lang w:val="en-US"/>
+        </w:rPr>
+        <w:t>Openwave</w:t>
+      </w:r>
+      <w:proofErr w:type="spellEnd"/>
+      <w:r>
+        <w:rPr>
+          <w:b/>
+          <w:i/>
+          <w:lang w:val="en-US"/>
+        </w:rPr>
+        <w:t xml:space="preserve"> Phone Simulator</w:t>
       </w:r>
       <w:r>
         <w:rPr>
@@ -41884,7 +43151,23 @@
             <w:rStyle w:val="Hipervnculo"/>
             <w:lang w:val="en-US"/>
           </w:rPr>
-          <w:t>http://developer.openwave.com/dvl/tools_and_sdk/ phone_simulator/</w:t>
+          <w:t xml:space="preserve">http://developer.openwave.com/dvl/tools_and_sdk/ </w:t>
+        </w:r>
+        <w:proofErr w:type="spellStart"/>
+        <w:r>
+          <w:rPr>
+            <w:rStyle w:val="Hipervnculo"/>
+            <w:lang w:val="en-US"/>
+          </w:rPr>
+          <w:t>phone_simulator</w:t>
+        </w:r>
+        <w:proofErr w:type="spellEnd"/>
+        <w:r>
+          <w:rPr>
+            <w:rStyle w:val="Hipervnculo"/>
+            <w:lang w:val="en-US"/>
+          </w:rPr>
+          <w:t>/</w:t>
         </w:r>
       </w:hyperlink>
       <w:r>
@@ -42897,30 +44180,22 @@
       <w:r>
         <w:t xml:space="preserve">Figura </w:t>
       </w:r>
-      <w:r>
-        <w:fldChar w:fldCharType="begin"/>
-      </w:r>
-      <w:r>
-        <w:instrText xml:space="preserve"> SEQ Figura \* ARABIC </w:instrText>
-      </w:r>
-      <w:r>
-        <w:fldChar w:fldCharType="separate"/>
-      </w:r>
-      <w:r>
-        <w:rPr>
-          <w:noProof/>
-        </w:rPr>
-        <w:t>15</w:t>
-      </w:r>
-      <w:r>
-        <w:rPr>
-          <w:noProof/>
-        </w:rPr>
-        <w:fldChar w:fldCharType="end"/>
-      </w:r>
-      <w:r>
-        <w:t xml:space="preserve"> Pantalla principal de PassengeApp</w:t>
-      </w:r>
+      <w:fldSimple w:instr=" SEQ Figura \* ARABIC ">
+        <w:r>
+          <w:rPr>
+            <w:noProof/>
+          </w:rPr>
+          <w:t>15</w:t>
+        </w:r>
+      </w:fldSimple>
+      <w:r>
+        <w:t xml:space="preserve"> Pantalla principal de </w:t>
+      </w:r>
+      <w:proofErr w:type="spellStart"/>
+      <w:r>
+        <w:t>PassengeApp</w:t>
+      </w:r>
+      <w:proofErr w:type="spellEnd"/>
     </w:p>
     <w:p>
       <w:r>
@@ -42929,7 +44204,15 @@
     </w:p>
     <w:p>
       <w:r>
-        <w:t>El primer botón (“BUY VOUCHERS” o comprar bonos en espalol), nos permite comprar bonos de transporte público</w:t>
+        <w:t xml:space="preserve">El primer botón (“BUY VOUCHERS” o comprar bonos en </w:t>
+      </w:r>
+      <w:proofErr w:type="spellStart"/>
+      <w:r>
+        <w:t>espalol</w:t>
+      </w:r>
+      <w:proofErr w:type="spellEnd"/>
+      <w:r>
+        <w:t>), nos permite comprar bonos de transporte público</w:t>
       </w:r>
       <w:r>
         <w:t xml:space="preserve"> como se muestra en la siguiente pantalla:</w:t>
@@ -43126,7 +44409,15 @@
     </w:p>
     <w:p>
       <w:r>
-        <w:t>En esta pantalla podremos ver de que bonos disponemos. A la izquierda se muestra el número de zonas y a la derecha cuántos viajes tenemos para ese número de zonas.</w:t>
+        <w:t xml:space="preserve">En esta pantalla podremos ver de </w:t>
+      </w:r>
+      <w:proofErr w:type="spellStart"/>
+      <w:r>
+        <w:t>que</w:t>
+      </w:r>
+      <w:proofErr w:type="spellEnd"/>
+      <w:r>
+        <w:t xml:space="preserve"> bonos disponemos. A la izquierda se muestra el número de zonas y a la derecha cuántos viajes tenemos para ese número de zonas.</w:t>
       </w:r>
     </w:p>
     <w:p>
@@ -43256,7 +44547,15 @@
         <w:t>Si seleccionamos</w:t>
       </w:r>
       <w:r>
-        <w:t xml:space="preserve"> “Autobus L1 4zones” nos conectará a ese autobús, gastando un bono de 4 zonas:</w:t>
+        <w:t xml:space="preserve"> “</w:t>
+      </w:r>
+      <w:proofErr w:type="spellStart"/>
+      <w:r>
+        <w:t>Autobus</w:t>
+      </w:r>
+      <w:proofErr w:type="spellEnd"/>
+      <w:r>
+        <w:t xml:space="preserve"> L1 4zones” nos conectará a ese autobús, gastando un bono de 4 zonas:</w:t>
       </w:r>
     </w:p>
     <w:p>
@@ -43555,7 +44854,15 @@
     </w:p>
     <w:p>
       <w:r>
-        <w:t>En el modulo chat se encuentran clases necesarias para el intercambio de información entre los dispositivos. Para desarrollar no debería ser necesario tocar código de ninguna de esas clases.</w:t>
+        <w:t xml:space="preserve">En el </w:t>
+      </w:r>
+      <w:proofErr w:type="spellStart"/>
+      <w:r>
+        <w:t>modulo</w:t>
+      </w:r>
+      <w:proofErr w:type="spellEnd"/>
+      <w:r>
+        <w:t xml:space="preserve"> chat se encuentran clases necesarias para el intercambio de información entre los dispositivos. Para desarrollar no debería ser necesario tocar código de ninguna de esas clases.</w:t>
       </w:r>
     </w:p>
     <w:p>
@@ -43613,7 +44920,23 @@
     </w:p>
     <w:p>
       <w:r>
-        <w:t>Tan solo sería necesaria la modificación del paquete bluetooth para futuros cambios en la aplicación, en concreto de la clase ChatServer.kt, clase principal donde se almacena la lógica principal del modulo bluetooth de la aplicación.</w:t>
+        <w:t xml:space="preserve">Tan solo sería necesaria la modificación del paquete bluetooth para futuros cambios en la aplicación, en concreto de la clase </w:t>
+      </w:r>
+      <w:proofErr w:type="spellStart"/>
+      <w:r>
+        <w:t>ChatServer.kt</w:t>
+      </w:r>
+      <w:proofErr w:type="spellEnd"/>
+      <w:r>
+        <w:t xml:space="preserve">, clase principal donde se almacena la lógica principal del </w:t>
+      </w:r>
+      <w:proofErr w:type="spellStart"/>
+      <w:r>
+        <w:t>modulo</w:t>
+      </w:r>
+      <w:proofErr w:type="spellEnd"/>
+      <w:r>
+        <w:t xml:space="preserve"> bluetooth de la aplicación.</w:t>
       </w:r>
     </w:p>
     <w:p>
@@ -43673,7 +44996,15 @@
     </w:p>
     <w:p>
       <w:r>
-        <w:t>Por último, la clase SingletonClass, común a ambas aplicaciones, almacena todos los atributos de la aplicación que se necesitan desde muchas partes del código, para que puedan acceder a los mismos de manera sencilla. Utiliza el patrón Singleton:</w:t>
+        <w:t xml:space="preserve">Por último, la clase </w:t>
+      </w:r>
+      <w:proofErr w:type="spellStart"/>
+      <w:r>
+        <w:t>SingletonClass</w:t>
+      </w:r>
+      <w:proofErr w:type="spellEnd"/>
+      <w:r>
+        <w:t>, común a ambas aplicaciones, almacena todos los atributos de la aplicación que se necesitan desde muchas partes del código, para que puedan acceder a los mismos de manera sencilla. Utiliza el patrón Singleton:</w:t>
       </w:r>
     </w:p>
     <w:p>
@@ -43788,14 +45119,27 @@
       <w:r>
         <w:t xml:space="preserve">Figura </w:t>
       </w:r>
-      <w:fldSimple w:instr=" SEQ Figura \* ARABIC ">
-        <w:r>
-          <w:rPr>
-            <w:noProof/>
-          </w:rPr>
-          <w:t>16</w:t>
-        </w:r>
-      </w:fldSimple>
+      <w:r>
+        <w:fldChar w:fldCharType="begin"/>
+      </w:r>
+      <w:r>
+        <w:instrText xml:space="preserve"> SEQ Figura \* ARABIC </w:instrText>
+      </w:r>
+      <w:r>
+        <w:fldChar w:fldCharType="separate"/>
+      </w:r>
+      <w:r>
+        <w:rPr>
+          <w:noProof/>
+        </w:rPr>
+        <w:t>16</w:t>
+      </w:r>
+      <w:r>
+        <w:rPr>
+          <w:noProof/>
+        </w:rPr>
+        <w:fldChar w:fldCharType="end"/>
+      </w:r>
       <w:r>
         <w:t xml:space="preserve"> Diagrama de pantallas de PassengerApp</w:t>
       </w:r>
@@ -43859,14 +45203,27 @@
       <w:r>
         <w:t xml:space="preserve">Figura </w:t>
       </w:r>
-      <w:fldSimple w:instr=" SEQ Figura \* ARABIC ">
-        <w:r>
-          <w:rPr>
-            <w:noProof/>
-          </w:rPr>
-          <w:t>17</w:t>
-        </w:r>
-      </w:fldSimple>
+      <w:r>
+        <w:fldChar w:fldCharType="begin"/>
+      </w:r>
+      <w:r>
+        <w:instrText xml:space="preserve"> SEQ Figura \* ARABIC </w:instrText>
+      </w:r>
+      <w:r>
+        <w:fldChar w:fldCharType="separate"/>
+      </w:r>
+      <w:r>
+        <w:rPr>
+          <w:noProof/>
+        </w:rPr>
+        <w:t>17</w:t>
+      </w:r>
+      <w:r>
+        <w:rPr>
+          <w:noProof/>
+        </w:rPr>
+        <w:fldChar w:fldCharType="end"/>
+      </w:r>
       <w:r>
         <w:t xml:space="preserve"> Diagrama de pantallas de VehicleApp</w:t>
       </w:r>
@@ -43992,9 +45349,473 @@
         <w:t>Actualmente la aplicación consta de un log en el que se va escribiendo cada vez que el usuario hace una operación. En un futuro estaría bien permitir al usuario enviarnos ese log en caso de que la aplicación diera algún error, para poder detectar posibles errores cuando la aplicación esté desplegada.</w:t>
       </w:r>
     </w:p>
+    <w:p>
+      <w:pPr>
+        <w:pStyle w:val="Ttulo3"/>
+      </w:pPr>
+      <w:r>
+        <w:t>Realización de tests automáticos para el proyecto.</w:t>
+      </w:r>
+    </w:p>
+    <w:p>
+      <w:r>
+        <w:t>Actualmente, el proyecto es pequeño y todavía se puede probar a mano, porque tiene poca funcionalidad. No obstante, si en el futuro el desarrollo crece, se necesitarán pruebas automatizadas por los siguientes motivos:</w:t>
+      </w:r>
+    </w:p>
+    <w:p>
+      <w:pPr>
+        <w:pStyle w:val="Prrafodelista"/>
+        <w:numPr>
+          <w:ilvl w:val="0"/>
+          <w:numId w:val="54"/>
+        </w:numPr>
+      </w:pPr>
+      <w:r>
+        <w:t xml:space="preserve">Al hacer cualquier cambio en la aplicación, podremos saber si ese cambio afecta a la funcionalidad anteriormente implementada sin necesidad de volver a probar la aplicación manualmente, simplemente tendremos que darle a un botón (o incluso podríamos tener una integración continua, como </w:t>
+      </w:r>
+      <w:hyperlink r:id="rId179" w:history="1">
+        <w:r>
+          <w:rPr>
+            <w:rStyle w:val="Hipervnculo"/>
+          </w:rPr>
+          <w:t>Travis</w:t>
+        </w:r>
+      </w:hyperlink>
+      <w:r>
+        <w:t xml:space="preserve"> por ejemplo, en GitHub, que ejecuta los test automáticamente cada vez que se hace un commit) y los test nos dirán si los cambios han afectado negativamente a la funcionalidad anterior.</w:t>
+      </w:r>
+    </w:p>
+    <w:p>
+      <w:pPr>
+        <w:pStyle w:val="Prrafodelista"/>
+        <w:numPr>
+          <w:ilvl w:val="0"/>
+          <w:numId w:val="54"/>
+        </w:numPr>
+      </w:pPr>
+      <w:r>
+        <w:t>Si la aplicación crece en funcionalidad, acaba siendo imposible probar la aplicación a mano, pues las posibilidades aumentan exponencialmente al aumentar el número de combinaciones entre casos de prueba posibles.</w:t>
+      </w:r>
+    </w:p>
+    <w:p>
+      <w:r>
+        <w:t>Para</w:t>
+      </w:r>
+      <w:r>
+        <w:t xml:space="preserve"> realizar los tests en Android, habría que hacer tres tipos de test:</w:t>
+      </w:r>
+    </w:p>
+    <w:p>
+      <w:pPr>
+        <w:keepNext/>
+      </w:pPr>
+      <w:r>
+        <w:rPr>
+          <w:noProof/>
+        </w:rPr>
+        <w:drawing>
+          <wp:inline distT="0" distB="0" distL="0" distR="0" wp14:anchorId="67803200" wp14:editId="6D62E155">
+            <wp:extent cx="5400040" cy="2564765"/>
+            <wp:effectExtent l="0" t="0" r="0" b="0"/>
+            <wp:docPr id="60" name="Imagen 60" descr="Diagrama&#10;&#10;Descripción generada automáticamente"/>
+            <wp:cNvGraphicFramePr>
+              <a:graphicFrameLocks xmlns:a="http://schemas.openxmlformats.org/drawingml/2006/main" noChangeAspect="1"/>
+            </wp:cNvGraphicFramePr>
+            <a:graphic xmlns:a="http://schemas.openxmlformats.org/drawingml/2006/main">
+              <a:graphicData uri="http://schemas.openxmlformats.org/drawingml/2006/picture">
+                <pic:pic xmlns:pic="http://schemas.openxmlformats.org/drawingml/2006/picture">
+                  <pic:nvPicPr>
+                    <pic:cNvPr id="60" name="Imagen 60" descr="Diagrama&#10;&#10;Descripción generada automáticamente"/>
+                    <pic:cNvPicPr>
+                      <a:picLocks noChangeAspect="1" noChangeArrowheads="1"/>
+                    </pic:cNvPicPr>
+                  </pic:nvPicPr>
+                  <pic:blipFill>
+                    <a:blip r:embed="rId180">
+                      <a:extLst>
+                        <a:ext uri="{28A0092B-C50C-407E-A947-70E740481C1C}">
+                          <a14:useLocalDpi xmlns:a14="http://schemas.microsoft.com/office/drawing/2010/main" val="0"/>
+                        </a:ext>
+                      </a:extLst>
+                    </a:blip>
+                    <a:srcRect/>
+                    <a:stretch>
+                      <a:fillRect/>
+                    </a:stretch>
+                  </pic:blipFill>
+                  <pic:spPr bwMode="auto">
+                    <a:xfrm>
+                      <a:off x="0" y="0"/>
+                      <a:ext cx="5400040" cy="2564765"/>
+                    </a:xfrm>
+                    <a:prstGeom prst="rect">
+                      <a:avLst/>
+                    </a:prstGeom>
+                    <a:noFill/>
+                    <a:ln>
+                      <a:noFill/>
+                    </a:ln>
+                  </pic:spPr>
+                </pic:pic>
+              </a:graphicData>
+            </a:graphic>
+          </wp:inline>
+        </w:drawing>
+      </w:r>
+    </w:p>
+    <w:p>
+      <w:pPr>
+        <w:pStyle w:val="Descripcin"/>
+        <w:jc w:val="both"/>
+      </w:pPr>
+      <w:r>
+        <w:t xml:space="preserve">Figura </w:t>
+      </w:r>
+      <w:fldSimple w:instr=" SEQ Figura \* ARABIC ">
+        <w:r>
+          <w:rPr>
+            <w:noProof/>
+          </w:rPr>
+          <w:t>18</w:t>
+        </w:r>
+      </w:fldSimple>
+      <w:r>
+        <w:t xml:space="preserve"> Principales tipos de test en Android</w:t>
+      </w:r>
+    </w:p>
+    <w:p>
+      <w:pPr>
+        <w:pStyle w:val="Ttulo4"/>
+      </w:pPr>
+      <w:r>
+        <w:lastRenderedPageBreak/>
+        <w:t>Unit test (o pruebas unitarias en español)</w:t>
+      </w:r>
+    </w:p>
+    <w:p>
+      <w:r>
+        <w:t>Se trata de tests que prueban la lógica de negocio de la aplicación, como el valor que devuelven ciertos métodos, por ejemplo, y están hechos en Java.</w:t>
+      </w:r>
+    </w:p>
+    <w:p>
+      <w:pPr>
+        <w:keepNext/>
+      </w:pPr>
+      <w:r>
+        <w:rPr>
+          <w:noProof/>
+        </w:rPr>
+        <w:drawing>
+          <wp:inline distT="0" distB="0" distL="0" distR="0" wp14:anchorId="10AD012C" wp14:editId="4F4EFC59">
+            <wp:extent cx="5400040" cy="2853055"/>
+            <wp:effectExtent l="0" t="0" r="0" b="0"/>
+            <wp:docPr id="61" name="Imagen 61" descr="Interfaz de usuario gráfica, Texto, Aplicación, Chat o mensaje de texto&#10;&#10;Descripción generada automáticamente"/>
+            <wp:cNvGraphicFramePr>
+              <a:graphicFrameLocks xmlns:a="http://schemas.openxmlformats.org/drawingml/2006/main" noChangeAspect="1"/>
+            </wp:cNvGraphicFramePr>
+            <a:graphic xmlns:a="http://schemas.openxmlformats.org/drawingml/2006/main">
+              <a:graphicData uri="http://schemas.openxmlformats.org/drawingml/2006/picture">
+                <pic:pic xmlns:pic="http://schemas.openxmlformats.org/drawingml/2006/picture">
+                  <pic:nvPicPr>
+                    <pic:cNvPr id="61" name="Imagen 61" descr="Interfaz de usuario gráfica, Texto, Aplicación, Chat o mensaje de texto&#10;&#10;Descripción generada automáticamente"/>
+                    <pic:cNvPicPr>
+                      <a:picLocks noChangeAspect="1" noChangeArrowheads="1"/>
+                    </pic:cNvPicPr>
+                  </pic:nvPicPr>
+                  <pic:blipFill>
+                    <a:blip r:embed="rId181">
+                      <a:extLst>
+                        <a:ext uri="{28A0092B-C50C-407E-A947-70E740481C1C}">
+                          <a14:useLocalDpi xmlns:a14="http://schemas.microsoft.com/office/drawing/2010/main" val="0"/>
+                        </a:ext>
+                      </a:extLst>
+                    </a:blip>
+                    <a:srcRect/>
+                    <a:stretch>
+                      <a:fillRect/>
+                    </a:stretch>
+                  </pic:blipFill>
+                  <pic:spPr bwMode="auto">
+                    <a:xfrm>
+                      <a:off x="0" y="0"/>
+                      <a:ext cx="5400040" cy="2853055"/>
+                    </a:xfrm>
+                    <a:prstGeom prst="rect">
+                      <a:avLst/>
+                    </a:prstGeom>
+                    <a:noFill/>
+                    <a:ln>
+                      <a:noFill/>
+                    </a:ln>
+                  </pic:spPr>
+                </pic:pic>
+              </a:graphicData>
+            </a:graphic>
+          </wp:inline>
+        </w:drawing>
+      </w:r>
+    </w:p>
+    <w:p>
+      <w:pPr>
+        <w:pStyle w:val="Descripcin"/>
+        <w:jc w:val="both"/>
+      </w:pPr>
+      <w:r>
+        <w:t xml:space="preserve">Figura </w:t>
+      </w:r>
+      <w:fldSimple w:instr=" SEQ Figura \* ARABIC ">
+        <w:r>
+          <w:rPr>
+            <w:noProof/>
+          </w:rPr>
+          <w:t>19</w:t>
+        </w:r>
+      </w:fldSimple>
+      <w:r>
+        <w:t xml:space="preserve"> Resumen Unit tests</w:t>
+      </w:r>
+    </w:p>
+    <w:p>
+      <w:r>
+        <w:t>Se ejecutan en local por lo que son rápidos. Se suele utilizar JUnit5.</w:t>
+      </w:r>
+      <w:r>
+        <w:t xml:space="preserve"> No necesitan de un emulador o dispositivo real para ejecutarse, pues se ejecutan en la máquina virtual de Java (JVM).</w:t>
+      </w:r>
+    </w:p>
+    <w:p>
+      <w:pPr>
+        <w:pStyle w:val="Ttulo4"/>
+      </w:pPr>
+      <w:r>
+        <w:t>Instrumentation tests</w:t>
+      </w:r>
+    </w:p>
+    <w:p>
+      <w:r>
+        <w:t>T</w:t>
+      </w:r>
+      <w:r>
+        <w:t>estea</w:t>
+      </w:r>
+      <w:r>
+        <w:t>n</w:t>
+      </w:r>
+      <w:r>
+        <w:t xml:space="preserve"> funcionalidad especifica de </w:t>
+      </w:r>
+      <w:r>
+        <w:t>Android</w:t>
+      </w:r>
+      <w:r>
+        <w:t xml:space="preserve">, como actividades, fragmentos, </w:t>
+      </w:r>
+      <w:r>
+        <w:t>contextos</w:t>
+      </w:r>
+      <w:r>
+        <w:t xml:space="preserve"> y servicios</w:t>
+      </w:r>
+      <w:r>
+        <w:t xml:space="preserve">. Se suele utilizar JUnit4 ya que JUnit5 todavía no soporta este tipo de </w:t>
+      </w:r>
+      <w:proofErr w:type="spellStart"/>
+      <w:r>
+        <w:t>testing</w:t>
+      </w:r>
+      <w:proofErr w:type="spellEnd"/>
+      <w:r>
+        <w:t>.</w:t>
+      </w:r>
+    </w:p>
+    <w:p>
+      <w:pPr>
+        <w:keepNext/>
+      </w:pPr>
+      <w:r>
+        <w:rPr>
+          <w:noProof/>
+        </w:rPr>
+        <w:drawing>
+          <wp:inline distT="0" distB="0" distL="0" distR="0" wp14:anchorId="3D89F12E" wp14:editId="3AB438FF">
+            <wp:extent cx="5400040" cy="2621915"/>
+            <wp:effectExtent l="0" t="0" r="0" b="0"/>
+            <wp:docPr id="62" name="Imagen 62" descr="Interfaz de usuario gráfica, Texto, Aplicación, Chat o mensaje de texto&#10;&#10;Descripción generada automáticamente"/>
+            <wp:cNvGraphicFramePr>
+              <a:graphicFrameLocks xmlns:a="http://schemas.openxmlformats.org/drawingml/2006/main" noChangeAspect="1"/>
+            </wp:cNvGraphicFramePr>
+            <a:graphic xmlns:a="http://schemas.openxmlformats.org/drawingml/2006/main">
+              <a:graphicData uri="http://schemas.openxmlformats.org/drawingml/2006/picture">
+                <pic:pic xmlns:pic="http://schemas.openxmlformats.org/drawingml/2006/picture">
+                  <pic:nvPicPr>
+                    <pic:cNvPr id="62" name="Imagen 62" descr="Interfaz de usuario gráfica, Texto, Aplicación, Chat o mensaje de texto&#10;&#10;Descripción generada automáticamente"/>
+                    <pic:cNvPicPr>
+                      <a:picLocks noChangeAspect="1" noChangeArrowheads="1"/>
+                    </pic:cNvPicPr>
+                  </pic:nvPicPr>
+                  <pic:blipFill>
+                    <a:blip r:embed="rId182">
+                      <a:extLst>
+                        <a:ext uri="{28A0092B-C50C-407E-A947-70E740481C1C}">
+                          <a14:useLocalDpi xmlns:a14="http://schemas.microsoft.com/office/drawing/2010/main" val="0"/>
+                        </a:ext>
+                      </a:extLst>
+                    </a:blip>
+                    <a:srcRect/>
+                    <a:stretch>
+                      <a:fillRect/>
+                    </a:stretch>
+                  </pic:blipFill>
+                  <pic:spPr bwMode="auto">
+                    <a:xfrm>
+                      <a:off x="0" y="0"/>
+                      <a:ext cx="5400040" cy="2621915"/>
+                    </a:xfrm>
+                    <a:prstGeom prst="rect">
+                      <a:avLst/>
+                    </a:prstGeom>
+                    <a:noFill/>
+                    <a:ln>
+                      <a:noFill/>
+                    </a:ln>
+                  </pic:spPr>
+                </pic:pic>
+              </a:graphicData>
+            </a:graphic>
+          </wp:inline>
+        </w:drawing>
+      </w:r>
+    </w:p>
+    <w:p>
+      <w:pPr>
+        <w:pStyle w:val="Descripcin"/>
+        <w:jc w:val="both"/>
+      </w:pPr>
+      <w:r>
+        <w:t xml:space="preserve">Figura </w:t>
+      </w:r>
+      <w:fldSimple w:instr=" SEQ Figura \* ARABIC ">
+        <w:r>
+          <w:rPr>
+            <w:noProof/>
+          </w:rPr>
+          <w:t>20</w:t>
+        </w:r>
+      </w:fldSimple>
+      <w:r>
+        <w:t xml:space="preserve"> Resumen Instrumentation tests.</w:t>
+      </w:r>
+    </w:p>
+    <w:p>
+      <w:r>
+        <w:lastRenderedPageBreak/>
+        <w:t>Se requiere de una máquina virtual o un dispositivo Android real para poder ejecutarse.</w:t>
+      </w:r>
+    </w:p>
+    <w:p>
+      <w:pPr>
+        <w:pStyle w:val="Ttulo4"/>
+      </w:pPr>
+      <w:r>
+        <w:t>UI test (o tests de inte</w:t>
+      </w:r>
+      <w:r>
+        <w:t>rfaz de usuario)</w:t>
+      </w:r>
+    </w:p>
+    <w:p>
+      <w:r>
+        <w:t>Son test que simulan la interacción real con el usuario, pulsando botones, rellenando cuadros de texto, etc. Necesitan un emulador o un dispositivo Android real para poder ejecutarse.</w:t>
+      </w:r>
+    </w:p>
+    <w:p>
+      <w:pPr>
+        <w:keepNext/>
+      </w:pPr>
+      <w:r>
+        <w:rPr>
+          <w:noProof/>
+        </w:rPr>
+        <w:drawing>
+          <wp:inline distT="0" distB="0" distL="0" distR="0" wp14:anchorId="2C5E787E" wp14:editId="2A66EAFD">
+            <wp:extent cx="5400040" cy="2906395"/>
+            <wp:effectExtent l="0" t="0" r="0" b="0"/>
+            <wp:docPr id="63" name="Imagen 63" descr="Interfaz de usuario gráfica, Texto, Aplicación, Chat o mensaje de texto&#10;&#10;Descripción generada automáticamente"/>
+            <wp:cNvGraphicFramePr>
+              <a:graphicFrameLocks xmlns:a="http://schemas.openxmlformats.org/drawingml/2006/main" noChangeAspect="1"/>
+            </wp:cNvGraphicFramePr>
+            <a:graphic xmlns:a="http://schemas.openxmlformats.org/drawingml/2006/main">
+              <a:graphicData uri="http://schemas.openxmlformats.org/drawingml/2006/picture">
+                <pic:pic xmlns:pic="http://schemas.openxmlformats.org/drawingml/2006/picture">
+                  <pic:nvPicPr>
+                    <pic:cNvPr id="63" name="Imagen 63" descr="Interfaz de usuario gráfica, Texto, Aplicación, Chat o mensaje de texto&#10;&#10;Descripción generada automáticamente"/>
+                    <pic:cNvPicPr>
+                      <a:picLocks noChangeAspect="1" noChangeArrowheads="1"/>
+                    </pic:cNvPicPr>
+                  </pic:nvPicPr>
+                  <pic:blipFill>
+                    <a:blip r:embed="rId183">
+                      <a:extLst>
+                        <a:ext uri="{28A0092B-C50C-407E-A947-70E740481C1C}">
+                          <a14:useLocalDpi xmlns:a14="http://schemas.microsoft.com/office/drawing/2010/main" val="0"/>
+                        </a:ext>
+                      </a:extLst>
+                    </a:blip>
+                    <a:srcRect/>
+                    <a:stretch>
+                      <a:fillRect/>
+                    </a:stretch>
+                  </pic:blipFill>
+                  <pic:spPr bwMode="auto">
+                    <a:xfrm>
+                      <a:off x="0" y="0"/>
+                      <a:ext cx="5400040" cy="2906395"/>
+                    </a:xfrm>
+                    <a:prstGeom prst="rect">
+                      <a:avLst/>
+                    </a:prstGeom>
+                    <a:noFill/>
+                    <a:ln>
+                      <a:noFill/>
+                    </a:ln>
+                  </pic:spPr>
+                </pic:pic>
+              </a:graphicData>
+            </a:graphic>
+          </wp:inline>
+        </w:drawing>
+      </w:r>
+    </w:p>
+    <w:p>
+      <w:pPr>
+        <w:pStyle w:val="Descripcin"/>
+        <w:jc w:val="both"/>
+      </w:pPr>
+      <w:r>
+        <w:t xml:space="preserve">Figura </w:t>
+      </w:r>
+      <w:fldSimple w:instr=" SEQ Figura \* ARABIC ">
+        <w:r>
+          <w:rPr>
+            <w:noProof/>
+          </w:rPr>
+          <w:t>21</w:t>
+        </w:r>
+      </w:fldSimple>
+      <w:r>
+        <w:t xml:space="preserve"> Resumen UI tests</w:t>
+      </w:r>
+    </w:p>
+    <w:p>
+      <w:r>
+        <w:t>Se suele utilizar la librería Expresso para realizar estos tests.</w:t>
+      </w:r>
+    </w:p>
     <w:p/>
-    <w:p>
-      <w:pPr>
+    <w:p/>
+    <w:p>
+      <w:pPr>
+        <w:pStyle w:val="Ttulo3"/>
         <w:sectPr>
           <w:type w:val="oddPage"/>
           <w:pgSz w:w="11906" w:h="16838" w:code="9"/>
@@ -44082,7 +45903,7 @@
           <w:numId w:val="54"/>
         </w:numPr>
       </w:pPr>
-      <w:hyperlink r:id="rId179" w:history="1">
+      <w:hyperlink r:id="rId184" w:history="1">
         <w:r>
           <w:rPr>
             <w:rStyle w:val="Hipervnculo"/>
@@ -44093,7 +45914,7 @@
       <w:r>
         <w:t xml:space="preserve">: Este artículo de </w:t>
       </w:r>
-      <w:hyperlink r:id="rId180" w:history="1">
+      <w:hyperlink r:id="rId185" w:history="1">
         <w:r>
           <w:rPr>
             <w:rStyle w:val="Hipervnculo"/>
@@ -44113,7 +45934,7 @@
           <w:numId w:val="54"/>
         </w:numPr>
       </w:pPr>
-      <w:hyperlink r:id="rId181" w:history="1">
+      <w:hyperlink r:id="rId186" w:history="1">
         <w:r>
           <w:rPr>
             <w:rStyle w:val="Hipervnculo"/>
@@ -44183,7 +46004,7 @@
           <w:numId w:val="54"/>
         </w:numPr>
       </w:pPr>
-      <w:hyperlink r:id="rId182" w:history="1">
+      <w:hyperlink r:id="rId187" w:history="1">
         <w:r>
           <w:rPr>
             <w:rStyle w:val="Hipervnculo"/>
@@ -44206,7 +46027,7 @@
           <w:numId w:val="54"/>
         </w:numPr>
       </w:pPr>
-      <w:hyperlink r:id="rId183" w:history="1">
+      <w:hyperlink r:id="rId188" w:history="1">
         <w:r>
           <w:rPr>
             <w:rStyle w:val="Hipervnculo"/>
@@ -44376,12 +46197,14 @@
       <w:r>
         <w:t xml:space="preserve">escripción del contenido de los diskettes o </w:t>
       </w:r>
+      <w:proofErr w:type="spellStart"/>
       <w:r>
         <w:rPr>
           <w:i/>
         </w:rPr>
         <w:t>CDs</w:t>
       </w:r>
+      <w:proofErr w:type="spellEnd"/>
       <w:r>
         <w:t xml:space="preserve"> (directorios y para qu</w:t>
       </w:r>
@@ -44439,12 +46262,14 @@
       <w:r>
         <w:t xml:space="preserve">Ayuda a localizar la información del proyecto. Por ejemplo, los ficheros fuente siempre deben estar en la carpeta </w:t>
       </w:r>
+      <w:proofErr w:type="spellStart"/>
       <w:r>
         <w:rPr>
           <w:i/>
         </w:rPr>
         <w:t>src</w:t>
       </w:r>
+      <w:proofErr w:type="spellEnd"/>
       <w:r>
         <w:t>.</w:t>
       </w:r>
@@ -44458,7 +46283,15 @@
         </w:numPr>
       </w:pPr>
       <w:r>
-        <w:t>Ayuda a los desarrolladores a determinar donde debe ir cada fichero.</w:t>
+        <w:t xml:space="preserve">Ayuda a los desarrolladores a determinar </w:t>
+      </w:r>
+      <w:proofErr w:type="spellStart"/>
+      <w:r>
+        <w:t>donde</w:t>
+      </w:r>
+      <w:proofErr w:type="spellEnd"/>
+      <w:r>
+        <w:t xml:space="preserve"> debe ir cada fichero.</w:t>
       </w:r>
     </w:p>
     <w:p>
@@ -44581,12 +46414,21 @@
             <w:r>
               <w:t xml:space="preserve">estructura. Se puede incluir </w:t>
             </w:r>
+            <w:proofErr w:type="spellStart"/>
             <w:r>
               <w:rPr>
                 <w:i/>
                 <w:iCs/>
               </w:rPr>
-              <w:t xml:space="preserve">autorun </w:t>
+              <w:t>autorun</w:t>
+            </w:r>
+            <w:proofErr w:type="spellEnd"/>
+            <w:r>
+              <w:rPr>
+                <w:i/>
+                <w:iCs/>
+              </w:rPr>
+              <w:t xml:space="preserve"> </w:t>
             </w:r>
             <w:r>
               <w:t>e icono del proyecto si existe.</w:t>
@@ -44609,7 +46451,21 @@
               <w:rPr>
                 <w:i/>
               </w:rPr>
-              <w:t>./&lt;nombre_proyecto&gt;</w:t>
+              <w:t>./&lt;</w:t>
+            </w:r>
+            <w:proofErr w:type="spellStart"/>
+            <w:r>
+              <w:rPr>
+                <w:i/>
+              </w:rPr>
+              <w:t>nombre_proyecto</w:t>
+            </w:r>
+            <w:proofErr w:type="spellEnd"/>
+            <w:r>
+              <w:rPr>
+                <w:i/>
+              </w:rPr>
+              <w:t>&gt;</w:t>
             </w:r>
           </w:p>
         </w:tc>
@@ -44628,7 +46484,15 @@
               <w:t>Ver la tabla Recomendación de estructura de directorios de desarrollo</w:t>
             </w:r>
             <w:r>
-              <w:t>. &lt;nombre_proyecto&gt; debe sustituirse por el nombre corto del proyecto.</w:t>
+              <w:t>. &lt;</w:t>
+            </w:r>
+            <w:proofErr w:type="spellStart"/>
+            <w:r>
+              <w:t>nombre_proyecto</w:t>
+            </w:r>
+            <w:proofErr w:type="spellEnd"/>
+            <w:r>
+              <w:t>&gt; debe sustituirse por el nombre corto del proyecto.</w:t>
             </w:r>
           </w:p>
         </w:tc>
@@ -44648,8 +46512,16 @@
               <w:rPr>
                 <w:i/>
               </w:rPr>
-              <w:t>./instalacion</w:t>
-            </w:r>
+              <w:t>./</w:t>
+            </w:r>
+            <w:proofErr w:type="spellStart"/>
+            <w:r>
+              <w:rPr>
+                <w:i/>
+              </w:rPr>
+              <w:t>instalacion</w:t>
+            </w:r>
+            <w:proofErr w:type="spellEnd"/>
           </w:p>
         </w:tc>
         <w:tc>
@@ -44678,8 +46550,16 @@
               <w:rPr>
                 <w:i/>
               </w:rPr>
-              <w:t>./documentacion</w:t>
-            </w:r>
+              <w:t>./</w:t>
+            </w:r>
+            <w:proofErr w:type="spellStart"/>
+            <w:r>
+              <w:rPr>
+                <w:i/>
+              </w:rPr>
+              <w:t>documentacion</w:t>
+            </w:r>
+            <w:proofErr w:type="spellEnd"/>
           </w:p>
         </w:tc>
         <w:tc>
@@ -44702,12 +46582,14 @@
             <w:r>
               <w:t>.</w:t>
             </w:r>
+            <w:proofErr w:type="spellStart"/>
             <w:r>
               <w:rPr>
                 <w:i/>
               </w:rPr>
               <w:t>doc</w:t>
             </w:r>
+            <w:proofErr w:type="spellEnd"/>
             <w:r>
               <w:t xml:space="preserve"> </w:t>
             </w:r>
@@ -44741,12 +46623,14 @@
             <w:r>
               <w:t xml:space="preserve"> .</w:t>
             </w:r>
+            <w:proofErr w:type="spellStart"/>
             <w:r>
               <w:rPr>
                 <w:i/>
               </w:rPr>
               <w:t>sxw</w:t>
             </w:r>
+            <w:proofErr w:type="spellEnd"/>
             <w:r>
               <w:t xml:space="preserve"> de </w:t>
             </w:r>
@@ -44792,8 +46676,30 @@
               <w:rPr>
                 <w:i/>
               </w:rPr>
-              <w:t>./documentacion/img</w:t>
-            </w:r>
+              <w:t>./</w:t>
+            </w:r>
+            <w:proofErr w:type="spellStart"/>
+            <w:r>
+              <w:rPr>
+                <w:i/>
+              </w:rPr>
+              <w:t>documentacion</w:t>
+            </w:r>
+            <w:proofErr w:type="spellEnd"/>
+            <w:r>
+              <w:rPr>
+                <w:i/>
+              </w:rPr>
+              <w:t>/</w:t>
+            </w:r>
+            <w:proofErr w:type="spellStart"/>
+            <w:r>
+              <w:rPr>
+                <w:i/>
+              </w:rPr>
+              <w:t>img</w:t>
+            </w:r>
+            <w:proofErr w:type="spellEnd"/>
           </w:p>
         </w:tc>
         <w:tc>
@@ -44813,12 +46719,14 @@
             <w:r>
               <w:t xml:space="preserve"> si son capturas de pantalla, .</w:t>
             </w:r>
+            <w:proofErr w:type="spellStart"/>
             <w:r>
               <w:rPr>
                 <w:i/>
               </w:rPr>
               <w:t>wmf</w:t>
             </w:r>
+            <w:proofErr w:type="spellEnd"/>
             <w:r>
               <w:t xml:space="preserve"> si son diagramas o </w:t>
             </w:r>
@@ -44826,12 +46734,14 @@
               <w:lastRenderedPageBreak/>
               <w:t>esquemas y .</w:t>
             </w:r>
+            <w:proofErr w:type="spellStart"/>
             <w:r>
               <w:rPr>
                 <w:i/>
               </w:rPr>
               <w:t>jpg</w:t>
             </w:r>
+            <w:proofErr w:type="spellEnd"/>
             <w:r>
               <w:t xml:space="preserve"> sólo si son fotografías.</w:t>
             </w:r>
@@ -44854,8 +46764,30 @@
                 <w:i/>
               </w:rPr>
               <w:lastRenderedPageBreak/>
-              <w:t>./documentacion/uml</w:t>
-            </w:r>
+              <w:t>./</w:t>
+            </w:r>
+            <w:proofErr w:type="spellStart"/>
+            <w:r>
+              <w:rPr>
+                <w:i/>
+              </w:rPr>
+              <w:t>documentacion</w:t>
+            </w:r>
+            <w:proofErr w:type="spellEnd"/>
+            <w:r>
+              <w:rPr>
+                <w:i/>
+              </w:rPr>
+              <w:t>/</w:t>
+            </w:r>
+            <w:proofErr w:type="spellStart"/>
+            <w:r>
+              <w:rPr>
+                <w:i/>
+              </w:rPr>
+              <w:t>uml</w:t>
+            </w:r>
+            <w:proofErr w:type="spellEnd"/>
           </w:p>
         </w:tc>
         <w:tc>
@@ -44899,8 +46831,16 @@
               <w:rPr>
                 <w:i/>
               </w:rPr>
-              <w:t>./presentacion</w:t>
-            </w:r>
+              <w:t>./</w:t>
+            </w:r>
+            <w:proofErr w:type="spellStart"/>
+            <w:r>
+              <w:rPr>
+                <w:i/>
+              </w:rPr>
+              <w:t>presentacion</w:t>
+            </w:r>
+            <w:proofErr w:type="spellEnd"/>
           </w:p>
         </w:tc>
         <w:tc>
@@ -44911,12 +46851,14 @@
             <w:r>
               <w:t xml:space="preserve">Directorio que contiene la presentación en </w:t>
             </w:r>
+            <w:proofErr w:type="spellStart"/>
             <w:r>
               <w:rPr>
                 <w:i/>
               </w:rPr>
               <w:t>Powerpoint</w:t>
             </w:r>
+            <w:proofErr w:type="spellEnd"/>
             <w:r>
               <w:t xml:space="preserve"> o equivalente utilizada el día de la defensa del proyecto</w:t>
             </w:r>
@@ -44980,7 +46922,21 @@
               <w:rPr>
                 <w:i/>
               </w:rPr>
-              <w:t>./herram/desarrollo</w:t>
+              <w:t>./</w:t>
+            </w:r>
+            <w:proofErr w:type="spellStart"/>
+            <w:r>
+              <w:rPr>
+                <w:i/>
+              </w:rPr>
+              <w:t>herram</w:t>
+            </w:r>
+            <w:proofErr w:type="spellEnd"/>
+            <w:r>
+              <w:rPr>
+                <w:i/>
+              </w:rPr>
+              <w:t>/desarrollo</w:t>
             </w:r>
           </w:p>
         </w:tc>
@@ -45010,8 +46966,30 @@
               <w:rPr>
                 <w:i/>
               </w:rPr>
-              <w:t>./herram/explotacion</w:t>
-            </w:r>
+              <w:t>./</w:t>
+            </w:r>
+            <w:proofErr w:type="spellStart"/>
+            <w:r>
+              <w:rPr>
+                <w:i/>
+              </w:rPr>
+              <w:t>herram</w:t>
+            </w:r>
+            <w:proofErr w:type="spellEnd"/>
+            <w:r>
+              <w:rPr>
+                <w:i/>
+              </w:rPr>
+              <w:t>/</w:t>
+            </w:r>
+            <w:proofErr w:type="spellStart"/>
+            <w:r>
+              <w:rPr>
+                <w:i/>
+              </w:rPr>
+              <w:t>explotacion</w:t>
+            </w:r>
+            <w:proofErr w:type="spellEnd"/>
           </w:p>
         </w:tc>
         <w:tc>
@@ -45177,8 +47155,16 @@
               <w:rPr>
                 <w:i/>
               </w:rPr>
-              <w:t>./build</w:t>
-            </w:r>
+              <w:t>./</w:t>
+            </w:r>
+            <w:proofErr w:type="spellStart"/>
+            <w:r>
+              <w:rPr>
+                <w:i/>
+              </w:rPr>
+              <w:t>build</w:t>
+            </w:r>
+            <w:proofErr w:type="spellEnd"/>
           </w:p>
         </w:tc>
         <w:tc>
@@ -45189,12 +47175,14 @@
             <w:r>
               <w:t xml:space="preserve">Contiene el build.xml de </w:t>
             </w:r>
+            <w:proofErr w:type="spellStart"/>
             <w:r>
               <w:rPr>
                 <w:i/>
               </w:rPr>
               <w:t>ant</w:t>
             </w:r>
+            <w:proofErr w:type="spellEnd"/>
             <w:r>
               <w:t xml:space="preserve"> (si lo usamos)</w:t>
             </w:r>
@@ -45219,8 +47207,16 @@
               <w:rPr>
                 <w:i/>
               </w:rPr>
-              <w:t>./conf</w:t>
-            </w:r>
+              <w:t>./</w:t>
+            </w:r>
+            <w:proofErr w:type="spellStart"/>
+            <w:r>
+              <w:rPr>
+                <w:i/>
+              </w:rPr>
+              <w:t>conf</w:t>
+            </w:r>
+            <w:proofErr w:type="spellEnd"/>
           </w:p>
         </w:tc>
         <w:tc>
@@ -45282,12 +47278,14 @@
                 <w:numId w:val="19"/>
               </w:numPr>
             </w:pPr>
+            <w:proofErr w:type="spellStart"/>
             <w:r>
               <w:rPr>
                 <w:b/>
               </w:rPr>
               <w:t>ear</w:t>
             </w:r>
+            <w:proofErr w:type="spellEnd"/>
             <w:r>
               <w:t>: contiene los ficheros de configuración de una aplicación empresarial (por ejemplo: application.xml).</w:t>
             </w:r>
@@ -45300,12 +47298,14 @@
                 <w:numId w:val="19"/>
               </w:numPr>
             </w:pPr>
+            <w:proofErr w:type="spellStart"/>
             <w:r>
               <w:rPr>
                 <w:b/>
               </w:rPr>
               <w:t>ejb</w:t>
             </w:r>
+            <w:proofErr w:type="spellEnd"/>
             <w:r>
               <w:t>: contiene los descriptores de despliegue de los EJB.</w:t>
             </w:r>
@@ -45327,8 +47327,16 @@
               <w:rPr>
                 <w:i/>
               </w:rPr>
-              <w:t>./dist</w:t>
-            </w:r>
+              <w:t>./</w:t>
+            </w:r>
+            <w:proofErr w:type="spellStart"/>
+            <w:r>
+              <w:rPr>
+                <w:i/>
+              </w:rPr>
+              <w:t>dist</w:t>
+            </w:r>
+            <w:proofErr w:type="spellEnd"/>
           </w:p>
         </w:tc>
         <w:tc>
@@ -45343,8 +47351,16 @@
               <w:rPr>
                 <w:i/>
               </w:rPr>
-              <w:t>.war</w:t>
-            </w:r>
+              <w:t>.</w:t>
+            </w:r>
+            <w:proofErr w:type="spellStart"/>
+            <w:r>
+              <w:rPr>
+                <w:i/>
+              </w:rPr>
+              <w:t>war</w:t>
+            </w:r>
+            <w:proofErr w:type="spellEnd"/>
             <w:r>
               <w:t xml:space="preserve"> o </w:t>
             </w:r>
@@ -45352,7 +47368,21 @@
               <w:rPr>
                 <w:i/>
               </w:rPr>
-              <w:t>.ear.</w:t>
+              <w:t>.</w:t>
+            </w:r>
+            <w:proofErr w:type="spellStart"/>
+            <w:r>
+              <w:rPr>
+                <w:i/>
+              </w:rPr>
+              <w:t>ear</w:t>
+            </w:r>
+            <w:proofErr w:type="spellEnd"/>
+            <w:r>
+              <w:rPr>
+                <w:i/>
+              </w:rPr>
+              <w:t>.</w:t>
             </w:r>
           </w:p>
         </w:tc>
@@ -45372,8 +47402,16 @@
               <w:rPr>
                 <w:i/>
               </w:rPr>
-              <w:t>./doc</w:t>
-            </w:r>
+              <w:t>./</w:t>
+            </w:r>
+            <w:proofErr w:type="spellStart"/>
+            <w:r>
+              <w:rPr>
+                <w:i/>
+              </w:rPr>
+              <w:t>doc</w:t>
+            </w:r>
+            <w:proofErr w:type="spellEnd"/>
           </w:p>
         </w:tc>
         <w:tc>
@@ -45394,6 +47432,7 @@
             <w:r>
               <w:t xml:space="preserve"> </w:t>
             </w:r>
+            <w:proofErr w:type="spellStart"/>
             <w:r>
               <w:rPr>
                 <w:i/>
@@ -45406,6 +47445,7 @@
               </w:rPr>
               <w:t>avadoc</w:t>
             </w:r>
+            <w:proofErr w:type="spellEnd"/>
             <w:r>
               <w:t xml:space="preserve"> </w:t>
             </w:r>
@@ -45431,8 +47471,16 @@
                 <w:i/>
               </w:rPr>
               <w:lastRenderedPageBreak/>
-              <w:t>./lib</w:t>
-            </w:r>
+              <w:t>./</w:t>
+            </w:r>
+            <w:proofErr w:type="spellStart"/>
+            <w:r>
+              <w:rPr>
+                <w:i/>
+              </w:rPr>
+              <w:t>lib</w:t>
+            </w:r>
+            <w:proofErr w:type="spellEnd"/>
           </w:p>
         </w:tc>
         <w:tc>
@@ -45443,21 +47491,25 @@
             <w:r>
               <w:t>Bibliotecas externas (.</w:t>
             </w:r>
+            <w:proofErr w:type="spellStart"/>
             <w:r>
               <w:rPr>
                 <w:i/>
               </w:rPr>
               <w:t>jar</w:t>
             </w:r>
+            <w:proofErr w:type="spellEnd"/>
             <w:r>
               <w:t>, .</w:t>
             </w:r>
+            <w:proofErr w:type="spellStart"/>
             <w:r>
               <w:rPr>
                 <w:i/>
               </w:rPr>
               <w:t>dll</w:t>
             </w:r>
+            <w:proofErr w:type="spellEnd"/>
             <w:r>
               <w:t>, …</w:t>
             </w:r>
@@ -45482,8 +47534,16 @@
               <w:rPr>
                 <w:i/>
               </w:rPr>
-              <w:t>./compile-lib</w:t>
-            </w:r>
+              <w:t>./compile-</w:t>
+            </w:r>
+            <w:proofErr w:type="spellStart"/>
+            <w:r>
+              <w:rPr>
+                <w:i/>
+              </w:rPr>
+              <w:t>lib</w:t>
+            </w:r>
+            <w:proofErr w:type="spellEnd"/>
           </w:p>
         </w:tc>
         <w:tc>
@@ -45494,21 +47554,25 @@
             <w:r>
               <w:t>Bibliotecas externas (.</w:t>
             </w:r>
+            <w:proofErr w:type="spellStart"/>
             <w:r>
               <w:rPr>
                 <w:i/>
               </w:rPr>
               <w:t>jar</w:t>
             </w:r>
+            <w:proofErr w:type="spellEnd"/>
             <w:r>
               <w:t>, .</w:t>
             </w:r>
+            <w:proofErr w:type="spellStart"/>
             <w:r>
               <w:rPr>
                 <w:i/>
               </w:rPr>
               <w:t>dll</w:t>
             </w:r>
+            <w:proofErr w:type="spellEnd"/>
             <w:r>
               <w:t>, …</w:t>
             </w:r>
@@ -45533,8 +47597,16 @@
               <w:rPr>
                 <w:i/>
               </w:rPr>
-              <w:t>./src</w:t>
-            </w:r>
+              <w:t>./</w:t>
+            </w:r>
+            <w:proofErr w:type="spellStart"/>
+            <w:r>
+              <w:rPr>
+                <w:i/>
+              </w:rPr>
+              <w:t>src</w:t>
+            </w:r>
+            <w:proofErr w:type="spellEnd"/>
           </w:p>
         </w:tc>
         <w:tc>
@@ -45563,7 +47635,21 @@
               <w:rPr>
                 <w:i/>
               </w:rPr>
-              <w:t>./src/java</w:t>
+              <w:t>./</w:t>
+            </w:r>
+            <w:proofErr w:type="spellStart"/>
+            <w:r>
+              <w:rPr>
+                <w:i/>
+              </w:rPr>
+              <w:t>src</w:t>
+            </w:r>
+            <w:proofErr w:type="spellEnd"/>
+            <w:r>
+              <w:rPr>
+                <w:i/>
+              </w:rPr>
+              <w:t>/java</w:t>
             </w:r>
           </w:p>
         </w:tc>
@@ -45602,8 +47688,30 @@
               <w:rPr>
                 <w:i/>
               </w:rPr>
-              <w:t>./src/sql</w:t>
-            </w:r>
+              <w:t>./</w:t>
+            </w:r>
+            <w:proofErr w:type="spellStart"/>
+            <w:r>
+              <w:rPr>
+                <w:i/>
+              </w:rPr>
+              <w:t>src</w:t>
+            </w:r>
+            <w:proofErr w:type="spellEnd"/>
+            <w:r>
+              <w:rPr>
+                <w:i/>
+              </w:rPr>
+              <w:t>/</w:t>
+            </w:r>
+            <w:proofErr w:type="spellStart"/>
+            <w:r>
+              <w:rPr>
+                <w:i/>
+              </w:rPr>
+              <w:t>sql</w:t>
+            </w:r>
+            <w:proofErr w:type="spellEnd"/>
           </w:p>
         </w:tc>
         <w:tc>
@@ -45702,8 +47810,13 @@
           </w:tcPr>
           <w:p>
             <w:r>
-              <w:t>./web/images</w:t>
-            </w:r>
+              <w:t>./web/</w:t>
+            </w:r>
+            <w:proofErr w:type="spellStart"/>
+            <w:r>
+              <w:t>images</w:t>
+            </w:r>
+            <w:proofErr w:type="spellEnd"/>
           </w:p>
         </w:tc>
         <w:tc>
@@ -45730,8 +47843,13 @@
           </w:tcPr>
           <w:p>
             <w:r>
-              <w:t>./classes</w:t>
-            </w:r>
+              <w:t>./</w:t>
+            </w:r>
+            <w:proofErr w:type="spellStart"/>
+            <w:r>
+              <w:t>classes</w:t>
+            </w:r>
+            <w:proofErr w:type="spellEnd"/>
           </w:p>
         </w:tc>
         <w:tc>
@@ -45748,12 +47866,14 @@
             <w:r>
               <w:t>.</w:t>
             </w:r>
+            <w:proofErr w:type="spellStart"/>
             <w:r>
               <w:rPr>
                 <w:i/>
               </w:rPr>
               <w:t>class</w:t>
             </w:r>
+            <w:proofErr w:type="spellEnd"/>
             <w:r>
               <w:t>)</w:t>
             </w:r>
@@ -45829,8 +47949,13 @@
           </w:tcPr>
           <w:p>
             <w:r>
-              <w:t>./test/sql</w:t>
-            </w:r>
+              <w:t>./test/</w:t>
+            </w:r>
+            <w:proofErr w:type="spellStart"/>
+            <w:r>
+              <w:t>sql</w:t>
+            </w:r>
+            <w:proofErr w:type="spellEnd"/>
           </w:p>
         </w:tc>
         <w:tc>
@@ -45860,8 +47985,13 @@
           </w:tcPr>
           <w:p>
             <w:r>
-              <w:t>./bak</w:t>
-            </w:r>
+              <w:t>./</w:t>
+            </w:r>
+            <w:proofErr w:type="spellStart"/>
+            <w:r>
+              <w:t>bak</w:t>
+            </w:r>
+            <w:proofErr w:type="spellEnd"/>
           </w:p>
         </w:tc>
         <w:tc>
@@ -46037,7 +48167,15 @@
         <w:t>” para que se busquen todas las apariciones de dicha palabra en el documento)</w:t>
       </w:r>
       <w:r>
-        <w:t>. No debemos pues incluir palabras “a mano” en él. Este índice tiene una serie de ejemplos para ilustrar como funciona. No debemos olvidarnos de usar la opción “Actualizar campos” al finalizar la documentación.</w:t>
+        <w:t xml:space="preserve">. No debemos pues incluir palabras “a mano” en él. Este índice tiene una serie de ejemplos para ilustrar </w:t>
+      </w:r>
+      <w:proofErr w:type="spellStart"/>
+      <w:r>
+        <w:t>como</w:t>
+      </w:r>
+      <w:proofErr w:type="spellEnd"/>
+      <w:r>
+        <w:t xml:space="preserve"> funciona. No debemos olvidarnos de usar la opción “Actualizar campos” al finalizar la documentación.</w:t>
       </w:r>
     </w:p>
     <w:p>
@@ -46322,12 +48460,14 @@
       <w:r>
         <w:t xml:space="preserve"> Para dar un formato al código apropiado, podemos probar a copiarlo directamente de nuestro editor y ver si el texto acarrea sus propiedades de estilo (no funcionará en todos los editores), o bien usar programas como </w:t>
       </w:r>
+      <w:proofErr w:type="spellStart"/>
       <w:r>
         <w:rPr>
           <w:i/>
         </w:rPr>
         <w:t>Scintilla</w:t>
       </w:r>
+      <w:proofErr w:type="spellEnd"/>
       <w:r>
         <w:t xml:space="preserve"> (</w:t>
       </w:r>
@@ -46340,7 +48480,7 @@
       <w:r>
         <w:t>) (</w:t>
       </w:r>
-      <w:hyperlink r:id="rId184" w:history="1">
+      <w:hyperlink r:id="rId189" w:history="1">
         <w:r>
           <w:rPr>
             <w:rStyle w:val="Hipervnculo"/>
@@ -46378,7 +48518,7 @@
       <w:r>
         <w:t>) (</w:t>
       </w:r>
-      <w:hyperlink r:id="rId185" w:history="1">
+      <w:hyperlink r:id="rId190" w:history="1">
         <w:r>
           <w:rPr>
             <w:rStyle w:val="Hipervnculo"/>
@@ -46408,11 +48548,16 @@
         <w:t>Fichero</w:t>
       </w:r>
       <w:r>
-        <w:t xml:space="preserve"> “A</w:t>
+        <w:t xml:space="preserve"> “</w:t>
+      </w:r>
+      <w:proofErr w:type="spellStart"/>
+      <w:r>
+        <w:t>A</w:t>
       </w:r>
       <w:r>
         <w:t>.cs</w:t>
       </w:r>
+      <w:proofErr w:type="spellEnd"/>
       <w:r>
         <w:t>”:</w:t>
       </w:r>
@@ -55008,7 +57153,6 @@
   <w:style w:type="character" w:default="1" w:styleId="Fuentedeprrafopredeter">
     <w:name w:val="Default Paragraph Font"/>
     <w:uiPriority w:val="1"/>
-    <w:semiHidden/>
     <w:unhideWhenUsed/>
   </w:style>
   <w:style w:type="table" w:default="1" w:styleId="Tablanormal">
@@ -56491,6 +58635,8 @@
     <w:rsid w:val="00B47D4B"/>
     <w:rsid w:val="00B74369"/>
     <w:rsid w:val="00BB22B4"/>
+    <w:rsid w:val="00BD23DB"/>
+    <w:rsid w:val="00BE56F5"/>
     <w:rsid w:val="00C15F22"/>
     <w:rsid w:val="00C726AB"/>
     <w:rsid w:val="00CE4249"/>

</xml_diff>